<commit_message>
Worked on the final documents.
</commit_message>
<xml_diff>
--- a/doc/FinalReport.docx
+++ b/doc/FinalReport.docx
@@ -1333,13 +1333,7 @@
         <w:rPr>
           <w:rFonts w:ascii="Arial" w:hAnsi="Arial"/>
         </w:rPr>
-        <w:t xml:space="preserve">Testing </w:t>
-      </w:r>
-      <w:r>
-        <w:rPr>
-          <w:rFonts w:ascii="Arial" w:hAnsi="Arial"/>
-        </w:rPr>
-        <w:t>Plan</w:t>
+        <w:t>Testing Plan</w:t>
       </w:r>
       <w:r>
         <w:tab/>
@@ -1699,7 +1693,14 @@
           <w:i w:val="0"/>
           <w:iCs w:val="0"/>
         </w:rPr>
-        <w:t>This project is an animal database that a user can either make an account to log in so that they can create and interact with the animal or browse as a guest to view the animals. The logged in user will also be able to play with and feed the animals. When looking at a list of animals you should be able to sort the listed animals by one of the fields used to make the animal. We will just do a sequence diagram for this project.</w:t>
+        <w:t>T</w:t>
+      </w:r>
+      <w:r>
+        <w:rPr>
+          <w:i w:val="0"/>
+          <w:iCs w:val="0"/>
+        </w:rPr>
+        <w:t>his project is an animal database that a user can either make an account to log in to interact with the animals in the database. When logged in the user will have a page to create an animal and the user can view animals in the database. The logged in user will also be able to play with and feed the animals.</w:t>
       </w:r>
     </w:p>
     <w:p>
@@ -2231,10 +2232,70 @@
         <w:jc w:val="both"/>
       </w:pPr>
       <w:r>
-        <w:t>TO DO: Provide an updated version of the UML diagrams, including use case diagrams, sequence (or state) diagrams, activities diagrams, and cla</w:t>
-      </w:r>
-      <w:r>
-        <w:t xml:space="preserve">ss diagrams. If you </w:t>
+        <w:rPr>
+          <w:rFonts w:ascii="Times New Roman" w:hAnsi="Times New Roman" w:cs="Times New Roman"/>
+          <w:i w:val="0"/>
+          <w:iCs w:val="0"/>
+          <w:noProof/>
+          <w:sz w:val="24"/>
+          <w:szCs w:val="24"/>
+        </w:rPr>
+        <w:drawing>
+          <wp:anchor distT="0" distB="0" distL="114300" distR="114300" simplePos="0" relativeHeight="251658240" behindDoc="0" locked="0" layoutInCell="1" allowOverlap="1" wp14:anchorId="7863C57F" wp14:editId="3CDCC80F">
+            <wp:simplePos x="0" y="0"/>
+            <wp:positionH relativeFrom="margin">
+              <wp:align>right</wp:align>
+            </wp:positionH>
+            <wp:positionV relativeFrom="paragraph">
+              <wp:posOffset>556260</wp:posOffset>
+            </wp:positionV>
+            <wp:extent cx="5932170" cy="3420110"/>
+            <wp:effectExtent l="0" t="0" r="0" b="8890"/>
+            <wp:wrapTopAndBottom/>
+            <wp:docPr id="2" name="Picture 2"/>
+            <wp:cNvGraphicFramePr>
+              <a:graphicFrameLocks xmlns:a="http://schemas.openxmlformats.org/drawingml/2006/main" noChangeAspect="1"/>
+            </wp:cNvGraphicFramePr>
+            <a:graphic xmlns:a="http://schemas.openxmlformats.org/drawingml/2006/main">
+              <a:graphicData uri="http://schemas.openxmlformats.org/drawingml/2006/picture">
+                <pic:pic xmlns:pic="http://schemas.openxmlformats.org/drawingml/2006/picture">
+                  <pic:nvPicPr>
+                    <pic:cNvPr id="0" name="Picture 2"/>
+                    <pic:cNvPicPr>
+                      <a:picLocks noChangeAspect="1" noChangeArrowheads="1"/>
+                    </pic:cNvPicPr>
+                  </pic:nvPicPr>
+                  <pic:blipFill>
+                    <a:blip r:embed="rId10">
+                      <a:extLst>
+                        <a:ext uri="{28A0092B-C50C-407E-A947-70E740481C1C}">
+                          <a14:useLocalDpi xmlns:a14="http://schemas.microsoft.com/office/drawing/2010/main" val="0"/>
+                        </a:ext>
+                      </a:extLst>
+                    </a:blip>
+                    <a:srcRect/>
+                    <a:stretch>
+                      <a:fillRect/>
+                    </a:stretch>
+                  </pic:blipFill>
+                  <pic:spPr bwMode="auto">
+                    <a:xfrm>
+                      <a:off x="0" y="0"/>
+                      <a:ext cx="5932170" cy="3420110"/>
+                    </a:xfrm>
+                    <a:prstGeom prst="rect">
+                      <a:avLst/>
+                    </a:prstGeom>
+                    <a:noFill/>
+                  </pic:spPr>
+                </pic:pic>
+              </a:graphicData>
+            </a:graphic>
+          </wp:anchor>
+        </w:drawing>
+      </w:r>
+      <w:r>
+        <w:t xml:space="preserve">TO DO: Provide an updated version of the UML diagrams, including use case diagrams, sequence (or state) diagrams, activities diagrams, and class diagrams. If you </w:t>
       </w:r>
       <w:proofErr w:type="gramStart"/>
       <w:r>
@@ -2244,6 +2305,635 @@
       <w:r>
         <w:t xml:space="preserve"> have an updated version, just mention: “our implementation strictly follows the design document (milestone 2)”. &gt;</w:t>
       </w:r>
+    </w:p>
+    <w:p>
+      <w:pPr>
+        <w:pStyle w:val="template"/>
+        <w:jc w:val="both"/>
+      </w:pPr>
+    </w:p>
+    <w:p>
+      <w:pPr>
+        <w:pStyle w:val="template"/>
+        <w:jc w:val="center"/>
+        <w:rPr>
+          <w:rFonts w:ascii="Times New Roman" w:hAnsi="Times New Roman" w:cs="Times New Roman"/>
+          <w:i w:val="0"/>
+          <w:iCs w:val="0"/>
+          <w:sz w:val="24"/>
+          <w:szCs w:val="24"/>
+        </w:rPr>
+      </w:pPr>
+      <w:r>
+        <w:rPr>
+          <w:rFonts w:ascii="Times New Roman" w:hAnsi="Times New Roman" w:cs="Times New Roman"/>
+          <w:i w:val="0"/>
+          <w:iCs w:val="0"/>
+          <w:sz w:val="24"/>
+          <w:szCs w:val="24"/>
+        </w:rPr>
+        <w:t>(Context Diagram)</w:t>
+      </w:r>
+    </w:p>
+    <w:p>
+      <w:pPr>
+        <w:pStyle w:val="template"/>
+        <w:jc w:val="center"/>
+        <w:rPr>
+          <w:rFonts w:ascii="Times New Roman" w:hAnsi="Times New Roman" w:cs="Times New Roman"/>
+          <w:i w:val="0"/>
+          <w:iCs w:val="0"/>
+          <w:sz w:val="24"/>
+          <w:szCs w:val="24"/>
+        </w:rPr>
+      </w:pPr>
+    </w:p>
+    <w:p>
+      <w:pPr>
+        <w:pStyle w:val="template"/>
+        <w:jc w:val="center"/>
+        <w:rPr>
+          <w:noProof/>
+        </w:rPr>
+      </w:pPr>
+    </w:p>
+    <w:p>
+      <w:pPr>
+        <w:pStyle w:val="template"/>
+        <w:jc w:val="center"/>
+        <w:rPr>
+          <w:noProof/>
+        </w:rPr>
+      </w:pPr>
+    </w:p>
+    <w:p>
+      <w:pPr>
+        <w:pStyle w:val="template"/>
+        <w:jc w:val="center"/>
+        <w:rPr>
+          <w:noProof/>
+        </w:rPr>
+      </w:pPr>
+    </w:p>
+    <w:p>
+      <w:pPr>
+        <w:pStyle w:val="template"/>
+        <w:jc w:val="center"/>
+        <w:rPr>
+          <w:noProof/>
+        </w:rPr>
+      </w:pPr>
+    </w:p>
+    <w:p>
+      <w:pPr>
+        <w:pStyle w:val="template"/>
+        <w:jc w:val="center"/>
+        <w:rPr>
+          <w:noProof/>
+        </w:rPr>
+      </w:pPr>
+    </w:p>
+    <w:p>
+      <w:pPr>
+        <w:pStyle w:val="template"/>
+        <w:jc w:val="center"/>
+        <w:rPr>
+          <w:noProof/>
+        </w:rPr>
+      </w:pPr>
+    </w:p>
+    <w:p>
+      <w:pPr>
+        <w:pStyle w:val="template"/>
+        <w:jc w:val="center"/>
+        <w:rPr>
+          <w:noProof/>
+        </w:rPr>
+      </w:pPr>
+    </w:p>
+    <w:p>
+      <w:pPr>
+        <w:pStyle w:val="template"/>
+        <w:jc w:val="center"/>
+        <w:rPr>
+          <w:noProof/>
+        </w:rPr>
+      </w:pPr>
+    </w:p>
+    <w:p>
+      <w:pPr>
+        <w:pStyle w:val="template"/>
+        <w:jc w:val="center"/>
+        <w:rPr>
+          <w:noProof/>
+        </w:rPr>
+      </w:pPr>
+    </w:p>
+    <w:p>
+      <w:pPr>
+        <w:pStyle w:val="template"/>
+        <w:jc w:val="center"/>
+        <w:rPr>
+          <w:noProof/>
+        </w:rPr>
+      </w:pPr>
+    </w:p>
+    <w:p>
+      <w:pPr>
+        <w:pStyle w:val="template"/>
+        <w:jc w:val="center"/>
+        <w:rPr>
+          <w:noProof/>
+        </w:rPr>
+      </w:pPr>
+    </w:p>
+    <w:p>
+      <w:pPr>
+        <w:pStyle w:val="template"/>
+        <w:jc w:val="center"/>
+        <w:rPr>
+          <w:noProof/>
+        </w:rPr>
+      </w:pPr>
+    </w:p>
+    <w:p>
+      <w:pPr>
+        <w:pStyle w:val="template"/>
+        <w:jc w:val="center"/>
+        <w:rPr>
+          <w:noProof/>
+        </w:rPr>
+      </w:pPr>
+    </w:p>
+    <w:p>
+      <w:pPr>
+        <w:pStyle w:val="template"/>
+        <w:jc w:val="center"/>
+        <w:rPr>
+          <w:noProof/>
+        </w:rPr>
+      </w:pPr>
+    </w:p>
+    <w:p>
+      <w:pPr>
+        <w:pStyle w:val="template"/>
+        <w:jc w:val="center"/>
+        <w:rPr>
+          <w:noProof/>
+        </w:rPr>
+      </w:pPr>
+    </w:p>
+    <w:p>
+      <w:pPr>
+        <w:pStyle w:val="template"/>
+        <w:jc w:val="center"/>
+        <w:rPr>
+          <w:noProof/>
+        </w:rPr>
+      </w:pPr>
+    </w:p>
+    <w:p>
+      <w:pPr>
+        <w:pStyle w:val="template"/>
+        <w:jc w:val="center"/>
+        <w:rPr>
+          <w:rFonts w:ascii="Times New Roman" w:hAnsi="Times New Roman" w:cs="Times New Roman"/>
+          <w:i w:val="0"/>
+          <w:iCs w:val="0"/>
+          <w:noProof/>
+          <w:sz w:val="24"/>
+          <w:szCs w:val="24"/>
+        </w:rPr>
+      </w:pPr>
+      <w:r>
+        <w:rPr>
+          <w:noProof/>
+        </w:rPr>
+        <w:drawing>
+          <wp:anchor distT="0" distB="0" distL="114300" distR="114300" simplePos="0" relativeHeight="251659264" behindDoc="0" locked="0" layoutInCell="1" allowOverlap="1" wp14:anchorId="497BAF3F" wp14:editId="0CBC165B">
+            <wp:simplePos x="0" y="0"/>
+            <wp:positionH relativeFrom="column">
+              <wp:posOffset>91440</wp:posOffset>
+            </wp:positionH>
+            <wp:positionV relativeFrom="paragraph">
+              <wp:posOffset>-304800</wp:posOffset>
+            </wp:positionV>
+            <wp:extent cx="5944235" cy="1207135"/>
+            <wp:effectExtent l="0" t="0" r="0" b="0"/>
+            <wp:wrapTopAndBottom/>
+            <wp:docPr id="4" name="Picture 4"/>
+            <wp:cNvGraphicFramePr>
+              <a:graphicFrameLocks xmlns:a="http://schemas.openxmlformats.org/drawingml/2006/main" noChangeAspect="1"/>
+            </wp:cNvGraphicFramePr>
+            <a:graphic xmlns:a="http://schemas.openxmlformats.org/drawingml/2006/main">
+              <a:graphicData uri="http://schemas.openxmlformats.org/drawingml/2006/picture">
+                <pic:pic xmlns:pic="http://schemas.openxmlformats.org/drawingml/2006/picture">
+                  <pic:nvPicPr>
+                    <pic:cNvPr id="0" name="Picture 3"/>
+                    <pic:cNvPicPr>
+                      <a:picLocks noChangeAspect="1" noChangeArrowheads="1"/>
+                    </pic:cNvPicPr>
+                  </pic:nvPicPr>
+                  <pic:blipFill>
+                    <a:blip r:embed="rId11">
+                      <a:extLst>
+                        <a:ext uri="{28A0092B-C50C-407E-A947-70E740481C1C}">
+                          <a14:useLocalDpi xmlns:a14="http://schemas.microsoft.com/office/drawing/2010/main" val="0"/>
+                        </a:ext>
+                      </a:extLst>
+                    </a:blip>
+                    <a:srcRect/>
+                    <a:stretch>
+                      <a:fillRect/>
+                    </a:stretch>
+                  </pic:blipFill>
+                  <pic:spPr bwMode="auto">
+                    <a:xfrm>
+                      <a:off x="0" y="0"/>
+                      <a:ext cx="5944235" cy="1207135"/>
+                    </a:xfrm>
+                    <a:prstGeom prst="rect">
+                      <a:avLst/>
+                    </a:prstGeom>
+                    <a:noFill/>
+                  </pic:spPr>
+                </pic:pic>
+              </a:graphicData>
+            </a:graphic>
+          </wp:anchor>
+        </w:drawing>
+      </w:r>
+      <w:r>
+        <w:rPr>
+          <w:rFonts w:ascii="Times New Roman" w:hAnsi="Times New Roman" w:cs="Times New Roman"/>
+          <w:i w:val="0"/>
+          <w:iCs w:val="0"/>
+          <w:noProof/>
+          <w:sz w:val="24"/>
+          <w:szCs w:val="24"/>
+        </w:rPr>
+        <w:t>(Data Flow Diagram)</w:t>
+      </w:r>
+    </w:p>
+    <w:p>
+      <w:pPr>
+        <w:pStyle w:val="template"/>
+        <w:jc w:val="center"/>
+        <w:rPr>
+          <w:rFonts w:ascii="Times New Roman" w:hAnsi="Times New Roman" w:cs="Times New Roman"/>
+          <w:i w:val="0"/>
+          <w:iCs w:val="0"/>
+          <w:noProof/>
+          <w:sz w:val="24"/>
+          <w:szCs w:val="24"/>
+        </w:rPr>
+      </w:pPr>
+    </w:p>
+    <w:p>
+      <w:pPr>
+        <w:pStyle w:val="template"/>
+        <w:jc w:val="center"/>
+        <w:rPr>
+          <w:noProof/>
+        </w:rPr>
+      </w:pPr>
+      <w:r>
+        <w:rPr>
+          <w:noProof/>
+        </w:rPr>
+        <w:drawing>
+          <wp:anchor distT="0" distB="0" distL="114300" distR="114300" simplePos="0" relativeHeight="251660288" behindDoc="0" locked="0" layoutInCell="1" allowOverlap="1" wp14:anchorId="01EECD0E" wp14:editId="552C85B4">
+            <wp:simplePos x="0" y="0"/>
+            <wp:positionH relativeFrom="column">
+              <wp:posOffset>228600</wp:posOffset>
+            </wp:positionH>
+            <wp:positionV relativeFrom="paragraph">
+              <wp:posOffset>194945</wp:posOffset>
+            </wp:positionV>
+            <wp:extent cx="5944235" cy="2261870"/>
+            <wp:effectExtent l="0" t="0" r="0" b="5080"/>
+            <wp:wrapTopAndBottom/>
+            <wp:docPr id="5" name="Picture 5"/>
+            <wp:cNvGraphicFramePr>
+              <a:graphicFrameLocks xmlns:a="http://schemas.openxmlformats.org/drawingml/2006/main" noChangeAspect="1"/>
+            </wp:cNvGraphicFramePr>
+            <a:graphic xmlns:a="http://schemas.openxmlformats.org/drawingml/2006/main">
+              <a:graphicData uri="http://schemas.openxmlformats.org/drawingml/2006/picture">
+                <pic:pic xmlns:pic="http://schemas.openxmlformats.org/drawingml/2006/picture">
+                  <pic:nvPicPr>
+                    <pic:cNvPr id="0" name="Picture 4"/>
+                    <pic:cNvPicPr>
+                      <a:picLocks noChangeAspect="1" noChangeArrowheads="1"/>
+                    </pic:cNvPicPr>
+                  </pic:nvPicPr>
+                  <pic:blipFill>
+                    <a:blip r:embed="rId12">
+                      <a:extLst>
+                        <a:ext uri="{28A0092B-C50C-407E-A947-70E740481C1C}">
+                          <a14:useLocalDpi xmlns:a14="http://schemas.microsoft.com/office/drawing/2010/main" val="0"/>
+                        </a:ext>
+                      </a:extLst>
+                    </a:blip>
+                    <a:srcRect/>
+                    <a:stretch>
+                      <a:fillRect/>
+                    </a:stretch>
+                  </pic:blipFill>
+                  <pic:spPr bwMode="auto">
+                    <a:xfrm>
+                      <a:off x="0" y="0"/>
+                      <a:ext cx="5944235" cy="2261870"/>
+                    </a:xfrm>
+                    <a:prstGeom prst="rect">
+                      <a:avLst/>
+                    </a:prstGeom>
+                    <a:noFill/>
+                  </pic:spPr>
+                </pic:pic>
+              </a:graphicData>
+            </a:graphic>
+          </wp:anchor>
+        </w:drawing>
+      </w:r>
+    </w:p>
+    <w:p>
+      <w:pPr>
+        <w:pStyle w:val="template"/>
+        <w:jc w:val="center"/>
+        <w:rPr>
+          <w:noProof/>
+        </w:rPr>
+      </w:pPr>
+    </w:p>
+    <w:p>
+      <w:pPr>
+        <w:pStyle w:val="template"/>
+        <w:jc w:val="center"/>
+        <w:rPr>
+          <w:noProof/>
+        </w:rPr>
+      </w:pPr>
+    </w:p>
+    <w:p>
+      <w:pPr>
+        <w:pStyle w:val="template"/>
+        <w:jc w:val="center"/>
+        <w:rPr>
+          <w:noProof/>
+        </w:rPr>
+      </w:pPr>
+    </w:p>
+    <w:p>
+      <w:pPr>
+        <w:pStyle w:val="template"/>
+        <w:jc w:val="center"/>
+        <w:rPr>
+          <w:rFonts w:ascii="Times New Roman" w:hAnsi="Times New Roman" w:cs="Times New Roman"/>
+          <w:i w:val="0"/>
+          <w:iCs w:val="0"/>
+          <w:noProof/>
+          <w:sz w:val="24"/>
+          <w:szCs w:val="24"/>
+        </w:rPr>
+      </w:pPr>
+      <w:r>
+        <w:rPr>
+          <w:rFonts w:ascii="Times New Roman" w:hAnsi="Times New Roman" w:cs="Times New Roman"/>
+          <w:i w:val="0"/>
+          <w:iCs w:val="0"/>
+          <w:noProof/>
+          <w:sz w:val="24"/>
+          <w:szCs w:val="24"/>
+        </w:rPr>
+        <w:t>(Use Case Diagram)</w:t>
+      </w:r>
+    </w:p>
+    <w:p>
+      <w:pPr>
+        <w:pStyle w:val="template"/>
+        <w:jc w:val="center"/>
+        <w:rPr>
+          <w:noProof/>
+        </w:rPr>
+      </w:pPr>
+    </w:p>
+    <w:p>
+      <w:pPr>
+        <w:pStyle w:val="template"/>
+        <w:jc w:val="center"/>
+        <w:rPr>
+          <w:noProof/>
+        </w:rPr>
+      </w:pPr>
+    </w:p>
+    <w:p>
+      <w:pPr>
+        <w:pStyle w:val="template"/>
+        <w:jc w:val="center"/>
+        <w:rPr>
+          <w:noProof/>
+        </w:rPr>
+      </w:pPr>
+    </w:p>
+    <w:p>
+      <w:pPr>
+        <w:pStyle w:val="template"/>
+        <w:jc w:val="center"/>
+        <w:rPr>
+          <w:noProof/>
+        </w:rPr>
+      </w:pPr>
+    </w:p>
+    <w:p>
+      <w:pPr>
+        <w:pStyle w:val="template"/>
+        <w:jc w:val="center"/>
+        <w:rPr>
+          <w:noProof/>
+        </w:rPr>
+      </w:pPr>
+    </w:p>
+    <w:p>
+      <w:pPr>
+        <w:pStyle w:val="template"/>
+        <w:jc w:val="center"/>
+        <w:rPr>
+          <w:rFonts w:ascii="Times New Roman" w:hAnsi="Times New Roman" w:cs="Times New Roman"/>
+          <w:i w:val="0"/>
+          <w:iCs w:val="0"/>
+          <w:sz w:val="24"/>
+          <w:szCs w:val="24"/>
+        </w:rPr>
+      </w:pPr>
+    </w:p>
+    <w:p>
+      <w:pPr>
+        <w:pStyle w:val="template"/>
+        <w:jc w:val="center"/>
+        <w:rPr>
+          <w:rFonts w:ascii="Times New Roman" w:hAnsi="Times New Roman" w:cs="Times New Roman"/>
+          <w:i w:val="0"/>
+          <w:iCs w:val="0"/>
+          <w:sz w:val="24"/>
+          <w:szCs w:val="24"/>
+        </w:rPr>
+      </w:pPr>
+    </w:p>
+    <w:p>
+      <w:pPr>
+        <w:pStyle w:val="template"/>
+        <w:jc w:val="center"/>
+        <w:rPr>
+          <w:rFonts w:ascii="Times New Roman" w:hAnsi="Times New Roman" w:cs="Times New Roman"/>
+          <w:i w:val="0"/>
+          <w:iCs w:val="0"/>
+          <w:sz w:val="24"/>
+          <w:szCs w:val="24"/>
+        </w:rPr>
+      </w:pPr>
+    </w:p>
+    <w:p>
+      <w:pPr>
+        <w:pStyle w:val="template"/>
+        <w:jc w:val="center"/>
+        <w:rPr>
+          <w:rFonts w:ascii="Times New Roman" w:hAnsi="Times New Roman" w:cs="Times New Roman"/>
+          <w:i w:val="0"/>
+          <w:iCs w:val="0"/>
+          <w:sz w:val="24"/>
+          <w:szCs w:val="24"/>
+        </w:rPr>
+      </w:pPr>
+    </w:p>
+    <w:p>
+      <w:pPr>
+        <w:pStyle w:val="template"/>
+        <w:jc w:val="center"/>
+        <w:rPr>
+          <w:rFonts w:ascii="Times New Roman" w:hAnsi="Times New Roman" w:cs="Times New Roman"/>
+          <w:i w:val="0"/>
+          <w:iCs w:val="0"/>
+          <w:sz w:val="24"/>
+          <w:szCs w:val="24"/>
+        </w:rPr>
+      </w:pPr>
+    </w:p>
+    <w:p>
+      <w:pPr>
+        <w:pStyle w:val="template"/>
+        <w:jc w:val="center"/>
+        <w:rPr>
+          <w:rFonts w:ascii="Times New Roman" w:hAnsi="Times New Roman" w:cs="Times New Roman"/>
+          <w:i w:val="0"/>
+          <w:iCs w:val="0"/>
+          <w:sz w:val="24"/>
+          <w:szCs w:val="24"/>
+        </w:rPr>
+      </w:pPr>
+    </w:p>
+    <w:p>
+      <w:pPr>
+        <w:pStyle w:val="template"/>
+        <w:jc w:val="center"/>
+        <w:rPr>
+          <w:rFonts w:ascii="Times New Roman" w:hAnsi="Times New Roman" w:cs="Times New Roman"/>
+          <w:i w:val="0"/>
+          <w:iCs w:val="0"/>
+          <w:sz w:val="24"/>
+          <w:szCs w:val="24"/>
+        </w:rPr>
+      </w:pPr>
+    </w:p>
+    <w:p>
+      <w:pPr>
+        <w:pStyle w:val="template"/>
+        <w:jc w:val="center"/>
+        <w:rPr>
+          <w:rFonts w:ascii="Times New Roman" w:hAnsi="Times New Roman" w:cs="Times New Roman"/>
+          <w:i w:val="0"/>
+          <w:iCs w:val="0"/>
+          <w:sz w:val="24"/>
+          <w:szCs w:val="24"/>
+        </w:rPr>
+      </w:pPr>
+    </w:p>
+    <w:p>
+      <w:pPr>
+        <w:pStyle w:val="template"/>
+        <w:jc w:val="center"/>
+        <w:rPr>
+          <w:rFonts w:ascii="Times New Roman" w:hAnsi="Times New Roman" w:cs="Times New Roman"/>
+          <w:i w:val="0"/>
+          <w:iCs w:val="0"/>
+          <w:sz w:val="24"/>
+          <w:szCs w:val="24"/>
+        </w:rPr>
+      </w:pPr>
+    </w:p>
+    <w:p>
+      <w:pPr>
+        <w:pStyle w:val="template"/>
+        <w:jc w:val="center"/>
+        <w:rPr>
+          <w:rFonts w:ascii="Times New Roman" w:hAnsi="Times New Roman" w:cs="Times New Roman"/>
+          <w:i w:val="0"/>
+          <w:iCs w:val="0"/>
+          <w:sz w:val="24"/>
+          <w:szCs w:val="24"/>
+        </w:rPr>
+      </w:pPr>
+    </w:p>
+    <w:p>
+      <w:pPr>
+        <w:pStyle w:val="template"/>
+        <w:jc w:val="center"/>
+        <w:rPr>
+          <w:rFonts w:ascii="Times New Roman" w:hAnsi="Times New Roman" w:cs="Times New Roman"/>
+          <w:i w:val="0"/>
+          <w:iCs w:val="0"/>
+          <w:sz w:val="24"/>
+          <w:szCs w:val="24"/>
+        </w:rPr>
+      </w:pPr>
+    </w:p>
+    <w:p>
+      <w:pPr>
+        <w:pStyle w:val="template"/>
+        <w:jc w:val="center"/>
+        <w:rPr>
+          <w:rFonts w:ascii="Times New Roman" w:hAnsi="Times New Roman" w:cs="Times New Roman"/>
+          <w:i w:val="0"/>
+          <w:iCs w:val="0"/>
+          <w:sz w:val="24"/>
+          <w:szCs w:val="24"/>
+        </w:rPr>
+      </w:pPr>
+    </w:p>
+    <w:p>
+      <w:pPr>
+        <w:pStyle w:val="template"/>
+        <w:jc w:val="center"/>
+        <w:rPr>
+          <w:rFonts w:ascii="Times New Roman" w:hAnsi="Times New Roman" w:cs="Times New Roman"/>
+          <w:i w:val="0"/>
+          <w:iCs w:val="0"/>
+          <w:sz w:val="24"/>
+          <w:szCs w:val="24"/>
+        </w:rPr>
+      </w:pPr>
+    </w:p>
+    <w:p>
+      <w:pPr>
+        <w:pStyle w:val="template"/>
+        <w:jc w:val="center"/>
+        <w:rPr>
+          <w:rFonts w:ascii="Times New Roman" w:hAnsi="Times New Roman" w:cs="Times New Roman"/>
+          <w:i w:val="0"/>
+          <w:iCs w:val="0"/>
+          <w:sz w:val="24"/>
+          <w:szCs w:val="24"/>
+        </w:rPr>
+      </w:pPr>
     </w:p>
     <w:p>
       <w:pPr>
@@ -2261,6 +2951,7 @@
         <w:rPr>
           <w:rFonts w:ascii="Arial" w:hAnsi="Arial"/>
         </w:rPr>
+        <w:lastRenderedPageBreak/>
         <w:t>Interface Design</w:t>
       </w:r>
       <w:bookmarkEnd w:id="23"/>
@@ -2327,41 +3018,1137 @@
     <w:p>
       <w:pPr>
         <w:pStyle w:val="template"/>
-      </w:pPr>
-    </w:p>
-    <w:p>
-      <w:pPr>
-        <w:pStyle w:val="template"/>
-      </w:pPr>
-    </w:p>
-    <w:p>
-      <w:pPr>
-        <w:pStyle w:val="template"/>
-      </w:pPr>
-    </w:p>
-    <w:p>
-      <w:pPr>
-        <w:pStyle w:val="template"/>
-      </w:pPr>
-    </w:p>
-    <w:p>
-      <w:pPr>
-        <w:pStyle w:val="template"/>
-      </w:pPr>
-    </w:p>
-    <w:p>
-      <w:pPr>
-        <w:pStyle w:val="template"/>
-      </w:pPr>
-    </w:p>
-    <w:p>
-      <w:pPr>
-        <w:pStyle w:val="template"/>
-      </w:pPr>
-    </w:p>
-    <w:p>
-      <w:pPr>
-        <w:pStyle w:val="template"/>
+        <w:jc w:val="center"/>
+        <w:rPr>
+          <w:rFonts w:ascii="Times New Roman" w:hAnsi="Times New Roman" w:cs="Times New Roman"/>
+          <w:i w:val="0"/>
+          <w:iCs w:val="0"/>
+          <w:sz w:val="24"/>
+          <w:szCs w:val="24"/>
+        </w:rPr>
+      </w:pPr>
+      <w:r>
+        <w:rPr>
+          <w:i w:val="0"/>
+          <w:iCs w:val="0"/>
+          <w:noProof/>
+        </w:rPr>
+        <w:drawing>
+          <wp:anchor distT="0" distB="0" distL="114300" distR="114300" simplePos="0" relativeHeight="251661312" behindDoc="0" locked="0" layoutInCell="1" allowOverlap="1" wp14:anchorId="0B4C4BFD" wp14:editId="3E1D8AF2">
+            <wp:simplePos x="0" y="0"/>
+            <wp:positionH relativeFrom="column">
+              <wp:posOffset>-160020</wp:posOffset>
+            </wp:positionH>
+            <wp:positionV relativeFrom="paragraph">
+              <wp:posOffset>265430</wp:posOffset>
+            </wp:positionV>
+            <wp:extent cx="6126480" cy="1173480"/>
+            <wp:effectExtent l="0" t="0" r="7620" b="7620"/>
+            <wp:wrapTopAndBottom/>
+            <wp:docPr id="8" name="Picture 8"/>
+            <wp:cNvGraphicFramePr>
+              <a:graphicFrameLocks xmlns:a="http://schemas.openxmlformats.org/drawingml/2006/main" noChangeAspect="1"/>
+            </wp:cNvGraphicFramePr>
+            <a:graphic xmlns:a="http://schemas.openxmlformats.org/drawingml/2006/main">
+              <a:graphicData uri="http://schemas.openxmlformats.org/drawingml/2006/picture">
+                <pic:pic xmlns:pic="http://schemas.openxmlformats.org/drawingml/2006/picture">
+                  <pic:nvPicPr>
+                    <pic:cNvPr id="0" name="Picture 5"/>
+                    <pic:cNvPicPr>
+                      <a:picLocks noChangeAspect="1" noChangeArrowheads="1"/>
+                    </pic:cNvPicPr>
+                  </pic:nvPicPr>
+                  <pic:blipFill>
+                    <a:blip r:embed="rId13" cstate="print">
+                      <a:extLst>
+                        <a:ext uri="{28A0092B-C50C-407E-A947-70E740481C1C}">
+                          <a14:useLocalDpi xmlns:a14="http://schemas.microsoft.com/office/drawing/2010/main" val="0"/>
+                        </a:ext>
+                      </a:extLst>
+                    </a:blip>
+                    <a:srcRect/>
+                    <a:stretch>
+                      <a:fillRect/>
+                    </a:stretch>
+                  </pic:blipFill>
+                  <pic:spPr bwMode="auto">
+                    <a:xfrm>
+                      <a:off x="0" y="0"/>
+                      <a:ext cx="6126480" cy="1173480"/>
+                    </a:xfrm>
+                    <a:prstGeom prst="rect">
+                      <a:avLst/>
+                    </a:prstGeom>
+                    <a:noFill/>
+                    <a:ln>
+                      <a:noFill/>
+                    </a:ln>
+                  </pic:spPr>
+                </pic:pic>
+              </a:graphicData>
+            </a:graphic>
+          </wp:anchor>
+        </w:drawing>
+      </w:r>
+      <w:r>
+        <w:rPr>
+          <w:rFonts w:ascii="Times New Roman" w:hAnsi="Times New Roman" w:cs="Times New Roman"/>
+          <w:i w:val="0"/>
+          <w:iCs w:val="0"/>
+          <w:sz w:val="24"/>
+          <w:szCs w:val="24"/>
+        </w:rPr>
+        <w:t>Login Page Screenshot:</w:t>
+      </w:r>
+    </w:p>
+    <w:p>
+      <w:pPr>
+        <w:pStyle w:val="template"/>
+        <w:jc w:val="center"/>
+        <w:rPr>
+          <w:rFonts w:ascii="Times New Roman" w:hAnsi="Times New Roman" w:cs="Times New Roman"/>
+          <w:i w:val="0"/>
+          <w:iCs w:val="0"/>
+          <w:sz w:val="24"/>
+          <w:szCs w:val="24"/>
+        </w:rPr>
+      </w:pPr>
+      <w:r>
+        <w:rPr>
+          <w:rFonts w:ascii="Times New Roman" w:hAnsi="Times New Roman" w:cs="Times New Roman"/>
+          <w:i w:val="0"/>
+          <w:iCs w:val="0"/>
+          <w:noProof/>
+          <w:sz w:val="24"/>
+          <w:szCs w:val="24"/>
+        </w:rPr>
+        <w:drawing>
+          <wp:anchor distT="0" distB="0" distL="114300" distR="114300" simplePos="0" relativeHeight="251662336" behindDoc="0" locked="0" layoutInCell="1" allowOverlap="1" wp14:anchorId="2A61D2E7" wp14:editId="3B6AE666">
+            <wp:simplePos x="0" y="0"/>
+            <wp:positionH relativeFrom="column">
+              <wp:posOffset>45720</wp:posOffset>
+            </wp:positionH>
+            <wp:positionV relativeFrom="paragraph">
+              <wp:posOffset>1583690</wp:posOffset>
+            </wp:positionV>
+            <wp:extent cx="6111240" cy="3276600"/>
+            <wp:effectExtent l="0" t="0" r="3810" b="0"/>
+            <wp:wrapTopAndBottom/>
+            <wp:docPr id="9" name="Picture 9"/>
+            <wp:cNvGraphicFramePr>
+              <a:graphicFrameLocks xmlns:a="http://schemas.openxmlformats.org/drawingml/2006/main" noChangeAspect="1"/>
+            </wp:cNvGraphicFramePr>
+            <a:graphic xmlns:a="http://schemas.openxmlformats.org/drawingml/2006/main">
+              <a:graphicData uri="http://schemas.openxmlformats.org/drawingml/2006/picture">
+                <pic:pic xmlns:pic="http://schemas.openxmlformats.org/drawingml/2006/picture">
+                  <pic:nvPicPr>
+                    <pic:cNvPr id="0" name="Picture 6"/>
+                    <pic:cNvPicPr>
+                      <a:picLocks noChangeAspect="1" noChangeArrowheads="1"/>
+                    </pic:cNvPicPr>
+                  </pic:nvPicPr>
+                  <pic:blipFill>
+                    <a:blip r:embed="rId14" cstate="print">
+                      <a:extLst>
+                        <a:ext uri="{28A0092B-C50C-407E-A947-70E740481C1C}">
+                          <a14:useLocalDpi xmlns:a14="http://schemas.microsoft.com/office/drawing/2010/main" val="0"/>
+                        </a:ext>
+                      </a:extLst>
+                    </a:blip>
+                    <a:srcRect/>
+                    <a:stretch>
+                      <a:fillRect/>
+                    </a:stretch>
+                  </pic:blipFill>
+                  <pic:spPr bwMode="auto">
+                    <a:xfrm>
+                      <a:off x="0" y="0"/>
+                      <a:ext cx="6111240" cy="3276600"/>
+                    </a:xfrm>
+                    <a:prstGeom prst="rect">
+                      <a:avLst/>
+                    </a:prstGeom>
+                    <a:noFill/>
+                    <a:ln>
+                      <a:noFill/>
+                    </a:ln>
+                  </pic:spPr>
+                </pic:pic>
+              </a:graphicData>
+            </a:graphic>
+          </wp:anchor>
+        </w:drawing>
+      </w:r>
+      <w:r>
+        <w:rPr>
+          <w:rFonts w:ascii="Times New Roman" w:hAnsi="Times New Roman" w:cs="Times New Roman"/>
+          <w:i w:val="0"/>
+          <w:iCs w:val="0"/>
+          <w:sz w:val="24"/>
+          <w:szCs w:val="24"/>
+        </w:rPr>
+        <w:t>Home Page screenshot:</w:t>
+      </w:r>
+    </w:p>
+    <w:p>
+      <w:pPr>
+        <w:pStyle w:val="template"/>
+        <w:jc w:val="center"/>
+        <w:rPr>
+          <w:rFonts w:ascii="Times New Roman" w:hAnsi="Times New Roman" w:cs="Times New Roman"/>
+          <w:i w:val="0"/>
+          <w:iCs w:val="0"/>
+          <w:sz w:val="24"/>
+          <w:szCs w:val="24"/>
+        </w:rPr>
+      </w:pPr>
+    </w:p>
+    <w:p>
+      <w:pPr>
+        <w:pStyle w:val="template"/>
+        <w:jc w:val="center"/>
+        <w:rPr>
+          <w:rFonts w:ascii="Times New Roman" w:hAnsi="Times New Roman" w:cs="Times New Roman"/>
+          <w:i w:val="0"/>
+          <w:iCs w:val="0"/>
+          <w:sz w:val="24"/>
+          <w:szCs w:val="24"/>
+        </w:rPr>
+      </w:pPr>
+    </w:p>
+    <w:p>
+      <w:pPr>
+        <w:pStyle w:val="template"/>
+        <w:jc w:val="center"/>
+        <w:rPr>
+          <w:rFonts w:ascii="Times New Roman" w:hAnsi="Times New Roman" w:cs="Times New Roman"/>
+          <w:i w:val="0"/>
+          <w:iCs w:val="0"/>
+          <w:sz w:val="24"/>
+          <w:szCs w:val="24"/>
+        </w:rPr>
+      </w:pPr>
+    </w:p>
+    <w:p>
+      <w:pPr>
+        <w:pStyle w:val="template"/>
+        <w:jc w:val="center"/>
+        <w:rPr>
+          <w:rFonts w:ascii="Times New Roman" w:hAnsi="Times New Roman" w:cs="Times New Roman"/>
+          <w:i w:val="0"/>
+          <w:iCs w:val="0"/>
+          <w:sz w:val="24"/>
+          <w:szCs w:val="24"/>
+        </w:rPr>
+      </w:pPr>
+    </w:p>
+    <w:p>
+      <w:pPr>
+        <w:pStyle w:val="template"/>
+        <w:jc w:val="center"/>
+        <w:rPr>
+          <w:rFonts w:ascii="Times New Roman" w:hAnsi="Times New Roman" w:cs="Times New Roman"/>
+          <w:i w:val="0"/>
+          <w:iCs w:val="0"/>
+          <w:sz w:val="24"/>
+          <w:szCs w:val="24"/>
+        </w:rPr>
+      </w:pPr>
+    </w:p>
+    <w:p>
+      <w:pPr>
+        <w:pStyle w:val="template"/>
+        <w:jc w:val="center"/>
+        <w:rPr>
+          <w:rFonts w:ascii="Times New Roman" w:hAnsi="Times New Roman" w:cs="Times New Roman"/>
+          <w:i w:val="0"/>
+          <w:iCs w:val="0"/>
+          <w:sz w:val="24"/>
+          <w:szCs w:val="24"/>
+        </w:rPr>
+      </w:pPr>
+    </w:p>
+    <w:p>
+      <w:pPr>
+        <w:pStyle w:val="template"/>
+        <w:jc w:val="center"/>
+        <w:rPr>
+          <w:rFonts w:ascii="Times New Roman" w:hAnsi="Times New Roman" w:cs="Times New Roman"/>
+          <w:i w:val="0"/>
+          <w:iCs w:val="0"/>
+          <w:sz w:val="24"/>
+          <w:szCs w:val="24"/>
+        </w:rPr>
+      </w:pPr>
+    </w:p>
+    <w:p>
+      <w:pPr>
+        <w:pStyle w:val="template"/>
+        <w:jc w:val="center"/>
+        <w:rPr>
+          <w:rFonts w:ascii="Times New Roman" w:hAnsi="Times New Roman" w:cs="Times New Roman"/>
+          <w:i w:val="0"/>
+          <w:iCs w:val="0"/>
+          <w:sz w:val="24"/>
+          <w:szCs w:val="24"/>
+        </w:rPr>
+      </w:pPr>
+    </w:p>
+    <w:p>
+      <w:pPr>
+        <w:pStyle w:val="template"/>
+        <w:jc w:val="center"/>
+        <w:rPr>
+          <w:rFonts w:ascii="Times New Roman" w:hAnsi="Times New Roman" w:cs="Times New Roman"/>
+          <w:i w:val="0"/>
+          <w:iCs w:val="0"/>
+          <w:sz w:val="24"/>
+          <w:szCs w:val="24"/>
+        </w:rPr>
+      </w:pPr>
+    </w:p>
+    <w:p>
+      <w:pPr>
+        <w:pStyle w:val="template"/>
+        <w:jc w:val="center"/>
+        <w:rPr>
+          <w:rFonts w:ascii="Times New Roman" w:hAnsi="Times New Roman" w:cs="Times New Roman"/>
+          <w:i w:val="0"/>
+          <w:iCs w:val="0"/>
+          <w:sz w:val="24"/>
+          <w:szCs w:val="24"/>
+        </w:rPr>
+      </w:pPr>
+    </w:p>
+    <w:p>
+      <w:pPr>
+        <w:pStyle w:val="template"/>
+        <w:jc w:val="center"/>
+        <w:rPr>
+          <w:rFonts w:ascii="Times New Roman" w:hAnsi="Times New Roman" w:cs="Times New Roman"/>
+          <w:i w:val="0"/>
+          <w:iCs w:val="0"/>
+          <w:sz w:val="24"/>
+          <w:szCs w:val="24"/>
+        </w:rPr>
+      </w:pPr>
+    </w:p>
+    <w:p>
+      <w:pPr>
+        <w:pStyle w:val="template"/>
+        <w:jc w:val="center"/>
+        <w:rPr>
+          <w:rFonts w:ascii="Times New Roman" w:hAnsi="Times New Roman" w:cs="Times New Roman"/>
+          <w:i w:val="0"/>
+          <w:iCs w:val="0"/>
+          <w:sz w:val="24"/>
+          <w:szCs w:val="24"/>
+        </w:rPr>
+      </w:pPr>
+    </w:p>
+    <w:p>
+      <w:pPr>
+        <w:pStyle w:val="template"/>
+        <w:jc w:val="center"/>
+        <w:rPr>
+          <w:rFonts w:ascii="Times New Roman" w:hAnsi="Times New Roman" w:cs="Times New Roman"/>
+          <w:i w:val="0"/>
+          <w:iCs w:val="0"/>
+          <w:sz w:val="24"/>
+          <w:szCs w:val="24"/>
+        </w:rPr>
+      </w:pPr>
+    </w:p>
+    <w:p>
+      <w:pPr>
+        <w:pStyle w:val="template"/>
+        <w:jc w:val="center"/>
+        <w:rPr>
+          <w:rFonts w:ascii="Times New Roman" w:hAnsi="Times New Roman" w:cs="Times New Roman"/>
+          <w:i w:val="0"/>
+          <w:iCs w:val="0"/>
+          <w:sz w:val="24"/>
+          <w:szCs w:val="24"/>
+        </w:rPr>
+      </w:pPr>
+      <w:r>
+        <w:rPr>
+          <w:rFonts w:ascii="Times New Roman" w:hAnsi="Times New Roman" w:cs="Times New Roman"/>
+          <w:i w:val="0"/>
+          <w:iCs w:val="0"/>
+          <w:noProof/>
+          <w:sz w:val="24"/>
+          <w:szCs w:val="24"/>
+        </w:rPr>
+        <w:lastRenderedPageBreak/>
+        <w:drawing>
+          <wp:anchor distT="0" distB="0" distL="114300" distR="114300" simplePos="0" relativeHeight="251663360" behindDoc="0" locked="0" layoutInCell="1" allowOverlap="1" wp14:anchorId="7451F430" wp14:editId="16031BCE">
+            <wp:simplePos x="0" y="0"/>
+            <wp:positionH relativeFrom="column">
+              <wp:posOffset>-114300</wp:posOffset>
+            </wp:positionH>
+            <wp:positionV relativeFrom="paragraph">
+              <wp:posOffset>182880</wp:posOffset>
+            </wp:positionV>
+            <wp:extent cx="6127115" cy="3279775"/>
+            <wp:effectExtent l="0" t="0" r="6985" b="0"/>
+            <wp:wrapTopAndBottom/>
+            <wp:docPr id="11" name="Picture 11"/>
+            <wp:cNvGraphicFramePr>
+              <a:graphicFrameLocks xmlns:a="http://schemas.openxmlformats.org/drawingml/2006/main" noChangeAspect="1"/>
+            </wp:cNvGraphicFramePr>
+            <a:graphic xmlns:a="http://schemas.openxmlformats.org/drawingml/2006/main">
+              <a:graphicData uri="http://schemas.openxmlformats.org/drawingml/2006/picture">
+                <pic:pic xmlns:pic="http://schemas.openxmlformats.org/drawingml/2006/picture">
+                  <pic:nvPicPr>
+                    <pic:cNvPr id="0" name="Picture 5"/>
+                    <pic:cNvPicPr>
+                      <a:picLocks noChangeAspect="1" noChangeArrowheads="1"/>
+                    </pic:cNvPicPr>
+                  </pic:nvPicPr>
+                  <pic:blipFill>
+                    <a:blip r:embed="rId15">
+                      <a:extLst>
+                        <a:ext uri="{28A0092B-C50C-407E-A947-70E740481C1C}">
+                          <a14:useLocalDpi xmlns:a14="http://schemas.microsoft.com/office/drawing/2010/main" val="0"/>
+                        </a:ext>
+                      </a:extLst>
+                    </a:blip>
+                    <a:srcRect/>
+                    <a:stretch>
+                      <a:fillRect/>
+                    </a:stretch>
+                  </pic:blipFill>
+                  <pic:spPr bwMode="auto">
+                    <a:xfrm>
+                      <a:off x="0" y="0"/>
+                      <a:ext cx="6127115" cy="3279775"/>
+                    </a:xfrm>
+                    <a:prstGeom prst="rect">
+                      <a:avLst/>
+                    </a:prstGeom>
+                    <a:noFill/>
+                  </pic:spPr>
+                </pic:pic>
+              </a:graphicData>
+            </a:graphic>
+          </wp:anchor>
+        </w:drawing>
+      </w:r>
+      <w:r>
+        <w:rPr>
+          <w:rFonts w:ascii="Times New Roman" w:hAnsi="Times New Roman" w:cs="Times New Roman"/>
+          <w:i w:val="0"/>
+          <w:iCs w:val="0"/>
+          <w:sz w:val="24"/>
+          <w:szCs w:val="24"/>
+        </w:rPr>
+        <w:t>Create Animal Screenshot:</w:t>
+      </w:r>
+    </w:p>
+    <w:p>
+      <w:pPr>
+        <w:pStyle w:val="template"/>
+        <w:jc w:val="center"/>
+        <w:rPr>
+          <w:rFonts w:ascii="Times New Roman" w:hAnsi="Times New Roman" w:cs="Times New Roman"/>
+          <w:i w:val="0"/>
+          <w:iCs w:val="0"/>
+          <w:sz w:val="24"/>
+          <w:szCs w:val="24"/>
+        </w:rPr>
+      </w:pPr>
+      <w:r>
+        <w:rPr>
+          <w:rFonts w:ascii="Times New Roman" w:hAnsi="Times New Roman" w:cs="Times New Roman"/>
+          <w:i w:val="0"/>
+          <w:iCs w:val="0"/>
+          <w:noProof/>
+          <w:sz w:val="24"/>
+          <w:szCs w:val="24"/>
+        </w:rPr>
+        <w:drawing>
+          <wp:anchor distT="0" distB="0" distL="114300" distR="114300" simplePos="0" relativeHeight="251664384" behindDoc="0" locked="0" layoutInCell="1" allowOverlap="1" wp14:anchorId="1D48B0E1" wp14:editId="3CA185B5">
+            <wp:simplePos x="0" y="0"/>
+            <wp:positionH relativeFrom="margin">
+              <wp:align>left</wp:align>
+            </wp:positionH>
+            <wp:positionV relativeFrom="paragraph">
+              <wp:posOffset>3596640</wp:posOffset>
+            </wp:positionV>
+            <wp:extent cx="6126480" cy="3398520"/>
+            <wp:effectExtent l="0" t="0" r="7620" b="0"/>
+            <wp:wrapTopAndBottom/>
+            <wp:docPr id="12" name="Picture 12"/>
+            <wp:cNvGraphicFramePr>
+              <a:graphicFrameLocks xmlns:a="http://schemas.openxmlformats.org/drawingml/2006/main" noChangeAspect="1"/>
+            </wp:cNvGraphicFramePr>
+            <a:graphic xmlns:a="http://schemas.openxmlformats.org/drawingml/2006/main">
+              <a:graphicData uri="http://schemas.openxmlformats.org/drawingml/2006/picture">
+                <pic:pic xmlns:pic="http://schemas.openxmlformats.org/drawingml/2006/picture">
+                  <pic:nvPicPr>
+                    <pic:cNvPr id="0" name="Picture 9"/>
+                    <pic:cNvPicPr>
+                      <a:picLocks noChangeAspect="1" noChangeArrowheads="1"/>
+                    </pic:cNvPicPr>
+                  </pic:nvPicPr>
+                  <pic:blipFill>
+                    <a:blip r:embed="rId16" cstate="print">
+                      <a:extLst>
+                        <a:ext uri="{28A0092B-C50C-407E-A947-70E740481C1C}">
+                          <a14:useLocalDpi xmlns:a14="http://schemas.microsoft.com/office/drawing/2010/main" val="0"/>
+                        </a:ext>
+                      </a:extLst>
+                    </a:blip>
+                    <a:srcRect/>
+                    <a:stretch>
+                      <a:fillRect/>
+                    </a:stretch>
+                  </pic:blipFill>
+                  <pic:spPr bwMode="auto">
+                    <a:xfrm>
+                      <a:off x="0" y="0"/>
+                      <a:ext cx="6126480" cy="3398520"/>
+                    </a:xfrm>
+                    <a:prstGeom prst="rect">
+                      <a:avLst/>
+                    </a:prstGeom>
+                    <a:noFill/>
+                    <a:ln>
+                      <a:noFill/>
+                    </a:ln>
+                  </pic:spPr>
+                </pic:pic>
+              </a:graphicData>
+            </a:graphic>
+            <wp14:sizeRelV relativeFrom="margin">
+              <wp14:pctHeight>0</wp14:pctHeight>
+            </wp14:sizeRelV>
+          </wp:anchor>
+        </w:drawing>
+      </w:r>
+      <w:r>
+        <w:rPr>
+          <w:rFonts w:ascii="Times New Roman" w:hAnsi="Times New Roman" w:cs="Times New Roman"/>
+          <w:i w:val="0"/>
+          <w:iCs w:val="0"/>
+          <w:sz w:val="24"/>
+          <w:szCs w:val="24"/>
+        </w:rPr>
+        <w:t>View Animal Screenshots:</w:t>
+      </w:r>
+    </w:p>
+    <w:p>
+      <w:pPr>
+        <w:pStyle w:val="template"/>
+        <w:jc w:val="center"/>
+        <w:rPr>
+          <w:rFonts w:ascii="Times New Roman" w:hAnsi="Times New Roman" w:cs="Times New Roman"/>
+          <w:i w:val="0"/>
+          <w:iCs w:val="0"/>
+          <w:sz w:val="24"/>
+          <w:szCs w:val="24"/>
+        </w:rPr>
+      </w:pPr>
+    </w:p>
+    <w:p>
+      <w:pPr>
+        <w:pStyle w:val="template"/>
+        <w:jc w:val="center"/>
+        <w:rPr>
+          <w:rFonts w:ascii="Times New Roman" w:hAnsi="Times New Roman" w:cs="Times New Roman"/>
+          <w:i w:val="0"/>
+          <w:iCs w:val="0"/>
+          <w:sz w:val="24"/>
+          <w:szCs w:val="24"/>
+        </w:rPr>
+      </w:pPr>
+    </w:p>
+    <w:p>
+      <w:pPr>
+        <w:pStyle w:val="template"/>
+        <w:jc w:val="center"/>
+        <w:rPr>
+          <w:rFonts w:ascii="Times New Roman" w:hAnsi="Times New Roman" w:cs="Times New Roman"/>
+          <w:i w:val="0"/>
+          <w:iCs w:val="0"/>
+          <w:sz w:val="24"/>
+          <w:szCs w:val="24"/>
+        </w:rPr>
+      </w:pPr>
+    </w:p>
+    <w:p>
+      <w:pPr>
+        <w:pStyle w:val="template"/>
+        <w:jc w:val="center"/>
+        <w:rPr>
+          <w:rFonts w:ascii="Times New Roman" w:hAnsi="Times New Roman" w:cs="Times New Roman"/>
+          <w:i w:val="0"/>
+          <w:iCs w:val="0"/>
+          <w:sz w:val="24"/>
+          <w:szCs w:val="24"/>
+        </w:rPr>
+      </w:pPr>
+    </w:p>
+    <w:p>
+      <w:pPr>
+        <w:pStyle w:val="template"/>
+        <w:jc w:val="center"/>
+        <w:rPr>
+          <w:rFonts w:ascii="Times New Roman" w:hAnsi="Times New Roman" w:cs="Times New Roman"/>
+          <w:i w:val="0"/>
+          <w:iCs w:val="0"/>
+          <w:sz w:val="24"/>
+          <w:szCs w:val="24"/>
+        </w:rPr>
+      </w:pPr>
+    </w:p>
+    <w:p>
+      <w:pPr>
+        <w:pStyle w:val="template"/>
+        <w:jc w:val="center"/>
+        <w:rPr>
+          <w:rFonts w:ascii="Times New Roman" w:hAnsi="Times New Roman" w:cs="Times New Roman"/>
+          <w:i w:val="0"/>
+          <w:iCs w:val="0"/>
+          <w:sz w:val="24"/>
+          <w:szCs w:val="24"/>
+        </w:rPr>
+      </w:pPr>
+    </w:p>
+    <w:p>
+      <w:pPr>
+        <w:pStyle w:val="template"/>
+        <w:jc w:val="center"/>
+        <w:rPr>
+          <w:rFonts w:ascii="Times New Roman" w:hAnsi="Times New Roman" w:cs="Times New Roman"/>
+          <w:i w:val="0"/>
+          <w:iCs w:val="0"/>
+          <w:sz w:val="24"/>
+          <w:szCs w:val="24"/>
+        </w:rPr>
+      </w:pPr>
+    </w:p>
+    <w:p>
+      <w:pPr>
+        <w:pStyle w:val="template"/>
+        <w:jc w:val="center"/>
+        <w:rPr>
+          <w:rFonts w:ascii="Times New Roman" w:hAnsi="Times New Roman" w:cs="Times New Roman"/>
+          <w:i w:val="0"/>
+          <w:iCs w:val="0"/>
+          <w:sz w:val="24"/>
+          <w:szCs w:val="24"/>
+        </w:rPr>
+      </w:pPr>
+      <w:r>
+        <w:rPr>
+          <w:rFonts w:ascii="Times New Roman" w:hAnsi="Times New Roman" w:cs="Times New Roman"/>
+          <w:i w:val="0"/>
+          <w:iCs w:val="0"/>
+          <w:noProof/>
+          <w:sz w:val="24"/>
+          <w:szCs w:val="24"/>
+        </w:rPr>
+        <w:lastRenderedPageBreak/>
+        <w:drawing>
+          <wp:anchor distT="0" distB="0" distL="114300" distR="114300" simplePos="0" relativeHeight="251665408" behindDoc="0" locked="0" layoutInCell="1" allowOverlap="1" wp14:anchorId="70EA64B8" wp14:editId="32F89240">
+            <wp:simplePos x="0" y="0"/>
+            <wp:positionH relativeFrom="column">
+              <wp:posOffset>7620</wp:posOffset>
+            </wp:positionH>
+            <wp:positionV relativeFrom="paragraph">
+              <wp:posOffset>0</wp:posOffset>
+            </wp:positionV>
+            <wp:extent cx="6111240" cy="3291840"/>
+            <wp:effectExtent l="0" t="0" r="3810" b="3810"/>
+            <wp:wrapTopAndBottom/>
+            <wp:docPr id="13" name="Picture 13"/>
+            <wp:cNvGraphicFramePr>
+              <a:graphicFrameLocks xmlns:a="http://schemas.openxmlformats.org/drawingml/2006/main" noChangeAspect="1"/>
+            </wp:cNvGraphicFramePr>
+            <a:graphic xmlns:a="http://schemas.openxmlformats.org/drawingml/2006/main">
+              <a:graphicData uri="http://schemas.openxmlformats.org/drawingml/2006/picture">
+                <pic:pic xmlns:pic="http://schemas.openxmlformats.org/drawingml/2006/picture">
+                  <pic:nvPicPr>
+                    <pic:cNvPr id="0" name="Picture 10"/>
+                    <pic:cNvPicPr>
+                      <a:picLocks noChangeAspect="1" noChangeArrowheads="1"/>
+                    </pic:cNvPicPr>
+                  </pic:nvPicPr>
+                  <pic:blipFill>
+                    <a:blip r:embed="rId17" cstate="print">
+                      <a:extLst>
+                        <a:ext uri="{28A0092B-C50C-407E-A947-70E740481C1C}">
+                          <a14:useLocalDpi xmlns:a14="http://schemas.microsoft.com/office/drawing/2010/main" val="0"/>
+                        </a:ext>
+                      </a:extLst>
+                    </a:blip>
+                    <a:srcRect/>
+                    <a:stretch>
+                      <a:fillRect/>
+                    </a:stretch>
+                  </pic:blipFill>
+                  <pic:spPr bwMode="auto">
+                    <a:xfrm>
+                      <a:off x="0" y="0"/>
+                      <a:ext cx="6111240" cy="3291840"/>
+                    </a:xfrm>
+                    <a:prstGeom prst="rect">
+                      <a:avLst/>
+                    </a:prstGeom>
+                    <a:noFill/>
+                    <a:ln>
+                      <a:noFill/>
+                    </a:ln>
+                  </pic:spPr>
+                </pic:pic>
+              </a:graphicData>
+            </a:graphic>
+          </wp:anchor>
+        </w:drawing>
+      </w:r>
+    </w:p>
+    <w:p>
+      <w:pPr>
+        <w:pStyle w:val="template"/>
+        <w:jc w:val="center"/>
+        <w:rPr>
+          <w:rFonts w:ascii="Times New Roman" w:hAnsi="Times New Roman" w:cs="Times New Roman"/>
+          <w:i w:val="0"/>
+          <w:iCs w:val="0"/>
+          <w:sz w:val="24"/>
+          <w:szCs w:val="24"/>
+        </w:rPr>
+      </w:pPr>
+    </w:p>
+    <w:p>
+      <w:pPr>
+        <w:pStyle w:val="template"/>
+        <w:jc w:val="center"/>
+        <w:rPr>
+          <w:rFonts w:ascii="Times New Roman" w:hAnsi="Times New Roman" w:cs="Times New Roman"/>
+          <w:i w:val="0"/>
+          <w:iCs w:val="0"/>
+          <w:sz w:val="24"/>
+          <w:szCs w:val="24"/>
+        </w:rPr>
+      </w:pPr>
+      <w:r>
+        <w:rPr>
+          <w:rFonts w:ascii="Times New Roman" w:hAnsi="Times New Roman" w:cs="Times New Roman"/>
+          <w:i w:val="0"/>
+          <w:iCs w:val="0"/>
+          <w:noProof/>
+          <w:sz w:val="24"/>
+          <w:szCs w:val="24"/>
+        </w:rPr>
+        <w:drawing>
+          <wp:anchor distT="0" distB="0" distL="114300" distR="114300" simplePos="0" relativeHeight="251666432" behindDoc="0" locked="0" layoutInCell="1" allowOverlap="1" wp14:anchorId="65AC1D7C" wp14:editId="26291E20">
+            <wp:simplePos x="0" y="0"/>
+            <wp:positionH relativeFrom="column">
+              <wp:posOffset>76200</wp:posOffset>
+            </wp:positionH>
+            <wp:positionV relativeFrom="paragraph">
+              <wp:posOffset>255270</wp:posOffset>
+            </wp:positionV>
+            <wp:extent cx="6111240" cy="2674620"/>
+            <wp:effectExtent l="0" t="0" r="3810" b="0"/>
+            <wp:wrapTopAndBottom/>
+            <wp:docPr id="14" name="Picture 14"/>
+            <wp:cNvGraphicFramePr>
+              <a:graphicFrameLocks xmlns:a="http://schemas.openxmlformats.org/drawingml/2006/main" noChangeAspect="1"/>
+            </wp:cNvGraphicFramePr>
+            <a:graphic xmlns:a="http://schemas.openxmlformats.org/drawingml/2006/main">
+              <a:graphicData uri="http://schemas.openxmlformats.org/drawingml/2006/picture">
+                <pic:pic xmlns:pic="http://schemas.openxmlformats.org/drawingml/2006/picture">
+                  <pic:nvPicPr>
+                    <pic:cNvPr id="0" name="Picture 11"/>
+                    <pic:cNvPicPr>
+                      <a:picLocks noChangeAspect="1" noChangeArrowheads="1"/>
+                    </pic:cNvPicPr>
+                  </pic:nvPicPr>
+                  <pic:blipFill>
+                    <a:blip r:embed="rId18" cstate="print">
+                      <a:extLst>
+                        <a:ext uri="{28A0092B-C50C-407E-A947-70E740481C1C}">
+                          <a14:useLocalDpi xmlns:a14="http://schemas.microsoft.com/office/drawing/2010/main" val="0"/>
+                        </a:ext>
+                      </a:extLst>
+                    </a:blip>
+                    <a:srcRect/>
+                    <a:stretch>
+                      <a:fillRect/>
+                    </a:stretch>
+                  </pic:blipFill>
+                  <pic:spPr bwMode="auto">
+                    <a:xfrm>
+                      <a:off x="0" y="0"/>
+                      <a:ext cx="6111240" cy="2674620"/>
+                    </a:xfrm>
+                    <a:prstGeom prst="rect">
+                      <a:avLst/>
+                    </a:prstGeom>
+                    <a:noFill/>
+                    <a:ln>
+                      <a:noFill/>
+                    </a:ln>
+                  </pic:spPr>
+                </pic:pic>
+              </a:graphicData>
+            </a:graphic>
+          </wp:anchor>
+        </w:drawing>
+      </w:r>
+      <w:r>
+        <w:rPr>
+          <w:rFonts w:ascii="Times New Roman" w:hAnsi="Times New Roman" w:cs="Times New Roman"/>
+          <w:i w:val="0"/>
+          <w:iCs w:val="0"/>
+          <w:sz w:val="24"/>
+          <w:szCs w:val="24"/>
+        </w:rPr>
+        <w:t xml:space="preserve">Play </w:t>
+      </w:r>
+      <w:proofErr w:type="gramStart"/>
+      <w:r>
+        <w:rPr>
+          <w:rFonts w:ascii="Times New Roman" w:hAnsi="Times New Roman" w:cs="Times New Roman"/>
+          <w:i w:val="0"/>
+          <w:iCs w:val="0"/>
+          <w:sz w:val="24"/>
+          <w:szCs w:val="24"/>
+        </w:rPr>
+        <w:t>With</w:t>
+      </w:r>
+      <w:proofErr w:type="gramEnd"/>
+      <w:r>
+        <w:rPr>
+          <w:rFonts w:ascii="Times New Roman" w:hAnsi="Times New Roman" w:cs="Times New Roman"/>
+          <w:i w:val="0"/>
+          <w:iCs w:val="0"/>
+          <w:sz w:val="24"/>
+          <w:szCs w:val="24"/>
+        </w:rPr>
+        <w:t xml:space="preserve"> Animal Screenshot:</w:t>
+      </w:r>
+    </w:p>
+    <w:p>
+      <w:pPr>
+        <w:pStyle w:val="template"/>
+        <w:jc w:val="center"/>
+        <w:rPr>
+          <w:rFonts w:ascii="Times New Roman" w:hAnsi="Times New Roman" w:cs="Times New Roman"/>
+          <w:i w:val="0"/>
+          <w:iCs w:val="0"/>
+          <w:sz w:val="24"/>
+          <w:szCs w:val="24"/>
+        </w:rPr>
+      </w:pPr>
+    </w:p>
+    <w:p>
+      <w:pPr>
+        <w:pStyle w:val="template"/>
+        <w:jc w:val="center"/>
+        <w:rPr>
+          <w:rFonts w:ascii="Times New Roman" w:hAnsi="Times New Roman" w:cs="Times New Roman"/>
+          <w:i w:val="0"/>
+          <w:iCs w:val="0"/>
+          <w:sz w:val="24"/>
+          <w:szCs w:val="24"/>
+        </w:rPr>
+      </w:pPr>
+    </w:p>
+    <w:p>
+      <w:pPr>
+        <w:pStyle w:val="template"/>
+        <w:jc w:val="center"/>
+        <w:rPr>
+          <w:rFonts w:ascii="Times New Roman" w:hAnsi="Times New Roman" w:cs="Times New Roman"/>
+          <w:i w:val="0"/>
+          <w:iCs w:val="0"/>
+          <w:sz w:val="24"/>
+          <w:szCs w:val="24"/>
+        </w:rPr>
+      </w:pPr>
+    </w:p>
+    <w:p>
+      <w:pPr>
+        <w:pStyle w:val="template"/>
+        <w:jc w:val="center"/>
+        <w:rPr>
+          <w:rFonts w:ascii="Times New Roman" w:hAnsi="Times New Roman" w:cs="Times New Roman"/>
+          <w:i w:val="0"/>
+          <w:iCs w:val="0"/>
+          <w:sz w:val="24"/>
+          <w:szCs w:val="24"/>
+        </w:rPr>
+      </w:pPr>
+    </w:p>
+    <w:p>
+      <w:pPr>
+        <w:pStyle w:val="template"/>
+        <w:jc w:val="center"/>
+        <w:rPr>
+          <w:rFonts w:ascii="Times New Roman" w:hAnsi="Times New Roman" w:cs="Times New Roman"/>
+          <w:i w:val="0"/>
+          <w:iCs w:val="0"/>
+          <w:sz w:val="24"/>
+          <w:szCs w:val="24"/>
+        </w:rPr>
+      </w:pPr>
+    </w:p>
+    <w:p>
+      <w:pPr>
+        <w:pStyle w:val="template"/>
+        <w:jc w:val="center"/>
+        <w:rPr>
+          <w:rFonts w:ascii="Times New Roman" w:hAnsi="Times New Roman" w:cs="Times New Roman"/>
+          <w:i w:val="0"/>
+          <w:iCs w:val="0"/>
+          <w:sz w:val="24"/>
+          <w:szCs w:val="24"/>
+        </w:rPr>
+      </w:pPr>
+    </w:p>
+    <w:p>
+      <w:pPr>
+        <w:pStyle w:val="template"/>
+        <w:jc w:val="center"/>
+        <w:rPr>
+          <w:rFonts w:ascii="Times New Roman" w:hAnsi="Times New Roman" w:cs="Times New Roman"/>
+          <w:i w:val="0"/>
+          <w:iCs w:val="0"/>
+          <w:sz w:val="24"/>
+          <w:szCs w:val="24"/>
+        </w:rPr>
+      </w:pPr>
+    </w:p>
+    <w:p>
+      <w:pPr>
+        <w:pStyle w:val="template"/>
+        <w:jc w:val="center"/>
+        <w:rPr>
+          <w:rFonts w:ascii="Times New Roman" w:hAnsi="Times New Roman" w:cs="Times New Roman"/>
+          <w:i w:val="0"/>
+          <w:iCs w:val="0"/>
+          <w:sz w:val="24"/>
+          <w:szCs w:val="24"/>
+        </w:rPr>
+      </w:pPr>
+    </w:p>
+    <w:p>
+      <w:pPr>
+        <w:pStyle w:val="template"/>
+        <w:jc w:val="center"/>
+        <w:rPr>
+          <w:rFonts w:ascii="Times New Roman" w:hAnsi="Times New Roman" w:cs="Times New Roman"/>
+          <w:i w:val="0"/>
+          <w:iCs w:val="0"/>
+          <w:sz w:val="24"/>
+          <w:szCs w:val="24"/>
+        </w:rPr>
+      </w:pPr>
+    </w:p>
+    <w:p>
+      <w:pPr>
+        <w:pStyle w:val="template"/>
+        <w:jc w:val="center"/>
+        <w:rPr>
+          <w:rFonts w:ascii="Times New Roman" w:hAnsi="Times New Roman" w:cs="Times New Roman"/>
+          <w:i w:val="0"/>
+          <w:iCs w:val="0"/>
+          <w:sz w:val="24"/>
+          <w:szCs w:val="24"/>
+        </w:rPr>
+      </w:pPr>
+    </w:p>
+    <w:p>
+      <w:pPr>
+        <w:pStyle w:val="template"/>
+        <w:jc w:val="center"/>
+        <w:rPr>
+          <w:rFonts w:ascii="Times New Roman" w:hAnsi="Times New Roman" w:cs="Times New Roman"/>
+          <w:i w:val="0"/>
+          <w:iCs w:val="0"/>
+          <w:sz w:val="24"/>
+          <w:szCs w:val="24"/>
+        </w:rPr>
+      </w:pPr>
+    </w:p>
+    <w:p>
+      <w:pPr>
+        <w:pStyle w:val="template"/>
+        <w:jc w:val="center"/>
+        <w:rPr>
+          <w:rFonts w:ascii="Times New Roman" w:hAnsi="Times New Roman" w:cs="Times New Roman"/>
+          <w:i w:val="0"/>
+          <w:iCs w:val="0"/>
+          <w:sz w:val="24"/>
+          <w:szCs w:val="24"/>
+        </w:rPr>
+      </w:pPr>
+      <w:r>
+        <w:rPr>
+          <w:rFonts w:ascii="Times New Roman" w:hAnsi="Times New Roman" w:cs="Times New Roman"/>
+          <w:i w:val="0"/>
+          <w:iCs w:val="0"/>
+          <w:noProof/>
+          <w:sz w:val="24"/>
+          <w:szCs w:val="24"/>
+        </w:rPr>
+        <w:lastRenderedPageBreak/>
+        <w:drawing>
+          <wp:anchor distT="0" distB="0" distL="114300" distR="114300" simplePos="0" relativeHeight="251667456" behindDoc="0" locked="0" layoutInCell="1" allowOverlap="1" wp14:anchorId="346AB439" wp14:editId="33441AE1">
+            <wp:simplePos x="0" y="0"/>
+            <wp:positionH relativeFrom="margin">
+              <wp:align>center</wp:align>
+            </wp:positionH>
+            <wp:positionV relativeFrom="paragraph">
+              <wp:posOffset>228600</wp:posOffset>
+            </wp:positionV>
+            <wp:extent cx="6073140" cy="2209800"/>
+            <wp:effectExtent l="0" t="0" r="3810" b="0"/>
+            <wp:wrapTopAndBottom/>
+            <wp:docPr id="15" name="Picture 15"/>
+            <wp:cNvGraphicFramePr>
+              <a:graphicFrameLocks xmlns:a="http://schemas.openxmlformats.org/drawingml/2006/main" noChangeAspect="1"/>
+            </wp:cNvGraphicFramePr>
+            <a:graphic xmlns:a="http://schemas.openxmlformats.org/drawingml/2006/main">
+              <a:graphicData uri="http://schemas.openxmlformats.org/drawingml/2006/picture">
+                <pic:pic xmlns:pic="http://schemas.openxmlformats.org/drawingml/2006/picture">
+                  <pic:nvPicPr>
+                    <pic:cNvPr id="0" name="Picture 12"/>
+                    <pic:cNvPicPr>
+                      <a:picLocks noChangeAspect="1" noChangeArrowheads="1"/>
+                    </pic:cNvPicPr>
+                  </pic:nvPicPr>
+                  <pic:blipFill>
+                    <a:blip r:embed="rId19" cstate="print">
+                      <a:extLst>
+                        <a:ext uri="{28A0092B-C50C-407E-A947-70E740481C1C}">
+                          <a14:useLocalDpi xmlns:a14="http://schemas.microsoft.com/office/drawing/2010/main" val="0"/>
+                        </a:ext>
+                      </a:extLst>
+                    </a:blip>
+                    <a:srcRect/>
+                    <a:stretch>
+                      <a:fillRect/>
+                    </a:stretch>
+                  </pic:blipFill>
+                  <pic:spPr bwMode="auto">
+                    <a:xfrm>
+                      <a:off x="0" y="0"/>
+                      <a:ext cx="6073140" cy="2209800"/>
+                    </a:xfrm>
+                    <a:prstGeom prst="rect">
+                      <a:avLst/>
+                    </a:prstGeom>
+                    <a:noFill/>
+                    <a:ln>
+                      <a:noFill/>
+                    </a:ln>
+                  </pic:spPr>
+                </pic:pic>
+              </a:graphicData>
+            </a:graphic>
+          </wp:anchor>
+        </w:drawing>
+      </w:r>
+      <w:r>
+        <w:rPr>
+          <w:rFonts w:ascii="Times New Roman" w:hAnsi="Times New Roman" w:cs="Times New Roman"/>
+          <w:i w:val="0"/>
+          <w:iCs w:val="0"/>
+          <w:sz w:val="24"/>
+          <w:szCs w:val="24"/>
+        </w:rPr>
+        <w:t>Feed Animal Screenshot:</w:t>
+      </w:r>
+    </w:p>
+    <w:p>
+      <w:pPr>
+        <w:pStyle w:val="template"/>
+        <w:jc w:val="center"/>
+        <w:rPr>
+          <w:rFonts w:ascii="Times New Roman" w:hAnsi="Times New Roman" w:cs="Times New Roman"/>
+          <w:i w:val="0"/>
+          <w:iCs w:val="0"/>
+          <w:sz w:val="24"/>
+          <w:szCs w:val="24"/>
+        </w:rPr>
+      </w:pPr>
+    </w:p>
+    <w:p>
+      <w:pPr>
+        <w:pStyle w:val="template"/>
+      </w:pPr>
+      <w:r>
+        <w:rPr>
+          <w:noProof/>
+        </w:rPr>
+        <w:drawing>
+          <wp:anchor distT="0" distB="0" distL="114300" distR="114300" simplePos="0" relativeHeight="251668480" behindDoc="0" locked="0" layoutInCell="1" allowOverlap="1" wp14:anchorId="25B1CC49" wp14:editId="1AC27F36">
+            <wp:simplePos x="0" y="0"/>
+            <wp:positionH relativeFrom="column">
+              <wp:posOffset>15240</wp:posOffset>
+            </wp:positionH>
+            <wp:positionV relativeFrom="paragraph">
+              <wp:posOffset>236220</wp:posOffset>
+            </wp:positionV>
+            <wp:extent cx="6118860" cy="2567940"/>
+            <wp:effectExtent l="0" t="0" r="0" b="3810"/>
+            <wp:wrapTopAndBottom/>
+            <wp:docPr id="16" name="Picture 16"/>
+            <wp:cNvGraphicFramePr>
+              <a:graphicFrameLocks xmlns:a="http://schemas.openxmlformats.org/drawingml/2006/main" noChangeAspect="1"/>
+            </wp:cNvGraphicFramePr>
+            <a:graphic xmlns:a="http://schemas.openxmlformats.org/drawingml/2006/main">
+              <a:graphicData uri="http://schemas.openxmlformats.org/drawingml/2006/picture">
+                <pic:pic xmlns:pic="http://schemas.openxmlformats.org/drawingml/2006/picture">
+                  <pic:nvPicPr>
+                    <pic:cNvPr id="0" name="Picture 13"/>
+                    <pic:cNvPicPr>
+                      <a:picLocks noChangeAspect="1" noChangeArrowheads="1"/>
+                    </pic:cNvPicPr>
+                  </pic:nvPicPr>
+                  <pic:blipFill>
+                    <a:blip r:embed="rId20" cstate="print">
+                      <a:extLst>
+                        <a:ext uri="{28A0092B-C50C-407E-A947-70E740481C1C}">
+                          <a14:useLocalDpi xmlns:a14="http://schemas.microsoft.com/office/drawing/2010/main" val="0"/>
+                        </a:ext>
+                      </a:extLst>
+                    </a:blip>
+                    <a:srcRect/>
+                    <a:stretch>
+                      <a:fillRect/>
+                    </a:stretch>
+                  </pic:blipFill>
+                  <pic:spPr bwMode="auto">
+                    <a:xfrm>
+                      <a:off x="0" y="0"/>
+                      <a:ext cx="6118860" cy="2567940"/>
+                    </a:xfrm>
+                    <a:prstGeom prst="rect">
+                      <a:avLst/>
+                    </a:prstGeom>
+                    <a:noFill/>
+                    <a:ln>
+                      <a:noFill/>
+                    </a:ln>
+                  </pic:spPr>
+                </pic:pic>
+              </a:graphicData>
+            </a:graphic>
+          </wp:anchor>
+        </w:drawing>
+      </w:r>
+    </w:p>
+    <w:p>
+      <w:pPr>
+        <w:pStyle w:val="template"/>
+        <w:jc w:val="center"/>
       </w:pPr>
     </w:p>
     <w:p>
@@ -2485,7 +4272,6 @@
           <w:rFonts w:ascii="Arial" w:hAnsi="Arial"/>
           <w:color w:val="FFFFFF"/>
         </w:rPr>
-        <w:lastRenderedPageBreak/>
         <w:t>Implementation</w:t>
       </w:r>
       <w:bookmarkEnd w:id="24"/>
@@ -2531,10 +4317,74 @@
         <w:jc w:val="both"/>
       </w:pPr>
       <w:r>
-        <w:t xml:space="preserve">TO DO: List the programming </w:t>
-      </w:r>
-      <w:r>
-        <w:t>languages, IDEs, tools, etc.&gt;</w:t>
+        <w:t>TO DO: List the programming languages, IDEs, tools, etc.&gt;</w:t>
+      </w:r>
+    </w:p>
+    <w:p>
+      <w:pPr>
+        <w:pStyle w:val="template"/>
+        <w:jc w:val="both"/>
+        <w:rPr>
+          <w:rFonts w:ascii="Times New Roman" w:hAnsi="Times New Roman" w:cs="Times New Roman"/>
+          <w:i w:val="0"/>
+          <w:iCs w:val="0"/>
+          <w:sz w:val="24"/>
+          <w:szCs w:val="24"/>
+        </w:rPr>
+      </w:pPr>
+      <w:r>
+        <w:rPr>
+          <w:rFonts w:ascii="Times New Roman" w:hAnsi="Times New Roman" w:cs="Times New Roman"/>
+          <w:i w:val="0"/>
+          <w:iCs w:val="0"/>
+          <w:sz w:val="24"/>
+          <w:szCs w:val="24"/>
+        </w:rPr>
+        <w:t xml:space="preserve">The programming languages we used was JavaScript and HTML. We used the IntelliJ IDE with </w:t>
+      </w:r>
+      <w:proofErr w:type="spellStart"/>
+      <w:r>
+        <w:rPr>
+          <w:rFonts w:ascii="Times New Roman" w:hAnsi="Times New Roman" w:cs="Times New Roman"/>
+          <w:i w:val="0"/>
+          <w:iCs w:val="0"/>
+          <w:sz w:val="24"/>
+          <w:szCs w:val="24"/>
+        </w:rPr>
+        <w:t>ESLint</w:t>
+      </w:r>
+      <w:proofErr w:type="spellEnd"/>
+      <w:r>
+        <w:rPr>
+          <w:rFonts w:ascii="Times New Roman" w:hAnsi="Times New Roman" w:cs="Times New Roman"/>
+          <w:i w:val="0"/>
+          <w:iCs w:val="0"/>
+          <w:sz w:val="24"/>
+          <w:szCs w:val="24"/>
+        </w:rPr>
+        <w:t xml:space="preserve">. For HTML framework we used some of frameworks from </w:t>
+      </w:r>
+      <w:proofErr w:type="spellStart"/>
+      <w:r>
+        <w:rPr>
+          <w:rFonts w:ascii="Times New Roman" w:hAnsi="Times New Roman" w:cs="Times New Roman"/>
+          <w:i w:val="0"/>
+          <w:iCs w:val="0"/>
+          <w:sz w:val="24"/>
+          <w:szCs w:val="24"/>
+        </w:rPr>
+        <w:t>Semanticsui</w:t>
+      </w:r>
+      <w:proofErr w:type="spellEnd"/>
+      <w:r>
+        <w:rPr>
+          <w:rFonts w:ascii="Times New Roman" w:hAnsi="Times New Roman" w:cs="Times New Roman"/>
+          <w:i w:val="0"/>
+          <w:iCs w:val="0"/>
+          <w:sz w:val="24"/>
+          <w:szCs w:val="24"/>
+        </w:rPr>
+        <w:t>.</w:t>
       </w:r>
     </w:p>
     <w:p>
@@ -2660,7 +4510,14 @@
       </w:r>
     </w:p>
     <w:p/>
-    <w:p/>
+    <w:p>
+      <w:r>
+        <w:t>Vinh: Did most of the original SRS document and edited for final submission. Did section one of milestone 2. Did most of the login page and did most of Feed Animal page for the animal database.</w:t>
+      </w:r>
+      <w:r>
+        <w:t xml:space="preserve"> Worked on the Final Report document.</w:t>
+      </w:r>
+    </w:p>
     <w:p>
       <w:pPr>
         <w:pStyle w:val="Heading2"/>
@@ -2762,33 +4619,49 @@
           <w:i/>
           <w:sz w:val="22"/>
         </w:rPr>
-        <w:t>TO DO: If you</w:t>
-      </w:r>
+        <w:t xml:space="preserve">TO DO: If you </w:t>
+      </w:r>
+      <w:proofErr w:type="gramStart"/>
       <w:r>
         <w:rPr>
           <w:rFonts w:ascii="Arial" w:hAnsi="Arial"/>
           <w:i/>
           <w:sz w:val="22"/>
         </w:rPr>
-        <w:t xml:space="preserve"> </w:t>
-      </w:r>
-      <w:proofErr w:type="gramStart"/>
+        <w:t>don’t</w:t>
+      </w:r>
+      <w:proofErr w:type="gramEnd"/>
       <w:r>
         <w:rPr>
           <w:rFonts w:ascii="Arial" w:hAnsi="Arial"/>
           <w:i/>
           <w:sz w:val="22"/>
         </w:rPr>
-        <w:t>don’t</w:t>
+        <w:t xml:space="preserve"> have anything to fill in, just leave this section blank.&gt; </w:t>
+      </w:r>
+    </w:p>
+    <w:p>
+      <w:r>
+        <w:t xml:space="preserve">Some challenges we faced was figuring out an effective way to transfer a lot of data between web pages. We eventually found out about local storage and session storage but by that time it was close to approaching the </w:t>
+      </w:r>
+      <w:proofErr w:type="gramStart"/>
+      <w:r>
+        <w:t>deadline</w:t>
       </w:r>
       <w:proofErr w:type="gramEnd"/>
       <w:r>
-        <w:rPr>
-          <w:rFonts w:ascii="Arial" w:hAnsi="Arial"/>
-          <w:i/>
-          <w:sz w:val="22"/>
-        </w:rPr>
-        <w:t xml:space="preserve"> have anything to fill in, just leave this section blank.&gt; </w:t>
+        <w:t xml:space="preserve"> so we just settled for showing different animals for the user in the Feed animal page</w:t>
+      </w:r>
+      <w:r>
+        <w:t xml:space="preserve">. Another problem that we faced later in the project was that with the same files the web browser wasn’t’ showing the animal names for the Feed animal page and sometimes the play with animal page. We didn’t know what was causing </w:t>
+      </w:r>
+      <w:proofErr w:type="gramStart"/>
+      <w:r>
+        <w:t>this</w:t>
+      </w:r>
+      <w:proofErr w:type="gramEnd"/>
+      <w:r>
+        <w:t xml:space="preserve"> so we did the best with what we had.</w:t>
       </w:r>
     </w:p>
     <w:p/>
@@ -2807,7 +4680,6 @@
     <w:p/>
     <w:p/>
     <w:p/>
-    <w:p/>
     <w:p>
       <w:pPr>
         <w:pStyle w:val="Heading1"/>
@@ -2836,7 +4708,6 @@
           <w:rFonts w:ascii="Arial" w:hAnsi="Arial"/>
           <w:color w:val="FFFFFF"/>
         </w:rPr>
-        <w:lastRenderedPageBreak/>
         <w:t>Testing</w:t>
       </w:r>
       <w:bookmarkEnd w:id="29"/>
@@ -2928,10 +4799,7 @@
         <w:jc w:val="both"/>
       </w:pPr>
       <w:r>
-        <w:t xml:space="preserve">TODO: Give a list of items or functions you want to </w:t>
-      </w:r>
-      <w:r>
-        <w:t xml:space="preserve">test, </w:t>
+        <w:t xml:space="preserve">TODO: Give a list of items or functions you want to test, </w:t>
       </w:r>
       <w:proofErr w:type="gramStart"/>
       <w:r>
@@ -2940,6 +4808,49 @@
       <w:proofErr w:type="gramEnd"/>
       <w:r>
         <w:t xml:space="preserve"> a schedule for performing the testing. &gt;</w:t>
+      </w:r>
+    </w:p>
+    <w:p>
+      <w:pPr>
+        <w:pStyle w:val="template"/>
+        <w:jc w:val="both"/>
+        <w:rPr>
+          <w:i w:val="0"/>
+          <w:iCs w:val="0"/>
+        </w:rPr>
+      </w:pPr>
+    </w:p>
+    <w:p>
+      <w:pPr>
+        <w:pStyle w:val="template"/>
+        <w:jc w:val="both"/>
+        <w:rPr>
+          <w:rFonts w:ascii="Times New Roman" w:hAnsi="Times New Roman" w:cs="Times New Roman"/>
+          <w:i w:val="0"/>
+          <w:iCs w:val="0"/>
+          <w:sz w:val="24"/>
+          <w:szCs w:val="24"/>
+        </w:rPr>
+      </w:pPr>
+      <w:r>
+        <w:rPr>
+          <w:rFonts w:ascii="Times New Roman" w:hAnsi="Times New Roman" w:cs="Times New Roman"/>
+          <w:i w:val="0"/>
+          <w:iCs w:val="0"/>
+          <w:sz w:val="24"/>
+          <w:szCs w:val="24"/>
+        </w:rPr>
+        <w:t>The testing plan for this project</w:t>
+      </w:r>
+      <w:r>
+        <w:rPr>
+          <w:rFonts w:ascii="Times New Roman" w:hAnsi="Times New Roman" w:cs="Times New Roman"/>
+          <w:i w:val="0"/>
+          <w:iCs w:val="0"/>
+          <w:sz w:val="24"/>
+          <w:szCs w:val="24"/>
+        </w:rPr>
+        <w:t xml:space="preserve"> is to mainly test the web pages to make sure that everything is displaying properly. The testing happens when we run the web page by making sure that any changes made does not affect what we already have working.</w:t>
       </w:r>
     </w:p>
     <w:p>
@@ -2996,14 +4907,95 @@
       </w:r>
       <w:proofErr w:type="gramStart"/>
       <w:r>
-        <w:t xml:space="preserve">whether </w:t>
-      </w:r>
-      <w:r>
-        <w:t>or not</w:t>
+        <w:t>whether or not</w:t>
       </w:r>
       <w:proofErr w:type="gramEnd"/>
       <w:r>
         <w:t xml:space="preserve"> the system passed the tests).&gt;</w:t>
+      </w:r>
+    </w:p>
+    <w:p>
+      <w:pPr>
+        <w:pStyle w:val="template"/>
+        <w:jc w:val="both"/>
+      </w:pPr>
+    </w:p>
+    <w:p>
+      <w:pPr>
+        <w:pStyle w:val="template"/>
+        <w:ind w:firstLine="576"/>
+        <w:jc w:val="both"/>
+        <w:rPr>
+          <w:i w:val="0"/>
+          <w:iCs w:val="0"/>
+        </w:rPr>
+      </w:pPr>
+      <w:r>
+        <w:rPr>
+          <w:i w:val="0"/>
+          <w:iCs w:val="0"/>
+        </w:rPr>
+        <w:t xml:space="preserve">For the log in </w:t>
+      </w:r>
+      <w:proofErr w:type="gramStart"/>
+      <w:r>
+        <w:rPr>
+          <w:i w:val="0"/>
+          <w:iCs w:val="0"/>
+        </w:rPr>
+        <w:t>page</w:t>
+      </w:r>
+      <w:proofErr w:type="gramEnd"/>
+      <w:r>
+        <w:rPr>
+          <w:i w:val="0"/>
+          <w:iCs w:val="0"/>
+        </w:rPr>
+        <w:t xml:space="preserve"> we tested by making sure that it will only proceed to the main page if the correct credentials was entered, which it did. For edge case test we put a limit of 20 characters for the username and 30 characters for the password so that any long strings will not be accepted. Additionally, we tested to make sure that empty strings are not accepted either. The result of this is if any string that is not a valid username and password is entered then the log in page will just reload.</w:t>
+      </w:r>
+    </w:p>
+    <w:p>
+      <w:pPr>
+        <w:pStyle w:val="template"/>
+        <w:jc w:val="both"/>
+        <w:rPr>
+          <w:i w:val="0"/>
+          <w:iCs w:val="0"/>
+        </w:rPr>
+      </w:pPr>
+    </w:p>
+    <w:p>
+      <w:pPr>
+        <w:pStyle w:val="template"/>
+        <w:jc w:val="both"/>
+        <w:rPr>
+          <w:i w:val="0"/>
+          <w:iCs w:val="0"/>
+        </w:rPr>
+      </w:pPr>
+      <w:r>
+        <w:rPr>
+          <w:i w:val="0"/>
+          <w:iCs w:val="0"/>
+        </w:rPr>
+        <w:tab/>
+        <w:t xml:space="preserve">For the feed animal testing we made sure that it was only displaying the animals that belonged to the current logged in </w:t>
+      </w:r>
+      <w:proofErr w:type="gramStart"/>
+      <w:r>
+        <w:rPr>
+          <w:i w:val="0"/>
+          <w:iCs w:val="0"/>
+        </w:rPr>
+        <w:t>user</w:t>
+      </w:r>
+      <w:proofErr w:type="gramEnd"/>
+      <w:r>
+        <w:rPr>
+          <w:i w:val="0"/>
+          <w:iCs w:val="0"/>
+        </w:rPr>
+        <w:t xml:space="preserve"> so we tested it by logging in with both user and seeing if feed animal display the correct animal names. We also tested to make sure that when we click on the animal that it displays the correct picture for the animal type and that as we click the feed button it progresses through the right sequence of photos. This is done for every animal and after testing it shows the correct results.</w:t>
       </w:r>
     </w:p>
     <w:p>
@@ -3061,6 +5053,89 @@
     <w:p>
       <w:pPr>
         <w:pStyle w:val="template"/>
+        <w:jc w:val="both"/>
+        <w:rPr>
+          <w:rFonts w:ascii="Times New Roman" w:hAnsi="Times New Roman" w:cs="Times New Roman"/>
+          <w:i w:val="0"/>
+          <w:iCs w:val="0"/>
+          <w:sz w:val="24"/>
+          <w:szCs w:val="24"/>
+        </w:rPr>
+      </w:pPr>
+      <w:r>
+        <w:rPr>
+          <w:rFonts w:ascii="Times New Roman" w:hAnsi="Times New Roman" w:cs="Times New Roman"/>
+          <w:i w:val="0"/>
+          <w:iCs w:val="0"/>
+          <w:sz w:val="24"/>
+          <w:szCs w:val="24"/>
+        </w:rPr>
+        <w:t xml:space="preserve">For Non-functional </w:t>
+      </w:r>
+      <w:proofErr w:type="gramStart"/>
+      <w:r>
+        <w:rPr>
+          <w:rFonts w:ascii="Times New Roman" w:hAnsi="Times New Roman" w:cs="Times New Roman"/>
+          <w:i w:val="0"/>
+          <w:iCs w:val="0"/>
+          <w:sz w:val="24"/>
+          <w:szCs w:val="24"/>
+        </w:rPr>
+        <w:t>Requirements</w:t>
+      </w:r>
+      <w:proofErr w:type="gramEnd"/>
+      <w:r>
+        <w:rPr>
+          <w:rFonts w:ascii="Times New Roman" w:hAnsi="Times New Roman" w:cs="Times New Roman"/>
+          <w:i w:val="0"/>
+          <w:iCs w:val="0"/>
+          <w:sz w:val="24"/>
+          <w:szCs w:val="24"/>
+        </w:rPr>
+        <w:t xml:space="preserve"> </w:t>
+      </w:r>
+      <w:r>
+        <w:rPr>
+          <w:rFonts w:ascii="Times New Roman" w:hAnsi="Times New Roman" w:cs="Times New Roman"/>
+          <w:i w:val="0"/>
+          <w:iCs w:val="0"/>
+          <w:sz w:val="24"/>
+          <w:szCs w:val="24"/>
+        </w:rPr>
+        <w:t xml:space="preserve">the only tests we had was for the speed of loading each page. We can click through every page after logging in and seeing if it takes too long to load. All the pages we have seen loads near </w:t>
+      </w:r>
+      <w:proofErr w:type="gramStart"/>
+      <w:r>
+        <w:rPr>
+          <w:rFonts w:ascii="Times New Roman" w:hAnsi="Times New Roman" w:cs="Times New Roman"/>
+          <w:i w:val="0"/>
+          <w:iCs w:val="0"/>
+          <w:sz w:val="24"/>
+          <w:szCs w:val="24"/>
+        </w:rPr>
+        <w:t>instantly</w:t>
+      </w:r>
+      <w:proofErr w:type="gramEnd"/>
+      <w:r>
+        <w:rPr>
+          <w:rFonts w:ascii="Times New Roman" w:hAnsi="Times New Roman" w:cs="Times New Roman"/>
+          <w:i w:val="0"/>
+          <w:iCs w:val="0"/>
+          <w:sz w:val="24"/>
+          <w:szCs w:val="24"/>
+        </w:rPr>
+        <w:t xml:space="preserve"> so it meets the general speed requirements.</w:t>
+      </w:r>
+    </w:p>
+    <w:p>
+      <w:pPr>
+        <w:pStyle w:val="template"/>
+        <w:jc w:val="both"/>
+      </w:pPr>
+    </w:p>
+    <w:p>
+      <w:pPr>
+        <w:pStyle w:val="template"/>
       </w:pPr>
     </w:p>
     <w:p>
@@ -3079,6 +5154,7 @@
         <w:rPr>
           <w:rFonts w:ascii="Arial" w:hAnsi="Arial"/>
         </w:rPr>
+        <w:lastRenderedPageBreak/>
         <w:t>Hardware and Software Requirements</w:t>
       </w:r>
       <w:bookmarkEnd w:id="34"/>
@@ -3095,13 +5171,7 @@
         <w:rPr>
           <w:color w:val="0000FF"/>
         </w:rPr>
-        <w:t>Describe the hardware and software requirements for pe</w:t>
-      </w:r>
-      <w:r>
-        <w:rPr>
-          <w:color w:val="0000FF"/>
-        </w:rPr>
-        <w:t>rforming the tests. &gt;</w:t>
+        <w:t>Describe the hardware and software requirements for performing the tests. &gt;</w:t>
       </w:r>
       <w:r>
         <w:t xml:space="preserve"> </w:t>
@@ -3115,7 +5185,24 @@
     <w:p>
       <w:pPr>
         <w:pStyle w:val="template"/>
-      </w:pPr>
+        <w:rPr>
+          <w:rFonts w:ascii="Times New Roman" w:hAnsi="Times New Roman" w:cs="Times New Roman"/>
+          <w:i w:val="0"/>
+          <w:iCs w:val="0"/>
+          <w:sz w:val="24"/>
+          <w:szCs w:val="24"/>
+        </w:rPr>
+      </w:pPr>
+      <w:r>
+        <w:rPr>
+          <w:rFonts w:ascii="Times New Roman" w:hAnsi="Times New Roman" w:cs="Times New Roman"/>
+          <w:i w:val="0"/>
+          <w:iCs w:val="0"/>
+          <w:sz w:val="24"/>
+          <w:szCs w:val="24"/>
+        </w:rPr>
+        <w:t>The hardware and software requirements we used for this project was a laptop that has google chrome installed and have enough memory and resources to run the animal database.</w:t>
+      </w:r>
     </w:p>
     <w:p>
       <w:pPr>
@@ -3243,7 +5330,6 @@
           <w:rFonts w:ascii="Arial" w:hAnsi="Arial"/>
           <w:color w:val="FFFFFF"/>
         </w:rPr>
-        <w:lastRenderedPageBreak/>
         <w:t>Analysis</w:t>
       </w:r>
       <w:bookmarkEnd w:id="35"/>
@@ -3281,12 +5367,38 @@
         <w:jc w:val="both"/>
       </w:pPr>
       <w:r>
-        <w:t xml:space="preserve">TODO: Describe how many hours (approximately) each team member spent on the project, for each milestone, which </w:t>
-      </w:r>
-      <w:r>
-        <w:t>milestone took the most effort and why. &gt;</w:t>
+        <w:t>TODO: Describe how many hours (approximately) each team member spent on the project, for each milestone, which milestone took the most effort and why. &gt;</w:t>
       </w:r>
       <w:bookmarkStart w:id="36" w:name="_Toc439994696"/>
+    </w:p>
+    <w:p>
+      <w:pPr>
+        <w:pStyle w:val="template"/>
+        <w:jc w:val="both"/>
+      </w:pPr>
+    </w:p>
+    <w:p>
+      <w:pPr>
+        <w:pStyle w:val="template"/>
+        <w:jc w:val="both"/>
+        <w:rPr>
+          <w:rFonts w:ascii="Times New Roman" w:hAnsi="Times New Roman" w:cs="Times New Roman"/>
+          <w:i w:val="0"/>
+          <w:iCs w:val="0"/>
+          <w:sz w:val="24"/>
+          <w:szCs w:val="24"/>
+        </w:rPr>
+      </w:pPr>
+      <w:r>
+        <w:rPr>
+          <w:rFonts w:ascii="Times New Roman" w:hAnsi="Times New Roman" w:cs="Times New Roman"/>
+          <w:i w:val="0"/>
+          <w:iCs w:val="0"/>
+          <w:sz w:val="24"/>
+          <w:szCs w:val="24"/>
+        </w:rPr>
+        <w:t>Vinh Duong: 2-3 hours for milestone 1. Less than an hour for milestone 2. 3-5 hours for milestone 3. Milestone 3 took the most effort because it took a lot of time to code and figure out how to do.</w:t>
+      </w:r>
     </w:p>
     <w:p>
       <w:pPr>
@@ -3533,7 +5645,6 @@
           <w:rFonts w:ascii="Arial" w:hAnsi="Arial"/>
           <w:color w:val="FFFFFF"/>
         </w:rPr>
-        <w:lastRenderedPageBreak/>
         <w:t>Conclusion</w:t>
       </w:r>
       <w:bookmarkEnd w:id="37"/>
@@ -3560,6 +5671,16 @@
       <w:pPr>
         <w:pStyle w:val="template"/>
       </w:pPr>
+    </w:p>
+    <w:p>
+      <w:pPr>
+        <w:rPr>
+          <w:rFonts w:ascii="Times New Roman" w:hAnsi="Times New Roman" w:cs="Times New Roman"/>
+        </w:rPr>
+      </w:pPr>
+      <w:r>
+        <w:t>We learned how to do formal specifications of a document. How to work as a coding team using the GitHub desktop app as version control. We learned how to work with JavaScript and HTML to build functional webpages.</w:t>
+      </w:r>
     </w:p>
     <w:p/>
     <w:p/>
@@ -3604,8 +5725,6 @@
     <w:p/>
     <w:p/>
     <w:p/>
-    <w:p/>
-    <w:p/>
     <w:p>
       <w:pPr>
         <w:pStyle w:val="TOCEntry"/>
@@ -3629,7 +5748,6 @@
           <w:rFonts w:ascii="Arial" w:hAnsi="Arial"/>
           <w:color w:val="FFFFFF"/>
         </w:rPr>
-        <w:lastRenderedPageBreak/>
         <w:t xml:space="preserve">Appendix </w:t>
       </w:r>
       <w:bookmarkEnd w:id="38"/>
@@ -3660,9 +5778,848 @@
         <w:t>&gt;</w:t>
       </w:r>
     </w:p>
+    <w:p>
+      <w:pPr>
+        <w:pStyle w:val="template"/>
+        <w:jc w:val="both"/>
+      </w:pPr>
+    </w:p>
+    <w:tbl>
+      <w:tblPr>
+        <w:tblStyle w:val="TableGrid1"/>
+        <w:tblW w:w="0" w:type="auto"/>
+        <w:tblLook w:val="04A0" w:firstRow="1" w:lastRow="0" w:firstColumn="1" w:lastColumn="0" w:noHBand="0" w:noVBand="1"/>
+      </w:tblPr>
+      <w:tblGrid>
+        <w:gridCol w:w="4809"/>
+        <w:gridCol w:w="4829"/>
+      </w:tblGrid>
+      <w:tr>
+        <w:tc>
+          <w:tcPr>
+            <w:tcW w:w="4932" w:type="dxa"/>
+          </w:tcPr>
+          <w:p>
+            <w:pPr>
+              <w:spacing w:line="240" w:lineRule="auto"/>
+              <w:jc w:val="center"/>
+              <w:rPr>
+                <w:rFonts w:ascii="Times New Roman" w:hAnsi="Times New Roman" w:cs="Times New Roman"/>
+              </w:rPr>
+            </w:pPr>
+            <w:r>
+              <w:rPr>
+                <w:rFonts w:ascii="Times New Roman" w:hAnsi="Times New Roman" w:cs="Times New Roman"/>
+              </w:rPr>
+              <w:t>10/10/20</w:t>
+            </w:r>
+          </w:p>
+        </w:tc>
+        <w:tc>
+          <w:tcPr>
+            <w:tcW w:w="4932" w:type="dxa"/>
+          </w:tcPr>
+          <w:p>
+            <w:pPr>
+              <w:spacing w:line="240" w:lineRule="auto"/>
+              <w:jc w:val="center"/>
+              <w:rPr>
+                <w:rFonts w:ascii="Times New Roman" w:hAnsi="Times New Roman" w:cs="Times New Roman"/>
+              </w:rPr>
+            </w:pPr>
+            <w:r>
+              <w:rPr>
+                <w:rFonts w:ascii="Times New Roman" w:hAnsi="Times New Roman" w:cs="Times New Roman"/>
+              </w:rPr>
+              <w:t>Went over Git hub and tried to get the GitHub desktop app working. Talked about the SRS document. Agreed on a new meeting time.</w:t>
+            </w:r>
+          </w:p>
+        </w:tc>
+      </w:tr>
+      <w:tr>
+        <w:tc>
+          <w:tcPr>
+            <w:tcW w:w="4932" w:type="dxa"/>
+          </w:tcPr>
+          <w:p>
+            <w:pPr>
+              <w:spacing w:line="240" w:lineRule="auto"/>
+              <w:jc w:val="center"/>
+              <w:rPr>
+                <w:rFonts w:ascii="Times New Roman" w:hAnsi="Times New Roman" w:cs="Times New Roman"/>
+              </w:rPr>
+            </w:pPr>
+            <w:r>
+              <w:rPr>
+                <w:rFonts w:ascii="Times New Roman" w:hAnsi="Times New Roman" w:cs="Times New Roman"/>
+              </w:rPr>
+              <w:t>10/16/20</w:t>
+            </w:r>
+          </w:p>
+        </w:tc>
+        <w:tc>
+          <w:tcPr>
+            <w:tcW w:w="4932" w:type="dxa"/>
+          </w:tcPr>
+          <w:p>
+            <w:pPr>
+              <w:spacing w:line="240" w:lineRule="auto"/>
+              <w:jc w:val="center"/>
+              <w:rPr>
+                <w:rFonts w:ascii="Times New Roman" w:hAnsi="Times New Roman" w:cs="Times New Roman"/>
+              </w:rPr>
+            </w:pPr>
+            <w:r>
+              <w:rPr>
+                <w:rFonts w:ascii="Times New Roman" w:hAnsi="Times New Roman" w:cs="Times New Roman"/>
+              </w:rPr>
+              <w:t>Catch up on trying to get the git hub accounts working and worked on the SRS document.</w:t>
+            </w:r>
+          </w:p>
+        </w:tc>
+      </w:tr>
+      <w:tr>
+        <w:tc>
+          <w:tcPr>
+            <w:tcW w:w="4932" w:type="dxa"/>
+          </w:tcPr>
+          <w:p>
+            <w:pPr>
+              <w:spacing w:line="240" w:lineRule="auto"/>
+              <w:jc w:val="center"/>
+              <w:rPr>
+                <w:rFonts w:ascii="Times New Roman" w:hAnsi="Times New Roman" w:cs="Times New Roman"/>
+              </w:rPr>
+            </w:pPr>
+            <w:r>
+              <w:rPr>
+                <w:rFonts w:ascii="Times New Roman" w:hAnsi="Times New Roman" w:cs="Times New Roman"/>
+              </w:rPr>
+              <w:t>10/24/20</w:t>
+            </w:r>
+          </w:p>
+        </w:tc>
+        <w:tc>
+          <w:tcPr>
+            <w:tcW w:w="4932" w:type="dxa"/>
+          </w:tcPr>
+          <w:p>
+            <w:pPr>
+              <w:spacing w:line="240" w:lineRule="auto"/>
+              <w:jc w:val="center"/>
+              <w:rPr>
+                <w:rFonts w:ascii="Times New Roman" w:hAnsi="Times New Roman" w:cs="Times New Roman"/>
+              </w:rPr>
+            </w:pPr>
+            <w:r>
+              <w:rPr>
+                <w:rFonts w:ascii="Times New Roman" w:hAnsi="Times New Roman" w:cs="Times New Roman"/>
+              </w:rPr>
+              <w:t>Had to change communication method for a group member and added them to the git hub repository.</w:t>
+            </w:r>
+          </w:p>
+        </w:tc>
+      </w:tr>
+      <w:tr>
+        <w:tc>
+          <w:tcPr>
+            <w:tcW w:w="4932" w:type="dxa"/>
+          </w:tcPr>
+          <w:p>
+            <w:pPr>
+              <w:spacing w:line="240" w:lineRule="auto"/>
+              <w:jc w:val="center"/>
+              <w:rPr>
+                <w:rFonts w:ascii="Times New Roman" w:hAnsi="Times New Roman" w:cs="Times New Roman"/>
+              </w:rPr>
+            </w:pPr>
+            <w:r>
+              <w:rPr>
+                <w:rFonts w:ascii="Times New Roman" w:hAnsi="Times New Roman" w:cs="Times New Roman"/>
+              </w:rPr>
+              <w:t>11/6/20</w:t>
+            </w:r>
+          </w:p>
+        </w:tc>
+        <w:tc>
+          <w:tcPr>
+            <w:tcW w:w="4932" w:type="dxa"/>
+          </w:tcPr>
+          <w:p>
+            <w:pPr>
+              <w:spacing w:line="240" w:lineRule="auto"/>
+              <w:jc w:val="center"/>
+              <w:rPr>
+                <w:rFonts w:ascii="Times New Roman" w:hAnsi="Times New Roman" w:cs="Times New Roman"/>
+              </w:rPr>
+            </w:pPr>
+            <w:r>
+              <w:rPr>
+                <w:rFonts w:ascii="Times New Roman" w:hAnsi="Times New Roman" w:cs="Times New Roman"/>
+              </w:rPr>
+              <w:t>Final gathering before submitting SRS document, Final revision, edits, and submission.</w:t>
+            </w:r>
+          </w:p>
+        </w:tc>
+      </w:tr>
+      <w:tr>
+        <w:tc>
+          <w:tcPr>
+            <w:tcW w:w="4932" w:type="dxa"/>
+          </w:tcPr>
+          <w:p>
+            <w:pPr>
+              <w:spacing w:line="240" w:lineRule="auto"/>
+              <w:jc w:val="center"/>
+              <w:rPr>
+                <w:rFonts w:ascii="Times New Roman" w:hAnsi="Times New Roman" w:cs="Times New Roman"/>
+              </w:rPr>
+            </w:pPr>
+            <w:r>
+              <w:rPr>
+                <w:rFonts w:ascii="Times New Roman" w:hAnsi="Times New Roman" w:cs="Times New Roman"/>
+              </w:rPr>
+              <w:t>11/13/20</w:t>
+            </w:r>
+          </w:p>
+        </w:tc>
+        <w:tc>
+          <w:tcPr>
+            <w:tcW w:w="4932" w:type="dxa"/>
+          </w:tcPr>
+          <w:p>
+            <w:pPr>
+              <w:spacing w:line="240" w:lineRule="auto"/>
+              <w:jc w:val="center"/>
+              <w:rPr>
+                <w:rFonts w:ascii="Times New Roman" w:hAnsi="Times New Roman" w:cs="Times New Roman"/>
+              </w:rPr>
+            </w:pPr>
+            <w:r>
+              <w:rPr>
+                <w:rFonts w:ascii="Times New Roman" w:hAnsi="Times New Roman" w:cs="Times New Roman"/>
+              </w:rPr>
+              <w:t>Meeting to discuss how we will do project milestone 2 and then assigning the roles for the document.</w:t>
+            </w:r>
+          </w:p>
+        </w:tc>
+      </w:tr>
+      <w:tr>
+        <w:tc>
+          <w:tcPr>
+            <w:tcW w:w="4932" w:type="dxa"/>
+          </w:tcPr>
+          <w:p>
+            <w:pPr>
+              <w:spacing w:line="240" w:lineRule="auto"/>
+              <w:jc w:val="center"/>
+              <w:rPr>
+                <w:rFonts w:ascii="Times New Roman" w:hAnsi="Times New Roman" w:cs="Times New Roman"/>
+              </w:rPr>
+            </w:pPr>
+            <w:r>
+              <w:rPr>
+                <w:rFonts w:ascii="Times New Roman" w:hAnsi="Times New Roman" w:cs="Times New Roman"/>
+              </w:rPr>
+              <w:t>11/19/20</w:t>
+            </w:r>
+          </w:p>
+        </w:tc>
+        <w:tc>
+          <w:tcPr>
+            <w:tcW w:w="4932" w:type="dxa"/>
+          </w:tcPr>
+          <w:p>
+            <w:pPr>
+              <w:spacing w:line="240" w:lineRule="auto"/>
+              <w:jc w:val="center"/>
+              <w:rPr>
+                <w:rFonts w:ascii="Times New Roman" w:hAnsi="Times New Roman" w:cs="Times New Roman"/>
+              </w:rPr>
+            </w:pPr>
+            <w:r>
+              <w:rPr>
+                <w:rFonts w:ascii="Times New Roman" w:hAnsi="Times New Roman" w:cs="Times New Roman"/>
+              </w:rPr>
+              <w:t>Checkup about project milestone 2.</w:t>
+            </w:r>
+          </w:p>
+        </w:tc>
+      </w:tr>
+      <w:tr>
+        <w:tc>
+          <w:tcPr>
+            <w:tcW w:w="4932" w:type="dxa"/>
+          </w:tcPr>
+          <w:p>
+            <w:pPr>
+              <w:spacing w:line="240" w:lineRule="auto"/>
+              <w:jc w:val="center"/>
+              <w:rPr>
+                <w:rFonts w:ascii="Times New Roman" w:hAnsi="Times New Roman" w:cs="Times New Roman"/>
+              </w:rPr>
+            </w:pPr>
+            <w:r>
+              <w:rPr>
+                <w:rFonts w:ascii="Times New Roman" w:hAnsi="Times New Roman" w:cs="Times New Roman"/>
+              </w:rPr>
+              <w:t>11/21/20</w:t>
+            </w:r>
+          </w:p>
+        </w:tc>
+        <w:tc>
+          <w:tcPr>
+            <w:tcW w:w="4932" w:type="dxa"/>
+          </w:tcPr>
+          <w:p>
+            <w:pPr>
+              <w:spacing w:line="240" w:lineRule="auto"/>
+              <w:jc w:val="center"/>
+              <w:rPr>
+                <w:rFonts w:ascii="Times New Roman" w:hAnsi="Times New Roman" w:cs="Times New Roman"/>
+              </w:rPr>
+            </w:pPr>
+            <w:r>
+              <w:rPr>
+                <w:rFonts w:ascii="Times New Roman" w:hAnsi="Times New Roman" w:cs="Times New Roman"/>
+              </w:rPr>
+              <w:t>Finished the project milestone 2 document.</w:t>
+            </w:r>
+          </w:p>
+        </w:tc>
+      </w:tr>
+      <w:tr>
+        <w:tc>
+          <w:tcPr>
+            <w:tcW w:w="4932" w:type="dxa"/>
+          </w:tcPr>
+          <w:p>
+            <w:pPr>
+              <w:spacing w:line="240" w:lineRule="auto"/>
+              <w:jc w:val="center"/>
+              <w:rPr>
+                <w:rFonts w:ascii="Times New Roman" w:hAnsi="Times New Roman" w:cs="Times New Roman"/>
+              </w:rPr>
+            </w:pPr>
+            <w:r>
+              <w:rPr>
+                <w:rFonts w:ascii="Times New Roman" w:hAnsi="Times New Roman" w:cs="Times New Roman"/>
+              </w:rPr>
+              <w:lastRenderedPageBreak/>
+              <w:t>12/01/20</w:t>
+            </w:r>
+          </w:p>
+        </w:tc>
+        <w:tc>
+          <w:tcPr>
+            <w:tcW w:w="4932" w:type="dxa"/>
+          </w:tcPr>
+          <w:p>
+            <w:pPr>
+              <w:spacing w:line="240" w:lineRule="auto"/>
+              <w:jc w:val="center"/>
+              <w:rPr>
+                <w:rFonts w:ascii="Times New Roman" w:hAnsi="Times New Roman" w:cs="Times New Roman"/>
+              </w:rPr>
+            </w:pPr>
+            <w:r>
+              <w:rPr>
+                <w:rFonts w:ascii="Times New Roman" w:hAnsi="Times New Roman" w:cs="Times New Roman"/>
+              </w:rPr>
+              <w:t>Try to set up the IntelliJ folder and get a basic web page working.</w:t>
+            </w:r>
+          </w:p>
+        </w:tc>
+      </w:tr>
+      <w:tr>
+        <w:tc>
+          <w:tcPr>
+            <w:tcW w:w="4932" w:type="dxa"/>
+          </w:tcPr>
+          <w:p>
+            <w:pPr>
+              <w:spacing w:line="240" w:lineRule="auto"/>
+              <w:jc w:val="center"/>
+              <w:rPr>
+                <w:rFonts w:ascii="Times New Roman" w:hAnsi="Times New Roman" w:cs="Times New Roman"/>
+              </w:rPr>
+            </w:pPr>
+            <w:r>
+              <w:rPr>
+                <w:rFonts w:ascii="Times New Roman" w:hAnsi="Times New Roman" w:cs="Times New Roman"/>
+              </w:rPr>
+              <w:t>12/04/20</w:t>
+            </w:r>
+          </w:p>
+        </w:tc>
+        <w:tc>
+          <w:tcPr>
+            <w:tcW w:w="4932" w:type="dxa"/>
+          </w:tcPr>
+          <w:p>
+            <w:pPr>
+              <w:spacing w:line="240" w:lineRule="auto"/>
+              <w:jc w:val="center"/>
+              <w:rPr>
+                <w:rFonts w:ascii="Times New Roman" w:hAnsi="Times New Roman" w:cs="Times New Roman"/>
+              </w:rPr>
+            </w:pPr>
+            <w:r>
+              <w:rPr>
+                <w:rFonts w:ascii="Times New Roman" w:hAnsi="Times New Roman" w:cs="Times New Roman"/>
+              </w:rPr>
+              <w:t>Member: Vinh and John. Do a quick check in on what we have so far and plans for moving forward.</w:t>
+            </w:r>
+          </w:p>
+        </w:tc>
+      </w:tr>
+      <w:tr>
+        <w:tc>
+          <w:tcPr>
+            <w:tcW w:w="4932" w:type="dxa"/>
+          </w:tcPr>
+          <w:p>
+            <w:pPr>
+              <w:spacing w:line="240" w:lineRule="auto"/>
+              <w:jc w:val="center"/>
+              <w:rPr>
+                <w:rFonts w:ascii="Times New Roman" w:hAnsi="Times New Roman" w:cs="Times New Roman"/>
+              </w:rPr>
+            </w:pPr>
+            <w:r>
+              <w:rPr>
+                <w:rFonts w:ascii="Times New Roman" w:hAnsi="Times New Roman" w:cs="Times New Roman"/>
+              </w:rPr>
+              <w:t>12/05/20</w:t>
+            </w:r>
+          </w:p>
+        </w:tc>
+        <w:tc>
+          <w:tcPr>
+            <w:tcW w:w="4932" w:type="dxa"/>
+          </w:tcPr>
+          <w:p>
+            <w:pPr>
+              <w:spacing w:line="240" w:lineRule="auto"/>
+              <w:jc w:val="center"/>
+              <w:rPr>
+                <w:rFonts w:ascii="Times New Roman" w:hAnsi="Times New Roman" w:cs="Times New Roman"/>
+              </w:rPr>
+            </w:pPr>
+            <w:r>
+              <w:rPr>
+                <w:rFonts w:ascii="Times New Roman" w:hAnsi="Times New Roman" w:cs="Times New Roman"/>
+              </w:rPr>
+              <w:t xml:space="preserve">Members: Vinh, John and </w:t>
+            </w:r>
+            <w:proofErr w:type="spellStart"/>
+            <w:r>
+              <w:rPr>
+                <w:rFonts w:ascii="Times New Roman" w:hAnsi="Times New Roman" w:cs="Times New Roman"/>
+              </w:rPr>
+              <w:t>Yev</w:t>
+            </w:r>
+            <w:proofErr w:type="spellEnd"/>
+            <w:r>
+              <w:rPr>
+                <w:rFonts w:ascii="Times New Roman" w:hAnsi="Times New Roman" w:cs="Times New Roman"/>
+              </w:rPr>
+              <w:t>. Looked at what we have done so far and decided on what to do next.</w:t>
+            </w:r>
+          </w:p>
+        </w:tc>
+      </w:tr>
+      <w:tr>
+        <w:tc>
+          <w:tcPr>
+            <w:tcW w:w="4932" w:type="dxa"/>
+          </w:tcPr>
+          <w:p>
+            <w:pPr>
+              <w:spacing w:line="240" w:lineRule="auto"/>
+              <w:jc w:val="center"/>
+              <w:rPr>
+                <w:rFonts w:ascii="Times New Roman" w:hAnsi="Times New Roman" w:cs="Times New Roman"/>
+              </w:rPr>
+            </w:pPr>
+            <w:r>
+              <w:rPr>
+                <w:rFonts w:ascii="Times New Roman" w:hAnsi="Times New Roman" w:cs="Times New Roman"/>
+              </w:rPr>
+              <w:t>12/09/20</w:t>
+            </w:r>
+          </w:p>
+        </w:tc>
+        <w:tc>
+          <w:tcPr>
+            <w:tcW w:w="4932" w:type="dxa"/>
+          </w:tcPr>
+          <w:p>
+            <w:pPr>
+              <w:spacing w:line="240" w:lineRule="auto"/>
+              <w:jc w:val="center"/>
+              <w:rPr>
+                <w:rFonts w:ascii="Times New Roman" w:hAnsi="Times New Roman" w:cs="Times New Roman"/>
+              </w:rPr>
+            </w:pPr>
+            <w:r>
+              <w:rPr>
+                <w:rFonts w:ascii="Times New Roman" w:hAnsi="Times New Roman" w:cs="Times New Roman"/>
+              </w:rPr>
+              <w:t xml:space="preserve">Members: Vinh, Seth, </w:t>
+            </w:r>
+            <w:proofErr w:type="spellStart"/>
+            <w:r>
+              <w:rPr>
+                <w:rFonts w:ascii="Times New Roman" w:hAnsi="Times New Roman" w:cs="Times New Roman"/>
+              </w:rPr>
+              <w:t>Yev</w:t>
+            </w:r>
+            <w:proofErr w:type="spellEnd"/>
+            <w:r>
+              <w:rPr>
+                <w:rFonts w:ascii="Times New Roman" w:hAnsi="Times New Roman" w:cs="Times New Roman"/>
+              </w:rPr>
+              <w:t xml:space="preserve">. Go over what we have and what we need to do. </w:t>
+            </w:r>
+            <w:proofErr w:type="gramStart"/>
+            <w:r>
+              <w:rPr>
+                <w:rFonts w:ascii="Times New Roman" w:hAnsi="Times New Roman" w:cs="Times New Roman"/>
+              </w:rPr>
+              <w:t>Specifically</w:t>
+            </w:r>
+            <w:proofErr w:type="gramEnd"/>
+            <w:r>
+              <w:rPr>
+                <w:rFonts w:ascii="Times New Roman" w:hAnsi="Times New Roman" w:cs="Times New Roman"/>
+              </w:rPr>
+              <w:t xml:space="preserve"> different use cases (what different users will do), log in page, how we will connect everything from page to page.</w:t>
+            </w:r>
+          </w:p>
+        </w:tc>
+      </w:tr>
+      <w:tr>
+        <w:tc>
+          <w:tcPr>
+            <w:tcW w:w="4932" w:type="dxa"/>
+          </w:tcPr>
+          <w:p>
+            <w:pPr>
+              <w:spacing w:line="240" w:lineRule="auto"/>
+              <w:jc w:val="center"/>
+              <w:rPr>
+                <w:rFonts w:ascii="Times New Roman" w:hAnsi="Times New Roman" w:cs="Times New Roman"/>
+              </w:rPr>
+            </w:pPr>
+            <w:r>
+              <w:rPr>
+                <w:rFonts w:ascii="Times New Roman" w:hAnsi="Times New Roman" w:cs="Times New Roman"/>
+              </w:rPr>
+              <w:t>12/11/20</w:t>
+            </w:r>
+          </w:p>
+        </w:tc>
+        <w:tc>
+          <w:tcPr>
+            <w:tcW w:w="4932" w:type="dxa"/>
+          </w:tcPr>
+          <w:p>
+            <w:pPr>
+              <w:spacing w:line="240" w:lineRule="auto"/>
+              <w:jc w:val="center"/>
+              <w:rPr>
+                <w:rFonts w:ascii="Times New Roman" w:hAnsi="Times New Roman" w:cs="Times New Roman"/>
+              </w:rPr>
+            </w:pPr>
+            <w:r>
+              <w:rPr>
+                <w:rFonts w:ascii="Times New Roman" w:hAnsi="Times New Roman" w:cs="Times New Roman"/>
+              </w:rPr>
+              <w:t>Members: Vinh, John and Seth. Review what we have and worked on the project during the zoom call.</w:t>
+            </w:r>
+          </w:p>
+        </w:tc>
+      </w:tr>
+      <w:tr>
+        <w:tc>
+          <w:tcPr>
+            <w:tcW w:w="4932" w:type="dxa"/>
+          </w:tcPr>
+          <w:p>
+            <w:pPr>
+              <w:spacing w:line="240" w:lineRule="auto"/>
+              <w:jc w:val="center"/>
+              <w:rPr>
+                <w:rFonts w:ascii="Times New Roman" w:hAnsi="Times New Roman" w:cs="Times New Roman"/>
+              </w:rPr>
+            </w:pPr>
+            <w:r>
+              <w:rPr>
+                <w:rFonts w:ascii="Times New Roman" w:hAnsi="Times New Roman" w:cs="Times New Roman"/>
+              </w:rPr>
+              <w:t>12/13/20</w:t>
+            </w:r>
+          </w:p>
+        </w:tc>
+        <w:tc>
+          <w:tcPr>
+            <w:tcW w:w="4932" w:type="dxa"/>
+          </w:tcPr>
+          <w:p>
+            <w:pPr>
+              <w:spacing w:line="240" w:lineRule="auto"/>
+              <w:jc w:val="center"/>
+              <w:rPr>
+                <w:rFonts w:ascii="Times New Roman" w:hAnsi="Times New Roman" w:cs="Times New Roman"/>
+              </w:rPr>
+            </w:pPr>
+            <w:r>
+              <w:rPr>
+                <w:rFonts w:ascii="Times New Roman" w:hAnsi="Times New Roman" w:cs="Times New Roman"/>
+              </w:rPr>
+              <w:t xml:space="preserve">Members: Vinh and </w:t>
+            </w:r>
+            <w:proofErr w:type="spellStart"/>
+            <w:r>
+              <w:rPr>
+                <w:rFonts w:ascii="Times New Roman" w:hAnsi="Times New Roman" w:cs="Times New Roman"/>
+              </w:rPr>
+              <w:t>Yev</w:t>
+            </w:r>
+            <w:proofErr w:type="spellEnd"/>
+            <w:r>
+              <w:rPr>
+                <w:rFonts w:ascii="Times New Roman" w:hAnsi="Times New Roman" w:cs="Times New Roman"/>
+              </w:rPr>
+              <w:t xml:space="preserve">. Talked about the requirements </w:t>
+            </w:r>
+            <w:proofErr w:type="spellStart"/>
+            <w:r>
+              <w:rPr>
+                <w:rFonts w:ascii="Times New Roman" w:hAnsi="Times New Roman" w:cs="Times New Roman"/>
+              </w:rPr>
+              <w:t>Yev</w:t>
+            </w:r>
+            <w:proofErr w:type="spellEnd"/>
+            <w:r>
+              <w:rPr>
+                <w:rFonts w:ascii="Times New Roman" w:hAnsi="Times New Roman" w:cs="Times New Roman"/>
+              </w:rPr>
+              <w:t xml:space="preserve"> needs to do for the view animal page.</w:t>
+            </w:r>
+          </w:p>
+        </w:tc>
+      </w:tr>
+      <w:tr>
+        <w:tc>
+          <w:tcPr>
+            <w:tcW w:w="4932" w:type="dxa"/>
+          </w:tcPr>
+          <w:p>
+            <w:pPr>
+              <w:spacing w:line="240" w:lineRule="auto"/>
+              <w:jc w:val="center"/>
+              <w:rPr>
+                <w:rFonts w:ascii="Times New Roman" w:hAnsi="Times New Roman" w:cs="Times New Roman"/>
+              </w:rPr>
+            </w:pPr>
+            <w:r>
+              <w:rPr>
+                <w:rFonts w:ascii="Times New Roman" w:hAnsi="Times New Roman" w:cs="Times New Roman"/>
+              </w:rPr>
+              <w:t>12/14/20</w:t>
+            </w:r>
+          </w:p>
+        </w:tc>
+        <w:tc>
+          <w:tcPr>
+            <w:tcW w:w="4932" w:type="dxa"/>
+          </w:tcPr>
+          <w:p>
+            <w:pPr>
+              <w:spacing w:line="240" w:lineRule="auto"/>
+              <w:jc w:val="center"/>
+              <w:rPr>
+                <w:rFonts w:ascii="Times New Roman" w:hAnsi="Times New Roman" w:cs="Times New Roman"/>
+              </w:rPr>
+            </w:pPr>
+            <w:r>
+              <w:rPr>
+                <w:rFonts w:ascii="Times New Roman" w:hAnsi="Times New Roman" w:cs="Times New Roman"/>
+              </w:rPr>
+              <w:t xml:space="preserve">All member </w:t>
+            </w:r>
+            <w:proofErr w:type="gramStart"/>
+            <w:r>
+              <w:rPr>
+                <w:rFonts w:ascii="Times New Roman" w:hAnsi="Times New Roman" w:cs="Times New Roman"/>
+              </w:rPr>
+              <w:t>present</w:t>
+            </w:r>
+            <w:proofErr w:type="gramEnd"/>
+            <w:r>
+              <w:rPr>
+                <w:rFonts w:ascii="Times New Roman" w:hAnsi="Times New Roman" w:cs="Times New Roman"/>
+              </w:rPr>
+              <w:t>. Group discussion on what we have and what we need to do.</w:t>
+            </w:r>
+          </w:p>
+        </w:tc>
+      </w:tr>
+      <w:tr>
+        <w:tc>
+          <w:tcPr>
+            <w:tcW w:w="4932" w:type="dxa"/>
+          </w:tcPr>
+          <w:p>
+            <w:pPr>
+              <w:spacing w:line="240" w:lineRule="auto"/>
+              <w:jc w:val="center"/>
+              <w:rPr>
+                <w:rFonts w:ascii="Times New Roman" w:hAnsi="Times New Roman" w:cs="Times New Roman"/>
+              </w:rPr>
+            </w:pPr>
+            <w:r>
+              <w:rPr>
+                <w:rFonts w:ascii="Times New Roman" w:hAnsi="Times New Roman" w:cs="Times New Roman"/>
+              </w:rPr>
+              <w:t>12/15/20</w:t>
+            </w:r>
+          </w:p>
+        </w:tc>
+        <w:tc>
+          <w:tcPr>
+            <w:tcW w:w="4932" w:type="dxa"/>
+          </w:tcPr>
+          <w:p>
+            <w:pPr>
+              <w:spacing w:line="240" w:lineRule="auto"/>
+              <w:jc w:val="center"/>
+              <w:rPr>
+                <w:rFonts w:ascii="Times New Roman" w:hAnsi="Times New Roman" w:cs="Times New Roman"/>
+              </w:rPr>
+            </w:pPr>
+            <w:r>
+              <w:rPr>
+                <w:rFonts w:ascii="Times New Roman" w:hAnsi="Times New Roman" w:cs="Times New Roman"/>
+              </w:rPr>
+              <w:t xml:space="preserve">Afternoon meeting Vinh, </w:t>
+            </w:r>
+            <w:proofErr w:type="spellStart"/>
+            <w:r>
+              <w:rPr>
+                <w:rFonts w:ascii="Times New Roman" w:hAnsi="Times New Roman" w:cs="Times New Roman"/>
+              </w:rPr>
+              <w:t>Yev</w:t>
+            </w:r>
+            <w:proofErr w:type="spellEnd"/>
+            <w:r>
+              <w:rPr>
+                <w:rFonts w:ascii="Times New Roman" w:hAnsi="Times New Roman" w:cs="Times New Roman"/>
+              </w:rPr>
+              <w:t>, and John are present: John talked about an easier way to pass data around the web pages.</w:t>
+            </w:r>
+          </w:p>
+          <w:p>
+            <w:pPr>
+              <w:spacing w:line="240" w:lineRule="auto"/>
+              <w:jc w:val="center"/>
+              <w:rPr>
+                <w:rFonts w:ascii="Times New Roman" w:hAnsi="Times New Roman" w:cs="Times New Roman"/>
+              </w:rPr>
+            </w:pPr>
+            <w:r>
+              <w:rPr>
+                <w:rFonts w:ascii="Times New Roman" w:hAnsi="Times New Roman" w:cs="Times New Roman"/>
+              </w:rPr>
+              <w:t>Night meeting all members present: Worked on making the presentation to present to the teacher.</w:t>
+            </w:r>
+          </w:p>
+          <w:p>
+            <w:pPr>
+              <w:spacing w:line="240" w:lineRule="auto"/>
+              <w:rPr>
+                <w:rFonts w:ascii="Times New Roman" w:hAnsi="Times New Roman" w:cs="Times New Roman"/>
+              </w:rPr>
+            </w:pPr>
+          </w:p>
+        </w:tc>
+      </w:tr>
+      <w:tr>
+        <w:tc>
+          <w:tcPr>
+            <w:tcW w:w="4932" w:type="dxa"/>
+          </w:tcPr>
+          <w:p>
+            <w:pPr>
+              <w:spacing w:line="240" w:lineRule="auto"/>
+              <w:jc w:val="center"/>
+              <w:rPr>
+                <w:rFonts w:ascii="Times New Roman" w:hAnsi="Times New Roman" w:cs="Times New Roman"/>
+              </w:rPr>
+            </w:pPr>
+            <w:r>
+              <w:rPr>
+                <w:rFonts w:ascii="Times New Roman" w:hAnsi="Times New Roman" w:cs="Times New Roman"/>
+              </w:rPr>
+              <w:t>12/16/20</w:t>
+            </w:r>
+          </w:p>
+        </w:tc>
+        <w:tc>
+          <w:tcPr>
+            <w:tcW w:w="4932" w:type="dxa"/>
+          </w:tcPr>
+          <w:p>
+            <w:pPr>
+              <w:spacing w:line="240" w:lineRule="auto"/>
+              <w:jc w:val="center"/>
+              <w:rPr>
+                <w:rFonts w:ascii="Times New Roman" w:hAnsi="Times New Roman" w:cs="Times New Roman"/>
+              </w:rPr>
+            </w:pPr>
+            <w:r>
+              <w:rPr>
+                <w:rFonts w:ascii="Times New Roman" w:hAnsi="Times New Roman" w:cs="Times New Roman"/>
+              </w:rPr>
+              <w:t>Morning meeting all members present: Make sure everything is working for the presentation.</w:t>
+            </w:r>
+          </w:p>
+          <w:p>
+            <w:pPr>
+              <w:spacing w:line="240" w:lineRule="auto"/>
+              <w:jc w:val="center"/>
+              <w:rPr>
+                <w:rFonts w:ascii="Times New Roman" w:hAnsi="Times New Roman" w:cs="Times New Roman"/>
+              </w:rPr>
+            </w:pPr>
+            <w:r>
+              <w:rPr>
+                <w:rFonts w:ascii="Times New Roman" w:hAnsi="Times New Roman" w:cs="Times New Roman"/>
+              </w:rPr>
+              <w:t>Night meeting all members present: Finalize everything and turn it in.</w:t>
+            </w:r>
+          </w:p>
+        </w:tc>
+      </w:tr>
+    </w:tbl>
+    <w:p>
+      <w:pPr>
+        <w:pStyle w:val="template"/>
+        <w:jc w:val="both"/>
+        <w:rPr>
+          <w:rFonts w:ascii="Times New Roman" w:hAnsi="Times New Roman" w:cs="Times New Roman"/>
+          <w:i w:val="0"/>
+          <w:iCs w:val="0"/>
+          <w:sz w:val="24"/>
+          <w:szCs w:val="24"/>
+        </w:rPr>
+      </w:pPr>
+    </w:p>
     <w:sectPr>
-      <w:headerReference w:type="default" r:id="rId10"/>
-      <w:footerReference w:type="default" r:id="rId11"/>
+      <w:headerReference w:type="default" r:id="rId21"/>
+      <w:footerReference w:type="default" r:id="rId22"/>
       <w:pgSz w:w="12240" w:h="15840"/>
       <w:pgMar w:top="1440" w:right="1296" w:bottom="1440" w:left="1296" w:header="720" w:footer="720" w:gutter="0"/>
       <w:pgNumType w:start="1"/>
@@ -3775,13 +6732,8 @@
       <w:fldChar w:fldCharType="separate"/>
     </w:r>
     <w:r>
-      <w:t>i</w:t>
+      <w:t>ii</w:t>
     </w:r>
-    <w:proofErr w:type="spellStart"/>
-    <w:r>
-      <w:t>i</w:t>
-    </w:r>
-    <w:proofErr w:type="spellEnd"/>
     <w:r>
       <w:fldChar w:fldCharType="end"/>
     </w:r>
@@ -4816,7 +7768,6 @@
   <w:style w:type="character" w:default="1" w:styleId="DefaultParagraphFont">
     <w:name w:val="Default Paragraph Font"/>
     <w:uiPriority w:val="1"/>
-    <w:semiHidden/>
     <w:unhideWhenUsed/>
   </w:style>
   <w:style w:type="table" w:default="1" w:styleId="TableNormal">
@@ -5356,6 +8307,26 @@
       </w:tblBorders>
     </w:tblPr>
   </w:style>
+  <w:style w:type="table" w:customStyle="1" w:styleId="TableGrid1">
+    <w:name w:val="Table Grid1"/>
+    <w:basedOn w:val="TableNormal"/>
+    <w:next w:val="TableGrid"/>
+    <w:uiPriority w:val="59"/>
+    <w:rsid w:val="00586F0D"/>
+    <w:rPr>
+      <w:rFonts w:eastAsia="Times New Roman"/>
+    </w:rPr>
+    <w:tblPr>
+      <w:tblBorders>
+        <w:top w:val="single" w:sz="4" w:space="0" w:color="auto"/>
+        <w:left w:val="single" w:sz="4" w:space="0" w:color="auto"/>
+        <w:bottom w:val="single" w:sz="4" w:space="0" w:color="auto"/>
+        <w:right w:val="single" w:sz="4" w:space="0" w:color="auto"/>
+        <w:insideH w:val="single" w:sz="4" w:space="0" w:color="auto"/>
+        <w:insideV w:val="single" w:sz="4" w:space="0" w:color="auto"/>
+      </w:tblBorders>
+    </w:tblPr>
+  </w:style>
 </w:styles>
 </file>
 

</xml_diff>

<commit_message>
Completed Sections 2 and 3 of the Final Report
</commit_message>
<xml_diff>
--- a/doc/FinalReport.docx
+++ b/doc/FinalReport.docx
@@ -251,8 +251,16 @@
               <w:rPr>
                 <w:sz w:val="22"/>
               </w:rPr>
-              <w:t>Seth Lanante</w:t>
+              <w:t xml:space="preserve">Seth </w:t>
             </w:r>
+            <w:proofErr w:type="spellStart"/>
+            <w:r>
+              <w:rPr>
+                <w:sz w:val="22"/>
+              </w:rPr>
+              <w:t>Lanante</w:t>
+            </w:r>
+            <w:proofErr w:type="spellEnd"/>
           </w:p>
         </w:tc>
         <w:tc>
@@ -320,8 +328,16 @@
               <w:rPr>
                 <w:sz w:val="22"/>
               </w:rPr>
-              <w:t>Yevgeniy Diriyenko</w:t>
+              <w:t xml:space="preserve">Yevgeniy </w:t>
             </w:r>
+            <w:proofErr w:type="spellStart"/>
+            <w:r>
+              <w:rPr>
+                <w:sz w:val="22"/>
+              </w:rPr>
+              <w:t>Diriyenko</w:t>
+            </w:r>
+            <w:proofErr w:type="spellEnd"/>
           </w:p>
         </w:tc>
         <w:tc>
@@ -1867,8 +1883,18 @@
                 <w:sz w:val="22"/>
                 <w:szCs w:val="22"/>
               </w:rPr>
-              <w:t>Unified Modeling Language, used to create visuals of how systems works..</w:t>
+              <w:t xml:space="preserve">Unified Modeling Language, used to create visuals of how systems </w:t>
             </w:r>
+            <w:proofErr w:type="gramStart"/>
+            <w:r>
+              <w:rPr>
+                <w:rFonts w:ascii="Arial" w:hAnsi="Arial" w:cs="Arial"/>
+                <w:sz w:val="22"/>
+                <w:szCs w:val="22"/>
+              </w:rPr>
+              <w:t>works..</w:t>
+            </w:r>
+            <w:proofErr w:type="gramEnd"/>
           </w:p>
         </w:tc>
       </w:tr>
@@ -2167,50 +2193,391 @@
           <w:numId w:val="2"/>
         </w:numPr>
         <w:rPr>
-          <w:rFonts w:ascii="Arial" w:hAnsi="Arial"/>
-        </w:rPr>
-      </w:pPr>
-      <w:bookmarkStart w:id="23" w:name="_Toc226963031"/>
+          <w:ins w:id="23" w:author="John Stevenson" w:date="2020-12-16T20:53:00Z"/>
+          <w:rFonts w:ascii="Arial" w:hAnsi="Arial"/>
+        </w:rPr>
+      </w:pPr>
+      <w:bookmarkStart w:id="24" w:name="_Toc226963031"/>
       <w:r>
         <w:rPr>
           <w:rFonts w:ascii="Arial" w:hAnsi="Arial"/>
         </w:rPr>
         <w:t>System Modeling</w:t>
       </w:r>
-      <w:bookmarkEnd w:id="23"/>
+      <w:bookmarkEnd w:id="24"/>
+    </w:p>
+    <w:p>
+      <w:pPr>
+        <w:pStyle w:val="ListParagraph"/>
+        <w:numPr>
+          <w:ilvl w:val="0"/>
+          <w:numId w:val="2"/>
+        </w:numPr>
+        <w:spacing w:line="240" w:lineRule="auto"/>
+        <w:jc w:val="center"/>
+        <w:rPr>
+          <w:ins w:id="25" w:author="John Stevenson" w:date="2020-12-16T21:27:00Z"/>
+          <w:rFonts w:ascii="Times New Roman" w:eastAsia="Times New Roman" w:hAnsi="Times New Roman" w:cs="Times New Roman"/>
+          <w:lang w:bidi="ar-SA"/>
+        </w:rPr>
+      </w:pPr>
+      <w:ins w:id="26" w:author="John Stevenson" w:date="2020-12-16T21:27:00Z">
+        <w:r>
+          <w:rPr>
+            <w:noProof/>
+            <w:bdr w:val="none" w:sz="0" w:space="0" w:color="auto" w:frame="1"/>
+            <w:lang w:bidi="ar-SA"/>
+          </w:rPr>
+          <w:drawing>
+            <wp:inline distT="0" distB="0" distL="0" distR="0" wp14:anchorId="67795997" wp14:editId="5D88F5A0">
+              <wp:extent cx="3931920" cy="4015740"/>
+              <wp:effectExtent l="0" t="0" r="0" b="3810"/>
+              <wp:docPr id="8" name="Picture 8"/>
+              <wp:cNvGraphicFramePr>
+                <a:graphicFrameLocks xmlns:a="http://schemas.openxmlformats.org/drawingml/2006/main" noChangeAspect="1"/>
+              </wp:cNvGraphicFramePr>
+              <a:graphic xmlns:a="http://schemas.openxmlformats.org/drawingml/2006/main">
+                <a:graphicData uri="http://schemas.openxmlformats.org/drawingml/2006/picture">
+                  <pic:pic xmlns:pic="http://schemas.openxmlformats.org/drawingml/2006/picture">
+                    <pic:nvPicPr>
+                      <pic:cNvPr id="0" name="Picture 1"/>
+                      <pic:cNvPicPr>
+                        <a:picLocks noChangeAspect="1" noChangeArrowheads="1"/>
+                      </pic:cNvPicPr>
+                    </pic:nvPicPr>
+                    <pic:blipFill>
+                      <a:blip r:embed="rId10">
+                        <a:extLst>
+                          <a:ext uri="{28A0092B-C50C-407E-A947-70E740481C1C}">
+                            <a14:useLocalDpi xmlns:a14="http://schemas.microsoft.com/office/drawing/2010/main" val="0"/>
+                          </a:ext>
+                        </a:extLst>
+                      </a:blip>
+                      <a:srcRect/>
+                      <a:stretch>
+                        <a:fillRect/>
+                      </a:stretch>
+                    </pic:blipFill>
+                    <pic:spPr bwMode="auto">
+                      <a:xfrm>
+                        <a:off x="0" y="0"/>
+                        <a:ext cx="3931920" cy="4015740"/>
+                      </a:xfrm>
+                      <a:prstGeom prst="rect">
+                        <a:avLst/>
+                      </a:prstGeom>
+                      <a:noFill/>
+                      <a:ln>
+                        <a:noFill/>
+                      </a:ln>
+                    </pic:spPr>
+                  </pic:pic>
+                </a:graphicData>
+              </a:graphic>
+            </wp:inline>
+          </w:drawing>
+        </w:r>
+      </w:ins>
+    </w:p>
+    <w:p>
+      <w:pPr>
+        <w:pStyle w:val="ListParagraph"/>
+        <w:numPr>
+          <w:ilvl w:val="0"/>
+          <w:numId w:val="2"/>
+        </w:numPr>
+        <w:spacing w:line="240" w:lineRule="auto"/>
+        <w:jc w:val="center"/>
+        <w:rPr>
+          <w:ins w:id="27" w:author="John Stevenson" w:date="2020-12-16T21:27:00Z"/>
+          <w:rFonts w:ascii="Times New Roman" w:eastAsia="Times New Roman" w:hAnsi="Times New Roman" w:cs="Times New Roman"/>
+          <w:lang w:bidi="ar-SA"/>
+        </w:rPr>
+      </w:pPr>
+      <w:ins w:id="28" w:author="John Stevenson" w:date="2020-12-16T21:27:00Z">
+        <w:r>
+          <w:rPr>
+            <w:noProof/>
+            <w:bdr w:val="none" w:sz="0" w:space="0" w:color="auto" w:frame="1"/>
+            <w:lang w:bidi="ar-SA"/>
+          </w:rPr>
+          <w:lastRenderedPageBreak/>
+          <w:drawing>
+            <wp:inline distT="0" distB="0" distL="0" distR="0" wp14:anchorId="356EDDC8" wp14:editId="6AF7DD84">
+              <wp:extent cx="3261360" cy="5448300"/>
+              <wp:effectExtent l="0" t="0" r="0" b="0"/>
+              <wp:docPr id="7" name="Picture 7"/>
+              <wp:cNvGraphicFramePr>
+                <a:graphicFrameLocks xmlns:a="http://schemas.openxmlformats.org/drawingml/2006/main" noChangeAspect="1"/>
+              </wp:cNvGraphicFramePr>
+              <a:graphic xmlns:a="http://schemas.openxmlformats.org/drawingml/2006/main">
+                <a:graphicData uri="http://schemas.openxmlformats.org/drawingml/2006/picture">
+                  <pic:pic xmlns:pic="http://schemas.openxmlformats.org/drawingml/2006/picture">
+                    <pic:nvPicPr>
+                      <pic:cNvPr id="0" name="Picture 2"/>
+                      <pic:cNvPicPr>
+                        <a:picLocks noChangeAspect="1" noChangeArrowheads="1"/>
+                      </pic:cNvPicPr>
+                    </pic:nvPicPr>
+                    <pic:blipFill>
+                      <a:blip r:embed="rId11">
+                        <a:extLst>
+                          <a:ext uri="{28A0092B-C50C-407E-A947-70E740481C1C}">
+                            <a14:useLocalDpi xmlns:a14="http://schemas.microsoft.com/office/drawing/2010/main" val="0"/>
+                          </a:ext>
+                        </a:extLst>
+                      </a:blip>
+                      <a:srcRect/>
+                      <a:stretch>
+                        <a:fillRect/>
+                      </a:stretch>
+                    </pic:blipFill>
+                    <pic:spPr bwMode="auto">
+                      <a:xfrm>
+                        <a:off x="0" y="0"/>
+                        <a:ext cx="3261360" cy="5448300"/>
+                      </a:xfrm>
+                      <a:prstGeom prst="rect">
+                        <a:avLst/>
+                      </a:prstGeom>
+                      <a:noFill/>
+                      <a:ln>
+                        <a:noFill/>
+                      </a:ln>
+                    </pic:spPr>
+                  </pic:pic>
+                </a:graphicData>
+              </a:graphic>
+            </wp:inline>
+          </w:drawing>
+        </w:r>
+      </w:ins>
+    </w:p>
+    <w:p>
+      <w:pPr>
+        <w:pStyle w:val="ListParagraph"/>
+        <w:numPr>
+          <w:ilvl w:val="0"/>
+          <w:numId w:val="2"/>
+        </w:numPr>
+        <w:spacing w:line="240" w:lineRule="auto"/>
+        <w:jc w:val="center"/>
+        <w:rPr>
+          <w:ins w:id="29" w:author="John Stevenson" w:date="2020-12-16T21:27:00Z"/>
+          <w:rFonts w:ascii="Times New Roman" w:eastAsia="Times New Roman" w:hAnsi="Times New Roman" w:cs="Times New Roman"/>
+          <w:lang w:bidi="ar-SA"/>
+        </w:rPr>
+      </w:pPr>
+      <w:ins w:id="30" w:author="John Stevenson" w:date="2020-12-16T21:27:00Z">
+        <w:r>
+          <w:rPr>
+            <w:noProof/>
+            <w:bdr w:val="none" w:sz="0" w:space="0" w:color="auto" w:frame="1"/>
+            <w:lang w:bidi="ar-SA"/>
+          </w:rPr>
+          <w:lastRenderedPageBreak/>
+          <w:drawing>
+            <wp:inline distT="0" distB="0" distL="0" distR="0" wp14:anchorId="793F1905" wp14:editId="446F188A">
+              <wp:extent cx="3832860" cy="5623560"/>
+              <wp:effectExtent l="0" t="0" r="0" b="0"/>
+              <wp:docPr id="6" name="Picture 6"/>
+              <wp:cNvGraphicFramePr>
+                <a:graphicFrameLocks xmlns:a="http://schemas.openxmlformats.org/drawingml/2006/main" noChangeAspect="1"/>
+              </wp:cNvGraphicFramePr>
+              <a:graphic xmlns:a="http://schemas.openxmlformats.org/drawingml/2006/main">
+                <a:graphicData uri="http://schemas.openxmlformats.org/drawingml/2006/picture">
+                  <pic:pic xmlns:pic="http://schemas.openxmlformats.org/drawingml/2006/picture">
+                    <pic:nvPicPr>
+                      <pic:cNvPr id="0" name="Picture 3"/>
+                      <pic:cNvPicPr>
+                        <a:picLocks noChangeAspect="1" noChangeArrowheads="1"/>
+                      </pic:cNvPicPr>
+                    </pic:nvPicPr>
+                    <pic:blipFill>
+                      <a:blip r:embed="rId12">
+                        <a:extLst>
+                          <a:ext uri="{28A0092B-C50C-407E-A947-70E740481C1C}">
+                            <a14:useLocalDpi xmlns:a14="http://schemas.microsoft.com/office/drawing/2010/main" val="0"/>
+                          </a:ext>
+                        </a:extLst>
+                      </a:blip>
+                      <a:srcRect/>
+                      <a:stretch>
+                        <a:fillRect/>
+                      </a:stretch>
+                    </pic:blipFill>
+                    <pic:spPr bwMode="auto">
+                      <a:xfrm>
+                        <a:off x="0" y="0"/>
+                        <a:ext cx="3832860" cy="5623560"/>
+                      </a:xfrm>
+                      <a:prstGeom prst="rect">
+                        <a:avLst/>
+                      </a:prstGeom>
+                      <a:noFill/>
+                      <a:ln>
+                        <a:noFill/>
+                      </a:ln>
+                    </pic:spPr>
+                  </pic:pic>
+                </a:graphicData>
+              </a:graphic>
+            </wp:inline>
+          </w:drawing>
+        </w:r>
+      </w:ins>
+    </w:p>
+    <w:p>
+      <w:pPr>
+        <w:pStyle w:val="ListParagraph"/>
+        <w:numPr>
+          <w:ilvl w:val="0"/>
+          <w:numId w:val="2"/>
+        </w:numPr>
+        <w:spacing w:line="240" w:lineRule="auto"/>
+        <w:jc w:val="center"/>
+        <w:rPr>
+          <w:ins w:id="31" w:author="John Stevenson" w:date="2020-12-16T21:27:00Z"/>
+          <w:rFonts w:ascii="Times New Roman" w:eastAsia="Times New Roman" w:hAnsi="Times New Roman" w:cs="Times New Roman"/>
+          <w:lang w:bidi="ar-SA"/>
+        </w:rPr>
+      </w:pPr>
+      <w:ins w:id="32" w:author="John Stevenson" w:date="2020-12-16T21:27:00Z">
+        <w:r>
+          <w:rPr>
+            <w:noProof/>
+            <w:bdr w:val="none" w:sz="0" w:space="0" w:color="auto" w:frame="1"/>
+            <w:lang w:bidi="ar-SA"/>
+          </w:rPr>
+          <w:drawing>
+            <wp:inline distT="0" distB="0" distL="0" distR="0" wp14:anchorId="04AFCD15" wp14:editId="14CCC49B">
+              <wp:extent cx="1402080" cy="2164080"/>
+              <wp:effectExtent l="0" t="0" r="7620" b="7620"/>
+              <wp:docPr id="5" name="Picture 5"/>
+              <wp:cNvGraphicFramePr>
+                <a:graphicFrameLocks xmlns:a="http://schemas.openxmlformats.org/drawingml/2006/main" noChangeAspect="1"/>
+              </wp:cNvGraphicFramePr>
+              <a:graphic xmlns:a="http://schemas.openxmlformats.org/drawingml/2006/main">
+                <a:graphicData uri="http://schemas.openxmlformats.org/drawingml/2006/picture">
+                  <pic:pic xmlns:pic="http://schemas.openxmlformats.org/drawingml/2006/picture">
+                    <pic:nvPicPr>
+                      <pic:cNvPr id="0" name="Picture 4"/>
+                      <pic:cNvPicPr>
+                        <a:picLocks noChangeAspect="1" noChangeArrowheads="1"/>
+                      </pic:cNvPicPr>
+                    </pic:nvPicPr>
+                    <pic:blipFill>
+                      <a:blip r:embed="rId13">
+                        <a:extLst>
+                          <a:ext uri="{28A0092B-C50C-407E-A947-70E740481C1C}">
+                            <a14:useLocalDpi xmlns:a14="http://schemas.microsoft.com/office/drawing/2010/main" val="0"/>
+                          </a:ext>
+                        </a:extLst>
+                      </a:blip>
+                      <a:srcRect/>
+                      <a:stretch>
+                        <a:fillRect/>
+                      </a:stretch>
+                    </pic:blipFill>
+                    <pic:spPr bwMode="auto">
+                      <a:xfrm>
+                        <a:off x="0" y="0"/>
+                        <a:ext cx="1402080" cy="2164080"/>
+                      </a:xfrm>
+                      <a:prstGeom prst="rect">
+                        <a:avLst/>
+                      </a:prstGeom>
+                      <a:noFill/>
+                      <a:ln>
+                        <a:noFill/>
+                      </a:ln>
+                    </pic:spPr>
+                  </pic:pic>
+                </a:graphicData>
+              </a:graphic>
+            </wp:inline>
+          </w:drawing>
+        </w:r>
+      </w:ins>
+    </w:p>
+    <w:p>
+      <w:pPr>
+        <w:rPr>
+          <w:ins w:id="33" w:author="John Stevenson" w:date="2020-12-16T21:08:00Z"/>
+        </w:rPr>
+      </w:pPr>
+    </w:p>
+    <w:p>
+      <w:pPr>
+        <w:rPr>
+          <w:ins w:id="34" w:author="John Stevenson" w:date="2020-12-16T21:08:00Z"/>
+        </w:rPr>
+      </w:pPr>
+    </w:p>
+    <w:p>
+      <w:pPr>
+        <w:rPr>
+          <w:rPrChange w:id="35" w:author="John Stevenson" w:date="2020-12-16T20:53:00Z">
+            <w:rPr>
+              <w:rFonts w:ascii="Arial" w:hAnsi="Arial"/>
+            </w:rPr>
+          </w:rPrChange>
+        </w:rPr>
+        <w:pPrChange w:id="36" w:author="John Stevenson" w:date="2020-12-16T20:53:00Z">
+          <w:pPr>
+            <w:pStyle w:val="Heading2"/>
+            <w:numPr>
+              <w:numId w:val="2"/>
+            </w:numPr>
+          </w:pPr>
+        </w:pPrChange>
+      </w:pPr>
     </w:p>
     <w:p>
       <w:pPr>
         <w:pStyle w:val="template"/>
         <w:jc w:val="both"/>
-      </w:pPr>
-      <w:r>
-        <w:t>&lt;</w:t>
-      </w:r>
-      <w:r>
-        <w:rPr>
-          <w:color w:val="0000FF"/>
-        </w:rPr>
-        <w:t xml:space="preserve"> Update your UML diagrams in milestone 2, to reflect the real implementation of this software.</w:t>
-      </w:r>
-      <w:r>
-        <w:t xml:space="preserve"> </w:t>
-      </w:r>
+        <w:rPr>
+          <w:del w:id="37" w:author="John Stevenson" w:date="2020-12-16T20:52:00Z"/>
+        </w:rPr>
+      </w:pPr>
+      <w:del w:id="38" w:author="John Stevenson" w:date="2020-12-16T20:52:00Z">
+        <w:r>
+          <w:delText>&lt;</w:delText>
+        </w:r>
+        <w:r>
+          <w:rPr>
+            <w:color w:val="0000FF"/>
+          </w:rPr>
+          <w:delText xml:space="preserve"> Update your UML diagrams in milestone 2, to reflect the real implementation of this software.</w:delText>
+        </w:r>
+        <w:r>
+          <w:delText xml:space="preserve"> </w:delText>
+        </w:r>
+      </w:del>
     </w:p>
     <w:p>
       <w:pPr>
         <w:pStyle w:val="template"/>
         <w:jc w:val="both"/>
+        <w:rPr>
+          <w:del w:id="39" w:author="John Stevenson" w:date="2020-12-16T20:52:00Z"/>
+        </w:rPr>
       </w:pPr>
     </w:p>
     <w:p>
       <w:pPr>
         <w:pStyle w:val="template"/>
         <w:jc w:val="both"/>
-      </w:pPr>
-      <w:r>
-        <w:t>TO DO: Provide an updated version of the UML diagrams, including use case diagrams, sequence (or state) diagrams, activities diagrams, and class diagrams. If you don’t have an updated version, just mention: “our implementation strictly follows the design document (milestone 2)”. &gt;</w:t>
-      </w:r>
+        <w:rPr>
+          <w:del w:id="40" w:author="John Stevenson" w:date="2020-12-16T20:52:00Z"/>
+        </w:rPr>
+      </w:pPr>
+      <w:del w:id="41" w:author="John Stevenson" w:date="2020-12-16T20:52:00Z">
+        <w:r>
+          <w:delText>TO DO: Provide an updated version of the UML diagrams, including use case diagrams, sequence (or state) diagrams, activities diagrams, and class diagrams. If you don’t have an updated version, just mention: “our implementation strictly follows the design document (milestone 2)”. &gt;</w:delText>
+        </w:r>
+      </w:del>
     </w:p>
     <w:p>
       <w:pPr>
@@ -2223,14 +2590,14 @@
           <w:rFonts w:ascii="Arial" w:hAnsi="Arial"/>
         </w:rPr>
       </w:pPr>
-      <w:bookmarkStart w:id="24" w:name="_Toc226963033"/>
+      <w:bookmarkStart w:id="42" w:name="_Toc226963033"/>
       <w:r>
         <w:rPr>
           <w:rFonts w:ascii="Arial" w:hAnsi="Arial"/>
         </w:rPr>
         <w:t>Interface Design</w:t>
       </w:r>
-      <w:bookmarkEnd w:id="24"/>
+      <w:bookmarkEnd w:id="42"/>
     </w:p>
     <w:p>
       <w:pPr>
@@ -2261,269 +2628,6 @@
                 <pic:pic xmlns:pic="http://schemas.openxmlformats.org/drawingml/2006/picture">
                   <pic:nvPicPr>
                     <pic:cNvPr id="0" name="Picture 131"/>
-                    <pic:cNvPicPr>
-                      <a:picLocks noChangeAspect="1" noChangeArrowheads="1"/>
-                    </pic:cNvPicPr>
-                  </pic:nvPicPr>
-                  <pic:blipFill>
-                    <a:blip r:embed="rId10" cstate="print">
-                      <a:extLst>
-                        <a:ext uri="{28A0092B-C50C-407E-A947-70E740481C1C}">
-                          <a14:useLocalDpi xmlns:a14="http://schemas.microsoft.com/office/drawing/2010/main" val="0"/>
-                        </a:ext>
-                      </a:extLst>
-                    </a:blip>
-                    <a:srcRect/>
-                    <a:stretch>
-                      <a:fillRect/>
-                    </a:stretch>
-                  </pic:blipFill>
-                  <pic:spPr bwMode="auto">
-                    <a:xfrm>
-                      <a:off x="0" y="0"/>
-                      <a:ext cx="5943600" cy="3192780"/>
-                    </a:xfrm>
-                    <a:prstGeom prst="rect">
-                      <a:avLst/>
-                    </a:prstGeom>
-                    <a:noFill/>
-                    <a:ln>
-                      <a:noFill/>
-                    </a:ln>
-                  </pic:spPr>
-                </pic:pic>
-              </a:graphicData>
-            </a:graphic>
-          </wp:inline>
-        </w:drawing>
-      </w:r>
-    </w:p>
-    <w:p>
-      <w:pPr>
-        <w:pStyle w:val="ListParagraph"/>
-        <w:spacing w:line="240" w:lineRule="auto"/>
-        <w:ind w:left="432"/>
-        <w:rPr>
-          <w:rFonts w:ascii="Times New Roman" w:eastAsia="Times New Roman" w:hAnsi="Times New Roman" w:cs="Times New Roman"/>
-          <w:lang w:bidi="ar-SA"/>
-        </w:rPr>
-      </w:pPr>
-    </w:p>
-    <w:p>
-      <w:pPr>
-        <w:pStyle w:val="ListParagraph"/>
-        <w:spacing w:line="240" w:lineRule="auto"/>
-        <w:ind w:left="432"/>
-        <w:rPr>
-          <w:rFonts w:ascii="Times New Roman" w:eastAsia="Times New Roman" w:hAnsi="Times New Roman" w:cs="Times New Roman"/>
-          <w:lang w:bidi="ar-SA"/>
-        </w:rPr>
-      </w:pPr>
-      <w:r>
-        <w:rPr>
-          <w:noProof/>
-          <w:bdr w:val="none" w:sz="0" w:space="0" w:color="auto" w:frame="1"/>
-          <w:lang w:bidi="ar-SA"/>
-        </w:rPr>
-        <w:lastRenderedPageBreak/>
-        <w:drawing>
-          <wp:inline distT="0" distB="0" distL="0" distR="0" wp14:anchorId="4CCE5596" wp14:editId="37C0CF1C">
-            <wp:extent cx="5943600" cy="3192780"/>
-            <wp:effectExtent l="0" t="0" r="0" b="7620"/>
-            <wp:docPr id="61" name="Picture 61"/>
-            <wp:cNvGraphicFramePr>
-              <a:graphicFrameLocks xmlns:a="http://schemas.openxmlformats.org/drawingml/2006/main" noChangeAspect="1"/>
-            </wp:cNvGraphicFramePr>
-            <a:graphic xmlns:a="http://schemas.openxmlformats.org/drawingml/2006/main">
-              <a:graphicData uri="http://schemas.openxmlformats.org/drawingml/2006/picture">
-                <pic:pic xmlns:pic="http://schemas.openxmlformats.org/drawingml/2006/picture">
-                  <pic:nvPicPr>
-                    <pic:cNvPr id="0" name="Picture 132"/>
-                    <pic:cNvPicPr>
-                      <a:picLocks noChangeAspect="1" noChangeArrowheads="1"/>
-                    </pic:cNvPicPr>
-                  </pic:nvPicPr>
-                  <pic:blipFill>
-                    <a:blip r:embed="rId11" cstate="print">
-                      <a:extLst>
-                        <a:ext uri="{28A0092B-C50C-407E-A947-70E740481C1C}">
-                          <a14:useLocalDpi xmlns:a14="http://schemas.microsoft.com/office/drawing/2010/main" val="0"/>
-                        </a:ext>
-                      </a:extLst>
-                    </a:blip>
-                    <a:srcRect/>
-                    <a:stretch>
-                      <a:fillRect/>
-                    </a:stretch>
-                  </pic:blipFill>
-                  <pic:spPr bwMode="auto">
-                    <a:xfrm>
-                      <a:off x="0" y="0"/>
-                      <a:ext cx="5943600" cy="3192780"/>
-                    </a:xfrm>
-                    <a:prstGeom prst="rect">
-                      <a:avLst/>
-                    </a:prstGeom>
-                    <a:noFill/>
-                    <a:ln>
-                      <a:noFill/>
-                    </a:ln>
-                  </pic:spPr>
-                </pic:pic>
-              </a:graphicData>
-            </a:graphic>
-          </wp:inline>
-        </w:drawing>
-      </w:r>
-      <w:r>
-        <w:rPr>
-          <w:rFonts w:ascii="Times New Roman" w:eastAsia="Times New Roman" w:hAnsi="Times New Roman" w:cs="Times New Roman"/>
-          <w:lang w:bidi="ar-SA"/>
-        </w:rPr>
-        <w:t>sad</w:t>
-      </w:r>
-    </w:p>
-    <w:p>
-      <w:pPr>
-        <w:pStyle w:val="ListParagraph"/>
-        <w:spacing w:line="240" w:lineRule="auto"/>
-        <w:ind w:left="432"/>
-        <w:rPr>
-          <w:rFonts w:ascii="Times New Roman" w:eastAsia="Times New Roman" w:hAnsi="Times New Roman" w:cs="Times New Roman"/>
-          <w:lang w:bidi="ar-SA"/>
-        </w:rPr>
-      </w:pPr>
-      <w:r>
-        <w:rPr>
-          <w:noProof/>
-          <w:bdr w:val="none" w:sz="0" w:space="0" w:color="auto" w:frame="1"/>
-          <w:lang w:bidi="ar-SA"/>
-        </w:rPr>
-        <w:lastRenderedPageBreak/>
-        <w:drawing>
-          <wp:inline distT="0" distB="0" distL="0" distR="0" wp14:anchorId="22B63914" wp14:editId="7CE697F2">
-            <wp:extent cx="5943600" cy="3192780"/>
-            <wp:effectExtent l="0" t="0" r="0" b="7620"/>
-            <wp:docPr id="60" name="Picture 60"/>
-            <wp:cNvGraphicFramePr>
-              <a:graphicFrameLocks xmlns:a="http://schemas.openxmlformats.org/drawingml/2006/main" noChangeAspect="1"/>
-            </wp:cNvGraphicFramePr>
-            <a:graphic xmlns:a="http://schemas.openxmlformats.org/drawingml/2006/main">
-              <a:graphicData uri="http://schemas.openxmlformats.org/drawingml/2006/picture">
-                <pic:pic xmlns:pic="http://schemas.openxmlformats.org/drawingml/2006/picture">
-                  <pic:nvPicPr>
-                    <pic:cNvPr id="0" name="Picture 133"/>
-                    <pic:cNvPicPr>
-                      <a:picLocks noChangeAspect="1" noChangeArrowheads="1"/>
-                    </pic:cNvPicPr>
-                  </pic:nvPicPr>
-                  <pic:blipFill>
-                    <a:blip r:embed="rId12" cstate="print">
-                      <a:extLst>
-                        <a:ext uri="{28A0092B-C50C-407E-A947-70E740481C1C}">
-                          <a14:useLocalDpi xmlns:a14="http://schemas.microsoft.com/office/drawing/2010/main" val="0"/>
-                        </a:ext>
-                      </a:extLst>
-                    </a:blip>
-                    <a:srcRect/>
-                    <a:stretch>
-                      <a:fillRect/>
-                    </a:stretch>
-                  </pic:blipFill>
-                  <pic:spPr bwMode="auto">
-                    <a:xfrm>
-                      <a:off x="0" y="0"/>
-                      <a:ext cx="5943600" cy="3192780"/>
-                    </a:xfrm>
-                    <a:prstGeom prst="rect">
-                      <a:avLst/>
-                    </a:prstGeom>
-                    <a:noFill/>
-                    <a:ln>
-                      <a:noFill/>
-                    </a:ln>
-                  </pic:spPr>
-                </pic:pic>
-              </a:graphicData>
-            </a:graphic>
-          </wp:inline>
-        </w:drawing>
-      </w:r>
-      <w:r>
-        <w:rPr>
-          <w:noProof/>
-          <w:bdr w:val="none" w:sz="0" w:space="0" w:color="auto" w:frame="1"/>
-          <w:lang w:bidi="ar-SA"/>
-        </w:rPr>
-        <w:drawing>
-          <wp:inline distT="0" distB="0" distL="0" distR="0" wp14:anchorId="43B88916" wp14:editId="7CE04B61">
-            <wp:extent cx="5943600" cy="3192780"/>
-            <wp:effectExtent l="0" t="0" r="0" b="7620"/>
-            <wp:docPr id="59" name="Picture 59"/>
-            <wp:cNvGraphicFramePr>
-              <a:graphicFrameLocks xmlns:a="http://schemas.openxmlformats.org/drawingml/2006/main" noChangeAspect="1"/>
-            </wp:cNvGraphicFramePr>
-            <a:graphic xmlns:a="http://schemas.openxmlformats.org/drawingml/2006/main">
-              <a:graphicData uri="http://schemas.openxmlformats.org/drawingml/2006/picture">
-                <pic:pic xmlns:pic="http://schemas.openxmlformats.org/drawingml/2006/picture">
-                  <pic:nvPicPr>
-                    <pic:cNvPr id="0" name="Picture 134"/>
-                    <pic:cNvPicPr>
-                      <a:picLocks noChangeAspect="1" noChangeArrowheads="1"/>
-                    </pic:cNvPicPr>
-                  </pic:nvPicPr>
-                  <pic:blipFill>
-                    <a:blip r:embed="rId13" cstate="print">
-                      <a:extLst>
-                        <a:ext uri="{28A0092B-C50C-407E-A947-70E740481C1C}">
-                          <a14:useLocalDpi xmlns:a14="http://schemas.microsoft.com/office/drawing/2010/main" val="0"/>
-                        </a:ext>
-                      </a:extLst>
-                    </a:blip>
-                    <a:srcRect/>
-                    <a:stretch>
-                      <a:fillRect/>
-                    </a:stretch>
-                  </pic:blipFill>
-                  <pic:spPr bwMode="auto">
-                    <a:xfrm>
-                      <a:off x="0" y="0"/>
-                      <a:ext cx="5943600" cy="3192780"/>
-                    </a:xfrm>
-                    <a:prstGeom prst="rect">
-                      <a:avLst/>
-                    </a:prstGeom>
-                    <a:noFill/>
-                    <a:ln>
-                      <a:noFill/>
-                    </a:ln>
-                  </pic:spPr>
-                </pic:pic>
-              </a:graphicData>
-            </a:graphic>
-          </wp:inline>
-        </w:drawing>
-      </w:r>
-      <w:r>
-        <w:rPr>
-          <w:noProof/>
-          <w:bdr w:val="none" w:sz="0" w:space="0" w:color="auto" w:frame="1"/>
-          <w:lang w:bidi="ar-SA"/>
-        </w:rPr>
-        <w:lastRenderedPageBreak/>
-        <w:drawing>
-          <wp:inline distT="0" distB="0" distL="0" distR="0" wp14:anchorId="196FDC26" wp14:editId="15756D2B">
-            <wp:extent cx="5943600" cy="3192780"/>
-            <wp:effectExtent l="0" t="0" r="0" b="7620"/>
-            <wp:docPr id="58" name="Picture 58"/>
-            <wp:cNvGraphicFramePr>
-              <a:graphicFrameLocks xmlns:a="http://schemas.openxmlformats.org/drawingml/2006/main" noChangeAspect="1"/>
-            </wp:cNvGraphicFramePr>
-            <a:graphic xmlns:a="http://schemas.openxmlformats.org/drawingml/2006/main">
-              <a:graphicData uri="http://schemas.openxmlformats.org/drawingml/2006/picture">
-                <pic:pic xmlns:pic="http://schemas.openxmlformats.org/drawingml/2006/picture">
-                  <pic:nvPicPr>
-                    <pic:cNvPr id="0" name="Picture 135"/>
                     <pic:cNvPicPr>
                       <a:picLocks noChangeAspect="1" noChangeArrowheads="1"/>
                     </pic:cNvPicPr>
@@ -2560,6 +2664,28 @@
           </wp:inline>
         </w:drawing>
       </w:r>
+    </w:p>
+    <w:p>
+      <w:pPr>
+        <w:pStyle w:val="ListParagraph"/>
+        <w:spacing w:line="240" w:lineRule="auto"/>
+        <w:ind w:left="432"/>
+        <w:rPr>
+          <w:rFonts w:ascii="Times New Roman" w:eastAsia="Times New Roman" w:hAnsi="Times New Roman" w:cs="Times New Roman"/>
+          <w:lang w:bidi="ar-SA"/>
+        </w:rPr>
+      </w:pPr>
+    </w:p>
+    <w:p>
+      <w:pPr>
+        <w:pStyle w:val="ListParagraph"/>
+        <w:spacing w:line="240" w:lineRule="auto"/>
+        <w:ind w:left="432"/>
+        <w:rPr>
+          <w:rFonts w:ascii="Times New Roman" w:eastAsia="Times New Roman" w:hAnsi="Times New Roman" w:cs="Times New Roman"/>
+          <w:lang w:bidi="ar-SA"/>
+        </w:rPr>
+      </w:pPr>
       <w:r>
         <w:rPr>
           <w:noProof/>
@@ -2567,10 +2693,10 @@
           <w:lang w:bidi="ar-SA"/>
         </w:rPr>
         <w:drawing>
-          <wp:inline distT="0" distB="0" distL="0" distR="0" wp14:anchorId="735D5865" wp14:editId="2CA40E19">
-            <wp:extent cx="5943600" cy="3200400"/>
-            <wp:effectExtent l="0" t="0" r="0" b="0"/>
-            <wp:docPr id="57" name="Picture 57"/>
+          <wp:inline distT="0" distB="0" distL="0" distR="0" wp14:anchorId="4CCE5596" wp14:editId="37C0CF1C">
+            <wp:extent cx="5943600" cy="3192780"/>
+            <wp:effectExtent l="0" t="0" r="0" b="7620"/>
+            <wp:docPr id="61" name="Picture 61"/>
             <wp:cNvGraphicFramePr>
               <a:graphicFrameLocks xmlns:a="http://schemas.openxmlformats.org/drawingml/2006/main" noChangeAspect="1"/>
             </wp:cNvGraphicFramePr>
@@ -2578,7 +2704,7 @@
               <a:graphicData uri="http://schemas.openxmlformats.org/drawingml/2006/picture">
                 <pic:pic xmlns:pic="http://schemas.openxmlformats.org/drawingml/2006/picture">
                   <pic:nvPicPr>
-                    <pic:cNvPr id="0" name="Picture 136"/>
+                    <pic:cNvPr id="0" name="Picture 132"/>
                     <pic:cNvPicPr>
                       <a:picLocks noChangeAspect="1" noChangeArrowheads="1"/>
                     </pic:cNvPicPr>
@@ -2599,7 +2725,7 @@
                   <pic:spPr bwMode="auto">
                     <a:xfrm>
                       <a:off x="0" y="0"/>
-                      <a:ext cx="5943600" cy="3200400"/>
+                      <a:ext cx="5943600" cy="3192780"/>
                     </a:xfrm>
                     <a:prstGeom prst="rect">
                       <a:avLst/>
@@ -2617,16 +2743,34 @@
       </w:r>
       <w:r>
         <w:rPr>
+          <w:rFonts w:ascii="Times New Roman" w:eastAsia="Times New Roman" w:hAnsi="Times New Roman" w:cs="Times New Roman"/>
+          <w:lang w:bidi="ar-SA"/>
+        </w:rPr>
+        <w:t>sad</w:t>
+      </w:r>
+    </w:p>
+    <w:p>
+      <w:pPr>
+        <w:pStyle w:val="ListParagraph"/>
+        <w:spacing w:line="240" w:lineRule="auto"/>
+        <w:ind w:left="432"/>
+        <w:rPr>
+          <w:rFonts w:ascii="Times New Roman" w:eastAsia="Times New Roman" w:hAnsi="Times New Roman" w:cs="Times New Roman"/>
+          <w:lang w:bidi="ar-SA"/>
+        </w:rPr>
+      </w:pPr>
+      <w:r>
+        <w:rPr>
           <w:noProof/>
           <w:bdr w:val="none" w:sz="0" w:space="0" w:color="auto" w:frame="1"/>
           <w:lang w:bidi="ar-SA"/>
         </w:rPr>
         <w:lastRenderedPageBreak/>
         <w:drawing>
-          <wp:inline distT="0" distB="0" distL="0" distR="0" wp14:anchorId="5F151C8A" wp14:editId="44CD0ED7">
+          <wp:inline distT="0" distB="0" distL="0" distR="0" wp14:anchorId="22B63914" wp14:editId="7CE697F2">
             <wp:extent cx="5943600" cy="3192780"/>
             <wp:effectExtent l="0" t="0" r="0" b="7620"/>
-            <wp:docPr id="56" name="Picture 56"/>
+            <wp:docPr id="60" name="Picture 60"/>
             <wp:cNvGraphicFramePr>
               <a:graphicFrameLocks xmlns:a="http://schemas.openxmlformats.org/drawingml/2006/main" noChangeAspect="1"/>
             </wp:cNvGraphicFramePr>
@@ -2634,7 +2778,7 @@
               <a:graphicData uri="http://schemas.openxmlformats.org/drawingml/2006/picture">
                 <pic:pic xmlns:pic="http://schemas.openxmlformats.org/drawingml/2006/picture">
                   <pic:nvPicPr>
-                    <pic:cNvPr id="0" name="Picture 137"/>
+                    <pic:cNvPr id="0" name="Picture 133"/>
                     <pic:cNvPicPr>
                       <a:picLocks noChangeAspect="1" noChangeArrowheads="1"/>
                     </pic:cNvPicPr>
@@ -2678,10 +2822,10 @@
           <w:lang w:bidi="ar-SA"/>
         </w:rPr>
         <w:drawing>
-          <wp:inline distT="0" distB="0" distL="0" distR="0" wp14:anchorId="47F4D218" wp14:editId="02A4308A">
-            <wp:extent cx="5943600" cy="3185160"/>
-            <wp:effectExtent l="0" t="0" r="0" b="0"/>
-            <wp:docPr id="55" name="Picture 55"/>
+          <wp:inline distT="0" distB="0" distL="0" distR="0" wp14:anchorId="43B88916" wp14:editId="7CE04B61">
+            <wp:extent cx="5943600" cy="3192780"/>
+            <wp:effectExtent l="0" t="0" r="0" b="7620"/>
+            <wp:docPr id="59" name="Picture 59"/>
             <wp:cNvGraphicFramePr>
               <a:graphicFrameLocks xmlns:a="http://schemas.openxmlformats.org/drawingml/2006/main" noChangeAspect="1"/>
             </wp:cNvGraphicFramePr>
@@ -2689,7 +2833,7 @@
               <a:graphicData uri="http://schemas.openxmlformats.org/drawingml/2006/picture">
                 <pic:pic xmlns:pic="http://schemas.openxmlformats.org/drawingml/2006/picture">
                   <pic:nvPicPr>
-                    <pic:cNvPr id="0" name="Picture 138"/>
+                    <pic:cNvPr id="0" name="Picture 134"/>
                     <pic:cNvPicPr>
                       <a:picLocks noChangeAspect="1" noChangeArrowheads="1"/>
                     </pic:cNvPicPr>
@@ -2710,7 +2854,7 @@
                   <pic:spPr bwMode="auto">
                     <a:xfrm>
                       <a:off x="0" y="0"/>
-                      <a:ext cx="5943600" cy="3185160"/>
+                      <a:ext cx="5943600" cy="3192780"/>
                     </a:xfrm>
                     <a:prstGeom prst="rect">
                       <a:avLst/>
@@ -2734,10 +2878,10 @@
         </w:rPr>
         <w:lastRenderedPageBreak/>
         <w:drawing>
-          <wp:inline distT="0" distB="0" distL="0" distR="0" wp14:anchorId="162CB525" wp14:editId="2F1180EE">
+          <wp:inline distT="0" distB="0" distL="0" distR="0" wp14:anchorId="196FDC26" wp14:editId="15756D2B">
             <wp:extent cx="5943600" cy="3192780"/>
             <wp:effectExtent l="0" t="0" r="0" b="7620"/>
-            <wp:docPr id="54" name="Picture 54"/>
+            <wp:docPr id="58" name="Picture 58"/>
             <wp:cNvGraphicFramePr>
               <a:graphicFrameLocks xmlns:a="http://schemas.openxmlformats.org/drawingml/2006/main" noChangeAspect="1"/>
             </wp:cNvGraphicFramePr>
@@ -2745,7 +2889,7 @@
               <a:graphicData uri="http://schemas.openxmlformats.org/drawingml/2006/picture">
                 <pic:pic xmlns:pic="http://schemas.openxmlformats.org/drawingml/2006/picture">
                   <pic:nvPicPr>
-                    <pic:cNvPr id="0" name="Picture 139"/>
+                    <pic:cNvPr id="0" name="Picture 135"/>
                     <pic:cNvPicPr>
                       <a:picLocks noChangeAspect="1" noChangeArrowheads="1"/>
                     </pic:cNvPicPr>
@@ -2789,10 +2933,10 @@
           <w:lang w:bidi="ar-SA"/>
         </w:rPr>
         <w:drawing>
-          <wp:inline distT="0" distB="0" distL="0" distR="0" wp14:anchorId="4C2DF86D" wp14:editId="0FFF291F">
-            <wp:extent cx="5943600" cy="3192780"/>
-            <wp:effectExtent l="0" t="0" r="0" b="7620"/>
-            <wp:docPr id="53" name="Picture 53"/>
+          <wp:inline distT="0" distB="0" distL="0" distR="0" wp14:anchorId="735D5865" wp14:editId="2CA40E19">
+            <wp:extent cx="5943600" cy="3200400"/>
+            <wp:effectExtent l="0" t="0" r="0" b="0"/>
+            <wp:docPr id="57" name="Picture 57"/>
             <wp:cNvGraphicFramePr>
               <a:graphicFrameLocks xmlns:a="http://schemas.openxmlformats.org/drawingml/2006/main" noChangeAspect="1"/>
             </wp:cNvGraphicFramePr>
@@ -2800,7 +2944,7 @@
               <a:graphicData uri="http://schemas.openxmlformats.org/drawingml/2006/picture">
                 <pic:pic xmlns:pic="http://schemas.openxmlformats.org/drawingml/2006/picture">
                   <pic:nvPicPr>
-                    <pic:cNvPr id="0" name="Picture 140"/>
+                    <pic:cNvPr id="0" name="Picture 136"/>
                     <pic:cNvPicPr>
                       <a:picLocks noChangeAspect="1" noChangeArrowheads="1"/>
                     </pic:cNvPicPr>
@@ -2821,7 +2965,7 @@
                   <pic:spPr bwMode="auto">
                     <a:xfrm>
                       <a:off x="0" y="0"/>
-                      <a:ext cx="5943600" cy="3192780"/>
+                      <a:ext cx="5943600" cy="3200400"/>
                     </a:xfrm>
                     <a:prstGeom prst="rect">
                       <a:avLst/>
@@ -2845,10 +2989,10 @@
         </w:rPr>
         <w:lastRenderedPageBreak/>
         <w:drawing>
-          <wp:inline distT="0" distB="0" distL="0" distR="0" wp14:anchorId="1AA038FA" wp14:editId="139C9724">
+          <wp:inline distT="0" distB="0" distL="0" distR="0" wp14:anchorId="5F151C8A" wp14:editId="44CD0ED7">
             <wp:extent cx="5943600" cy="3192780"/>
             <wp:effectExtent l="0" t="0" r="0" b="7620"/>
-            <wp:docPr id="52" name="Picture 52"/>
+            <wp:docPr id="56" name="Picture 56"/>
             <wp:cNvGraphicFramePr>
               <a:graphicFrameLocks xmlns:a="http://schemas.openxmlformats.org/drawingml/2006/main" noChangeAspect="1"/>
             </wp:cNvGraphicFramePr>
@@ -2856,7 +3000,7 @@
               <a:graphicData uri="http://schemas.openxmlformats.org/drawingml/2006/picture">
                 <pic:pic xmlns:pic="http://schemas.openxmlformats.org/drawingml/2006/picture">
                   <pic:nvPicPr>
-                    <pic:cNvPr id="0" name="Picture 141"/>
+                    <pic:cNvPr id="0" name="Picture 137"/>
                     <pic:cNvPicPr>
                       <a:picLocks noChangeAspect="1" noChangeArrowheads="1"/>
                     </pic:cNvPicPr>
@@ -2893,6 +3037,228 @@
           </wp:inline>
         </w:drawing>
       </w:r>
+      <w:r>
+        <w:rPr>
+          <w:noProof/>
+          <w:bdr w:val="none" w:sz="0" w:space="0" w:color="auto" w:frame="1"/>
+          <w:lang w:bidi="ar-SA"/>
+        </w:rPr>
+        <w:drawing>
+          <wp:inline distT="0" distB="0" distL="0" distR="0" wp14:anchorId="47F4D218" wp14:editId="02A4308A">
+            <wp:extent cx="5943600" cy="3185160"/>
+            <wp:effectExtent l="0" t="0" r="0" b="0"/>
+            <wp:docPr id="55" name="Picture 55"/>
+            <wp:cNvGraphicFramePr>
+              <a:graphicFrameLocks xmlns:a="http://schemas.openxmlformats.org/drawingml/2006/main" noChangeAspect="1"/>
+            </wp:cNvGraphicFramePr>
+            <a:graphic xmlns:a="http://schemas.openxmlformats.org/drawingml/2006/main">
+              <a:graphicData uri="http://schemas.openxmlformats.org/drawingml/2006/picture">
+                <pic:pic xmlns:pic="http://schemas.openxmlformats.org/drawingml/2006/picture">
+                  <pic:nvPicPr>
+                    <pic:cNvPr id="0" name="Picture 138"/>
+                    <pic:cNvPicPr>
+                      <a:picLocks noChangeAspect="1" noChangeArrowheads="1"/>
+                    </pic:cNvPicPr>
+                  </pic:nvPicPr>
+                  <pic:blipFill>
+                    <a:blip r:embed="rId21" cstate="print">
+                      <a:extLst>
+                        <a:ext uri="{28A0092B-C50C-407E-A947-70E740481C1C}">
+                          <a14:useLocalDpi xmlns:a14="http://schemas.microsoft.com/office/drawing/2010/main" val="0"/>
+                        </a:ext>
+                      </a:extLst>
+                    </a:blip>
+                    <a:srcRect/>
+                    <a:stretch>
+                      <a:fillRect/>
+                    </a:stretch>
+                  </pic:blipFill>
+                  <pic:spPr bwMode="auto">
+                    <a:xfrm>
+                      <a:off x="0" y="0"/>
+                      <a:ext cx="5943600" cy="3185160"/>
+                    </a:xfrm>
+                    <a:prstGeom prst="rect">
+                      <a:avLst/>
+                    </a:prstGeom>
+                    <a:noFill/>
+                    <a:ln>
+                      <a:noFill/>
+                    </a:ln>
+                  </pic:spPr>
+                </pic:pic>
+              </a:graphicData>
+            </a:graphic>
+          </wp:inline>
+        </w:drawing>
+      </w:r>
+      <w:r>
+        <w:rPr>
+          <w:noProof/>
+          <w:bdr w:val="none" w:sz="0" w:space="0" w:color="auto" w:frame="1"/>
+          <w:lang w:bidi="ar-SA"/>
+        </w:rPr>
+        <w:lastRenderedPageBreak/>
+        <w:drawing>
+          <wp:inline distT="0" distB="0" distL="0" distR="0" wp14:anchorId="162CB525" wp14:editId="2F1180EE">
+            <wp:extent cx="5943600" cy="3192780"/>
+            <wp:effectExtent l="0" t="0" r="0" b="7620"/>
+            <wp:docPr id="54" name="Picture 54"/>
+            <wp:cNvGraphicFramePr>
+              <a:graphicFrameLocks xmlns:a="http://schemas.openxmlformats.org/drawingml/2006/main" noChangeAspect="1"/>
+            </wp:cNvGraphicFramePr>
+            <a:graphic xmlns:a="http://schemas.openxmlformats.org/drawingml/2006/main">
+              <a:graphicData uri="http://schemas.openxmlformats.org/drawingml/2006/picture">
+                <pic:pic xmlns:pic="http://schemas.openxmlformats.org/drawingml/2006/picture">
+                  <pic:nvPicPr>
+                    <pic:cNvPr id="0" name="Picture 139"/>
+                    <pic:cNvPicPr>
+                      <a:picLocks noChangeAspect="1" noChangeArrowheads="1"/>
+                    </pic:cNvPicPr>
+                  </pic:nvPicPr>
+                  <pic:blipFill>
+                    <a:blip r:embed="rId22" cstate="print">
+                      <a:extLst>
+                        <a:ext uri="{28A0092B-C50C-407E-A947-70E740481C1C}">
+                          <a14:useLocalDpi xmlns:a14="http://schemas.microsoft.com/office/drawing/2010/main" val="0"/>
+                        </a:ext>
+                      </a:extLst>
+                    </a:blip>
+                    <a:srcRect/>
+                    <a:stretch>
+                      <a:fillRect/>
+                    </a:stretch>
+                  </pic:blipFill>
+                  <pic:spPr bwMode="auto">
+                    <a:xfrm>
+                      <a:off x="0" y="0"/>
+                      <a:ext cx="5943600" cy="3192780"/>
+                    </a:xfrm>
+                    <a:prstGeom prst="rect">
+                      <a:avLst/>
+                    </a:prstGeom>
+                    <a:noFill/>
+                    <a:ln>
+                      <a:noFill/>
+                    </a:ln>
+                  </pic:spPr>
+                </pic:pic>
+              </a:graphicData>
+            </a:graphic>
+          </wp:inline>
+        </w:drawing>
+      </w:r>
+      <w:r>
+        <w:rPr>
+          <w:noProof/>
+          <w:bdr w:val="none" w:sz="0" w:space="0" w:color="auto" w:frame="1"/>
+          <w:lang w:bidi="ar-SA"/>
+        </w:rPr>
+        <w:drawing>
+          <wp:inline distT="0" distB="0" distL="0" distR="0" wp14:anchorId="4C2DF86D" wp14:editId="0FFF291F">
+            <wp:extent cx="5943600" cy="3192780"/>
+            <wp:effectExtent l="0" t="0" r="0" b="7620"/>
+            <wp:docPr id="53" name="Picture 53"/>
+            <wp:cNvGraphicFramePr>
+              <a:graphicFrameLocks xmlns:a="http://schemas.openxmlformats.org/drawingml/2006/main" noChangeAspect="1"/>
+            </wp:cNvGraphicFramePr>
+            <a:graphic xmlns:a="http://schemas.openxmlformats.org/drawingml/2006/main">
+              <a:graphicData uri="http://schemas.openxmlformats.org/drawingml/2006/picture">
+                <pic:pic xmlns:pic="http://schemas.openxmlformats.org/drawingml/2006/picture">
+                  <pic:nvPicPr>
+                    <pic:cNvPr id="0" name="Picture 140"/>
+                    <pic:cNvPicPr>
+                      <a:picLocks noChangeAspect="1" noChangeArrowheads="1"/>
+                    </pic:cNvPicPr>
+                  </pic:nvPicPr>
+                  <pic:blipFill>
+                    <a:blip r:embed="rId23" cstate="print">
+                      <a:extLst>
+                        <a:ext uri="{28A0092B-C50C-407E-A947-70E740481C1C}">
+                          <a14:useLocalDpi xmlns:a14="http://schemas.microsoft.com/office/drawing/2010/main" val="0"/>
+                        </a:ext>
+                      </a:extLst>
+                    </a:blip>
+                    <a:srcRect/>
+                    <a:stretch>
+                      <a:fillRect/>
+                    </a:stretch>
+                  </pic:blipFill>
+                  <pic:spPr bwMode="auto">
+                    <a:xfrm>
+                      <a:off x="0" y="0"/>
+                      <a:ext cx="5943600" cy="3192780"/>
+                    </a:xfrm>
+                    <a:prstGeom prst="rect">
+                      <a:avLst/>
+                    </a:prstGeom>
+                    <a:noFill/>
+                    <a:ln>
+                      <a:noFill/>
+                    </a:ln>
+                  </pic:spPr>
+                </pic:pic>
+              </a:graphicData>
+            </a:graphic>
+          </wp:inline>
+        </w:drawing>
+      </w:r>
+      <w:r>
+        <w:rPr>
+          <w:noProof/>
+          <w:bdr w:val="none" w:sz="0" w:space="0" w:color="auto" w:frame="1"/>
+          <w:lang w:bidi="ar-SA"/>
+        </w:rPr>
+        <w:lastRenderedPageBreak/>
+        <w:drawing>
+          <wp:inline distT="0" distB="0" distL="0" distR="0" wp14:anchorId="1AA038FA" wp14:editId="139C9724">
+            <wp:extent cx="5943600" cy="3192780"/>
+            <wp:effectExtent l="0" t="0" r="0" b="7620"/>
+            <wp:docPr id="52" name="Picture 52"/>
+            <wp:cNvGraphicFramePr>
+              <a:graphicFrameLocks xmlns:a="http://schemas.openxmlformats.org/drawingml/2006/main" noChangeAspect="1"/>
+            </wp:cNvGraphicFramePr>
+            <a:graphic xmlns:a="http://schemas.openxmlformats.org/drawingml/2006/main">
+              <a:graphicData uri="http://schemas.openxmlformats.org/drawingml/2006/picture">
+                <pic:pic xmlns:pic="http://schemas.openxmlformats.org/drawingml/2006/picture">
+                  <pic:nvPicPr>
+                    <pic:cNvPr id="0" name="Picture 141"/>
+                    <pic:cNvPicPr>
+                      <a:picLocks noChangeAspect="1" noChangeArrowheads="1"/>
+                    </pic:cNvPicPr>
+                  </pic:nvPicPr>
+                  <pic:blipFill>
+                    <a:blip r:embed="rId24" cstate="print">
+                      <a:extLst>
+                        <a:ext uri="{28A0092B-C50C-407E-A947-70E740481C1C}">
+                          <a14:useLocalDpi xmlns:a14="http://schemas.microsoft.com/office/drawing/2010/main" val="0"/>
+                        </a:ext>
+                      </a:extLst>
+                    </a:blip>
+                    <a:srcRect/>
+                    <a:stretch>
+                      <a:fillRect/>
+                    </a:stretch>
+                  </pic:blipFill>
+                  <pic:spPr bwMode="auto">
+                    <a:xfrm>
+                      <a:off x="0" y="0"/>
+                      <a:ext cx="5943600" cy="3192780"/>
+                    </a:xfrm>
+                    <a:prstGeom prst="rect">
+                      <a:avLst/>
+                    </a:prstGeom>
+                    <a:noFill/>
+                    <a:ln>
+                      <a:noFill/>
+                    </a:ln>
+                  </pic:spPr>
+                </pic:pic>
+              </a:graphicData>
+            </a:graphic>
+          </wp:inline>
+        </w:drawing>
+      </w:r>
     </w:p>
     <w:p>
       <w:pPr>
@@ -3054,7 +3420,7 @@
           <w:color w:val="FFFFFF"/>
         </w:rPr>
       </w:pPr>
-      <w:bookmarkStart w:id="25" w:name="_Toc226963034"/>
+      <w:bookmarkStart w:id="43" w:name="_Toc226963034"/>
       <w:r>
         <w:rPr>
           <w:rFonts w:ascii="Arial" w:hAnsi="Arial"/>
@@ -3063,7 +3429,7 @@
         <w:lastRenderedPageBreak/>
         <w:t>Implementation</w:t>
       </w:r>
-      <w:bookmarkEnd w:id="25"/>
+      <w:bookmarkEnd w:id="43"/>
     </w:p>
     <w:p>
       <w:pPr>
@@ -3076,14 +3442,14 @@
           <w:rFonts w:ascii="Arial" w:hAnsi="Arial"/>
         </w:rPr>
       </w:pPr>
-      <w:bookmarkStart w:id="26" w:name="_Toc226963035"/>
+      <w:bookmarkStart w:id="44" w:name="_Toc226963035"/>
       <w:r>
         <w:rPr>
           <w:rFonts w:ascii="Arial" w:hAnsi="Arial"/>
         </w:rPr>
         <w:t>Development Environment</w:t>
       </w:r>
-      <w:bookmarkEnd w:id="26"/>
+      <w:bookmarkEnd w:id="44"/>
     </w:p>
     <w:p>
       <w:pPr>
@@ -3091,7 +3457,31 @@
         <w:jc w:val="both"/>
       </w:pPr>
       <w:r>
-        <w:t xml:space="preserve">During development, the majority of coding was done in IntelliJ IDEA and Notepad+. We used Github as our version control system as well as ESLint as a syntax checker. </w:t>
+        <w:t xml:space="preserve">During development, </w:t>
+      </w:r>
+      <w:proofErr w:type="gramStart"/>
+      <w:r>
+        <w:t>the majority of</w:t>
+      </w:r>
+      <w:proofErr w:type="gramEnd"/>
+      <w:r>
+        <w:t xml:space="preserve"> coding was done in IntelliJ IDEA and Notepad+. We used </w:t>
+      </w:r>
+      <w:proofErr w:type="spellStart"/>
+      <w:r>
+        <w:t>Github</w:t>
+      </w:r>
+      <w:proofErr w:type="spellEnd"/>
+      <w:r>
+        <w:t xml:space="preserve"> as our version control system as well as </w:t>
+      </w:r>
+      <w:proofErr w:type="spellStart"/>
+      <w:r>
+        <w:t>ESLint</w:t>
+      </w:r>
+      <w:proofErr w:type="spellEnd"/>
+      <w:r>
+        <w:t xml:space="preserve"> as a syntax checker. </w:t>
       </w:r>
     </w:p>
     <w:p>
@@ -3113,14 +3503,14 @@
           <w:rFonts w:ascii="Arial" w:hAnsi="Arial"/>
         </w:rPr>
       </w:pPr>
-      <w:bookmarkStart w:id="27" w:name="_Toc226963036"/>
+      <w:bookmarkStart w:id="45" w:name="_Toc226963036"/>
       <w:r>
         <w:rPr>
           <w:rFonts w:ascii="Arial" w:hAnsi="Arial"/>
         </w:rPr>
         <w:t>Task Distribution</w:t>
       </w:r>
-      <w:bookmarkEnd w:id="27"/>
+      <w:bookmarkEnd w:id="45"/>
     </w:p>
     <w:p>
       <w:pPr>
@@ -3256,24 +3646,25 @@
           <w:i/>
           <w:sz w:val="22"/>
         </w:rPr>
-        <w:t xml:space="preserve">Design and implementation of Main page and Play with Animal page -&gt; Seth Lanante  </w:t>
-      </w:r>
-    </w:p>
-    <w:p>
-      <w:pPr>
+        <w:t xml:space="preserve">Design and implementation of Main page and Play with Animal page -&gt; Seth </w:t>
+      </w:r>
+      <w:proofErr w:type="spellStart"/>
+      <w:r>
         <w:rPr>
           <w:rFonts w:ascii="Arial" w:hAnsi="Arial"/>
           <w:i/>
           <w:sz w:val="22"/>
         </w:rPr>
-      </w:pPr>
+        <w:t>Lanante</w:t>
+      </w:r>
+      <w:proofErr w:type="spellEnd"/>
       <w:r>
         <w:rPr>
           <w:rFonts w:ascii="Arial" w:hAnsi="Arial"/>
           <w:i/>
           <w:sz w:val="22"/>
         </w:rPr>
-        <w:t>Initial layout of software testing -&gt; Seth Lanante</w:t>
+        <w:t xml:space="preserve">  </w:t>
       </w:r>
     </w:p>
     <w:p>
@@ -3290,17 +3681,18 @@
           <w:i/>
           <w:sz w:val="22"/>
         </w:rPr>
-        <w:t>Co-design of class diagrams -&gt; Seth Lanante</w:t>
-      </w:r>
-    </w:p>
-    <w:p>
-      <w:pPr>
+        <w:t xml:space="preserve">Initial layout of software testing -&gt; Seth </w:t>
+      </w:r>
+      <w:proofErr w:type="spellStart"/>
+      <w:r>
         <w:rPr>
           <w:rFonts w:ascii="Arial" w:hAnsi="Arial"/>
           <w:i/>
           <w:sz w:val="22"/>
         </w:rPr>
-      </w:pPr>
+        <w:t>Lanante</w:t>
+      </w:r>
+      <w:proofErr w:type="spellEnd"/>
     </w:p>
     <w:p>
       <w:pPr>
@@ -3316,16 +3708,18 @@
           <w:i/>
           <w:sz w:val="22"/>
         </w:rPr>
-        <w:t xml:space="preserve">Design and implantation of View Animal page -&gt; </w:t>
-      </w:r>
+        <w:t xml:space="preserve">Co-design of class diagrams -&gt; Seth </w:t>
+      </w:r>
+      <w:proofErr w:type="spellStart"/>
       <w:r>
         <w:rPr>
           <w:rFonts w:ascii="Arial" w:hAnsi="Arial"/>
           <w:i/>
           <w:sz w:val="22"/>
         </w:rPr>
-        <w:t>Yevgeniy Diriyenko</w:t>
-      </w:r>
+        <w:t>Lanante</w:t>
+      </w:r>
+      <w:proofErr w:type="spellEnd"/>
     </w:p>
     <w:p>
       <w:pPr>
@@ -3335,47 +3729,111 @@
           <w:sz w:val="22"/>
         </w:rPr>
       </w:pPr>
-      <w:r>
+    </w:p>
+    <w:p>
+      <w:pPr>
         <w:rPr>
           <w:rFonts w:ascii="Arial" w:hAnsi="Arial"/>
           <w:i/>
           <w:sz w:val="22"/>
         </w:rPr>
-        <w:t xml:space="preserve">Design of sequence diagrams -&gt; </w:t>
-      </w:r>
+      </w:pPr>
       <w:r>
         <w:rPr>
           <w:rFonts w:ascii="Arial" w:hAnsi="Arial"/>
           <w:i/>
           <w:sz w:val="22"/>
         </w:rPr>
-        <w:t>Yevgeniy Diriyenko</w:t>
-      </w:r>
-    </w:p>
-    <w:p>
-      <w:pPr>
+        <w:t xml:space="preserve">Design and implantation of View Animal page -&gt; </w:t>
+      </w:r>
+      <w:r>
         <w:rPr>
           <w:rFonts w:ascii="Arial" w:hAnsi="Arial"/>
           <w:i/>
           <w:sz w:val="22"/>
         </w:rPr>
-      </w:pPr>
+        <w:t xml:space="preserve">Yevgeniy </w:t>
+      </w:r>
+      <w:proofErr w:type="spellStart"/>
       <w:r>
         <w:rPr>
           <w:rFonts w:ascii="Arial" w:hAnsi="Arial"/>
           <w:i/>
           <w:sz w:val="22"/>
         </w:rPr>
-        <w:t xml:space="preserve">Co-design of class diagrams -&gt; </w:t>
-      </w:r>
-      <w:r>
+        <w:t>Diriyenko</w:t>
+      </w:r>
+      <w:proofErr w:type="spellEnd"/>
+    </w:p>
+    <w:p>
+      <w:pPr>
         <w:rPr>
           <w:rFonts w:ascii="Arial" w:hAnsi="Arial"/>
           <w:i/>
           <w:sz w:val="22"/>
         </w:rPr>
-        <w:t>Yevgeniy Diriyenko</w:t>
-      </w:r>
+      </w:pPr>
+      <w:r>
+        <w:rPr>
+          <w:rFonts w:ascii="Arial" w:hAnsi="Arial"/>
+          <w:i/>
+          <w:sz w:val="22"/>
+        </w:rPr>
+        <w:t xml:space="preserve">Design of sequence diagrams -&gt; </w:t>
+      </w:r>
+      <w:r>
+        <w:rPr>
+          <w:rFonts w:ascii="Arial" w:hAnsi="Arial"/>
+          <w:i/>
+          <w:sz w:val="22"/>
+        </w:rPr>
+        <w:t xml:space="preserve">Yevgeniy </w:t>
+      </w:r>
+      <w:proofErr w:type="spellStart"/>
+      <w:r>
+        <w:rPr>
+          <w:rFonts w:ascii="Arial" w:hAnsi="Arial"/>
+          <w:i/>
+          <w:sz w:val="22"/>
+        </w:rPr>
+        <w:t>Diriyenko</w:t>
+      </w:r>
+      <w:proofErr w:type="spellEnd"/>
+    </w:p>
+    <w:p>
+      <w:pPr>
+        <w:rPr>
+          <w:rFonts w:ascii="Arial" w:hAnsi="Arial"/>
+          <w:i/>
+          <w:sz w:val="22"/>
+        </w:rPr>
+      </w:pPr>
+      <w:r>
+        <w:rPr>
+          <w:rFonts w:ascii="Arial" w:hAnsi="Arial"/>
+          <w:i/>
+          <w:sz w:val="22"/>
+        </w:rPr>
+        <w:t xml:space="preserve">Co-design of class diagrams -&gt; </w:t>
+      </w:r>
+      <w:r>
+        <w:rPr>
+          <w:rFonts w:ascii="Arial" w:hAnsi="Arial"/>
+          <w:i/>
+          <w:sz w:val="22"/>
+        </w:rPr>
+        <w:t xml:space="preserve">Yevgeniy </w:t>
+      </w:r>
+      <w:proofErr w:type="spellStart"/>
+      <w:r>
+        <w:rPr>
+          <w:rFonts w:ascii="Arial" w:hAnsi="Arial"/>
+          <w:i/>
+          <w:sz w:val="22"/>
+        </w:rPr>
+        <w:t>Diriyenko</w:t>
+      </w:r>
+      <w:proofErr w:type="spellEnd"/>
     </w:p>
     <w:p/>
     <w:p/>
@@ -3390,14 +3848,14 @@
           <w:rFonts w:ascii="Arial" w:hAnsi="Arial"/>
         </w:rPr>
       </w:pPr>
-      <w:bookmarkStart w:id="28" w:name="_Toc226963039"/>
+      <w:bookmarkStart w:id="46" w:name="_Toc226963039"/>
       <w:r>
         <w:rPr>
           <w:rFonts w:ascii="Arial" w:hAnsi="Arial"/>
         </w:rPr>
         <w:t>Challenges</w:t>
       </w:r>
-      <w:bookmarkEnd w:id="28"/>
+      <w:bookmarkEnd w:id="46"/>
     </w:p>
     <w:p>
       <w:pPr>
@@ -3407,14 +3865,46 @@
         <w:t xml:space="preserve">Two of our group members were not able to view the final versions of the play with animal and feed animal pages. One of them was able to fix this by </w:t>
       </w:r>
       <w:r>
-        <w:t xml:space="preserve">switching from Google Chrome to Microsoft Edge when running the html code. We think this may be linked to how cookies are handled in the browser, but we aren’t certain. </w:t>
+        <w:t xml:space="preserve">switching from Google Chrome to Microsoft Edge when running the html code. We think this may be linked to how cookies are handled in the browser, but we </w:t>
+      </w:r>
+      <w:proofErr w:type="gramStart"/>
+      <w:r>
+        <w:t>aren’t</w:t>
+      </w:r>
+      <w:proofErr w:type="gramEnd"/>
+      <w:r>
+        <w:t xml:space="preserve"> certain. </w:t>
       </w:r>
     </w:p>
     <w:p/>
     <w:p>
       <w:r>
         <w:tab/>
-        <w:t>Finding a way to store animals took a bit of researching. Most methods we found were either difficult to implement or didn’t quite fit our requirements. For instance, using a file to store long-term information proved to be impossible when running in a browser. We settled on localStorage and sessionStorage as long-term and temporary storage for the app. This allowed us to not only keep track of information across sessions, but we could load session-specific data into temporary storage to easily interface with our stored data (load a user’s animals into temporary storage).</w:t>
+        <w:t xml:space="preserve">Finding a way to store animals took a bit of researching. Most methods we found were either difficult to implement or </w:t>
+      </w:r>
+      <w:proofErr w:type="gramStart"/>
+      <w:r>
+        <w:t>didn’t</w:t>
+      </w:r>
+      <w:proofErr w:type="gramEnd"/>
+      <w:r>
+        <w:t xml:space="preserve"> quite fit our requirements. For instance, using a file to store long-term information proved to be impossible when running in a browser. We settled on </w:t>
+      </w:r>
+      <w:proofErr w:type="spellStart"/>
+      <w:r>
+        <w:t>localStorage</w:t>
+      </w:r>
+      <w:proofErr w:type="spellEnd"/>
+      <w:r>
+        <w:t xml:space="preserve"> and </w:t>
+      </w:r>
+      <w:proofErr w:type="spellStart"/>
+      <w:r>
+        <w:t>sessionStorage</w:t>
+      </w:r>
+      <w:proofErr w:type="spellEnd"/>
+      <w:r>
+        <w:t xml:space="preserve"> as long-term and temporary storage for the app. This allowed us to not only keep track of information across sessions, but we could load session-specific data into temporary storage to easily interface with our stored data (load a user’s animals into temporary storage).</w:t>
       </w:r>
     </w:p>
     <w:p/>
@@ -3447,9 +3937,9 @@
           <w:color w:val="FFFFFF"/>
         </w:rPr>
       </w:pPr>
-      <w:bookmarkStart w:id="29" w:name="_Toc439994690"/>
-      <w:bookmarkStart w:id="30" w:name="_Toc226963040"/>
-      <w:bookmarkEnd w:id="29"/>
+      <w:bookmarkStart w:id="47" w:name="_Toc439994690"/>
+      <w:bookmarkStart w:id="48" w:name="_Toc226963040"/>
+      <w:bookmarkEnd w:id="47"/>
       <w:r>
         <w:rPr>
           <w:rFonts w:ascii="Arial" w:hAnsi="Arial"/>
@@ -3458,7 +3948,7 @@
         <w:lastRenderedPageBreak/>
         <w:t>Testing</w:t>
       </w:r>
-      <w:bookmarkEnd w:id="30"/>
+      <w:bookmarkEnd w:id="48"/>
     </w:p>
     <w:p>
       <w:pPr>
@@ -3475,8 +3965,8 @@
           <w:szCs w:val="22"/>
         </w:rPr>
       </w:pPr>
-      <w:bookmarkStart w:id="31" w:name="_Toc4399946901"/>
-      <w:bookmarkEnd w:id="31"/>
+      <w:bookmarkStart w:id="49" w:name="_Toc4399946901"/>
+      <w:bookmarkEnd w:id="49"/>
       <w:r>
         <w:rPr>
           <w:b w:val="0"/>
@@ -3508,14 +3998,14 @@
           <w:rFonts w:ascii="Arial" w:hAnsi="Arial"/>
         </w:rPr>
       </w:pPr>
-      <w:bookmarkStart w:id="32" w:name="_Toc226963041"/>
+      <w:bookmarkStart w:id="50" w:name="_Toc226963041"/>
       <w:r>
         <w:rPr>
           <w:rFonts w:ascii="Arial" w:hAnsi="Arial"/>
         </w:rPr>
         <w:t>Testing Plan</w:t>
       </w:r>
-      <w:bookmarkEnd w:id="32"/>
+      <w:bookmarkEnd w:id="50"/>
     </w:p>
     <w:p>
       <w:pPr>
@@ -3547,7 +4037,15 @@
         <w:jc w:val="both"/>
       </w:pPr>
       <w:r>
-        <w:t>TODO: Give a list of items or functions you want to test, and also a schedule for performing the testing. &gt;</w:t>
+        <w:t xml:space="preserve">TODO: Give a list of items or functions you want to test, </w:t>
+      </w:r>
+      <w:proofErr w:type="gramStart"/>
+      <w:r>
+        <w:t>and also</w:t>
+      </w:r>
+      <w:proofErr w:type="gramEnd"/>
+      <w:r>
+        <w:t xml:space="preserve"> a schedule for performing the testing. &gt;</w:t>
       </w:r>
     </w:p>
     <w:p>
@@ -3561,14 +4059,14 @@
           <w:rFonts w:ascii="Arial" w:hAnsi="Arial"/>
         </w:rPr>
       </w:pPr>
-      <w:bookmarkStart w:id="33" w:name="_Toc226963042"/>
+      <w:bookmarkStart w:id="51" w:name="_Toc226963042"/>
       <w:r>
         <w:rPr>
           <w:rFonts w:ascii="Arial" w:hAnsi="Arial"/>
         </w:rPr>
         <w:t>Tests for Functional Requirements</w:t>
       </w:r>
-      <w:bookmarkEnd w:id="33"/>
+      <w:bookmarkEnd w:id="51"/>
     </w:p>
     <w:p>
       <w:pPr>
@@ -3600,7 +4098,15 @@
         <w:jc w:val="both"/>
       </w:pPr>
       <w:r>
-        <w:t>TODO: Provide a list of use cases or functions you have tested, as well as the testing results (whether or not the system passed the tests).&gt;</w:t>
+        <w:t>TODO: Provide a list of use cases or functions you have tested, as well as the testing results (</w:t>
+      </w:r>
+      <w:proofErr w:type="gramStart"/>
+      <w:r>
+        <w:t>whether or not</w:t>
+      </w:r>
+      <w:proofErr w:type="gramEnd"/>
+      <w:r>
+        <w:t xml:space="preserve"> the system passed the tests).&gt;</w:t>
       </w:r>
     </w:p>
     <w:p>
@@ -3614,14 +4120,14 @@
           <w:rFonts w:ascii="Arial" w:hAnsi="Arial"/>
         </w:rPr>
       </w:pPr>
-      <w:bookmarkStart w:id="34" w:name="_Toc226963043"/>
+      <w:bookmarkStart w:id="52" w:name="_Toc226963043"/>
       <w:r>
         <w:rPr>
           <w:rFonts w:ascii="Arial" w:hAnsi="Arial"/>
         </w:rPr>
         <w:t>Tests for Non-functional Requirements</w:t>
       </w:r>
-      <w:bookmarkEnd w:id="34"/>
+      <w:bookmarkEnd w:id="52"/>
     </w:p>
     <w:p>
       <w:pPr>
@@ -3631,11 +4137,19 @@
       <w:r>
         <w:t>&lt;</w:t>
       </w:r>
+      <w:proofErr w:type="gramStart"/>
       <w:r>
         <w:rPr>
           <w:color w:val="0000FF"/>
         </w:rPr>
-        <w:t>Similar to the Section 4.2, but this section is for the non-functional requirements.</w:t>
+        <w:t>Similar to</w:t>
+      </w:r>
+      <w:proofErr w:type="gramEnd"/>
+      <w:r>
+        <w:rPr>
+          <w:color w:val="0000FF"/>
+        </w:rPr>
+        <w:t xml:space="preserve"> the Section 4.2, but this section is for the non-functional requirements.</w:t>
       </w:r>
       <w:r>
         <w:t xml:space="preserve"> &gt;</w:t>
@@ -3663,14 +4177,14 @@
           <w:rFonts w:ascii="Arial" w:hAnsi="Arial"/>
         </w:rPr>
       </w:pPr>
-      <w:bookmarkStart w:id="35" w:name="_Toc226963044"/>
+      <w:bookmarkStart w:id="53" w:name="_Toc226963044"/>
       <w:r>
         <w:rPr>
           <w:rFonts w:ascii="Arial" w:hAnsi="Arial"/>
         </w:rPr>
         <w:t>Hardware and Software Requirements</w:t>
       </w:r>
-      <w:bookmarkEnd w:id="35"/>
+      <w:bookmarkEnd w:id="53"/>
     </w:p>
     <w:p>
       <w:pPr>
@@ -3820,7 +4334,7 @@
           <w:color w:val="FFFFFF"/>
         </w:rPr>
       </w:pPr>
-      <w:bookmarkStart w:id="36" w:name="_Toc226963045"/>
+      <w:bookmarkStart w:id="54" w:name="_Toc226963045"/>
       <w:r>
         <w:rPr>
           <w:rFonts w:ascii="Arial" w:hAnsi="Arial"/>
@@ -3829,7 +4343,7 @@
         <w:lastRenderedPageBreak/>
         <w:t>Analysis</w:t>
       </w:r>
-      <w:bookmarkEnd w:id="36"/>
+      <w:bookmarkEnd w:id="54"/>
     </w:p>
     <w:p>
       <w:pPr>
@@ -3866,224 +4380,224 @@
       <w:r>
         <w:t>TODO: Describe how many hours (approximately) each team member spent on the project, for each milestone, which milestone took the most effort and why. &gt;</w:t>
       </w:r>
-      <w:bookmarkStart w:id="37" w:name="_Toc439994696"/>
-    </w:p>
-    <w:p>
-      <w:pPr>
-        <w:pStyle w:val="template"/>
-      </w:pPr>
-    </w:p>
-    <w:p>
-      <w:pPr>
-        <w:pStyle w:val="template"/>
-      </w:pPr>
-    </w:p>
-    <w:p>
-      <w:pPr>
-        <w:pStyle w:val="template"/>
-      </w:pPr>
-    </w:p>
-    <w:p>
-      <w:pPr>
-        <w:pStyle w:val="template"/>
-      </w:pPr>
-    </w:p>
-    <w:p>
-      <w:pPr>
-        <w:pStyle w:val="template"/>
-      </w:pPr>
-    </w:p>
-    <w:p>
-      <w:pPr>
-        <w:pStyle w:val="template"/>
-      </w:pPr>
-    </w:p>
-    <w:p>
-      <w:pPr>
-        <w:pStyle w:val="template"/>
-      </w:pPr>
-    </w:p>
-    <w:p>
-      <w:pPr>
-        <w:pStyle w:val="template"/>
-      </w:pPr>
-    </w:p>
-    <w:p>
-      <w:pPr>
-        <w:pStyle w:val="template"/>
-      </w:pPr>
-    </w:p>
-    <w:p>
-      <w:pPr>
-        <w:pStyle w:val="template"/>
-      </w:pPr>
-    </w:p>
-    <w:p>
-      <w:pPr>
-        <w:pStyle w:val="template"/>
-      </w:pPr>
-    </w:p>
-    <w:p>
-      <w:pPr>
-        <w:pStyle w:val="template"/>
-      </w:pPr>
-    </w:p>
-    <w:p>
-      <w:pPr>
-        <w:pStyle w:val="template"/>
-      </w:pPr>
-    </w:p>
-    <w:p>
-      <w:pPr>
-        <w:pStyle w:val="template"/>
-      </w:pPr>
-    </w:p>
-    <w:p>
-      <w:pPr>
-        <w:pStyle w:val="template"/>
-      </w:pPr>
-    </w:p>
-    <w:p>
-      <w:pPr>
-        <w:pStyle w:val="template"/>
-      </w:pPr>
-    </w:p>
-    <w:p>
-      <w:pPr>
-        <w:pStyle w:val="template"/>
-      </w:pPr>
-    </w:p>
-    <w:p>
-      <w:pPr>
-        <w:pStyle w:val="template"/>
-      </w:pPr>
-    </w:p>
-    <w:p>
-      <w:pPr>
-        <w:pStyle w:val="template"/>
-      </w:pPr>
-    </w:p>
-    <w:p>
-      <w:pPr>
-        <w:pStyle w:val="template"/>
-      </w:pPr>
-    </w:p>
-    <w:p>
-      <w:pPr>
-        <w:pStyle w:val="template"/>
-      </w:pPr>
-    </w:p>
-    <w:p>
-      <w:pPr>
-        <w:pStyle w:val="template"/>
-      </w:pPr>
-    </w:p>
-    <w:p>
-      <w:pPr>
-        <w:pStyle w:val="template"/>
-      </w:pPr>
-    </w:p>
-    <w:p>
-      <w:pPr>
-        <w:pStyle w:val="template"/>
-      </w:pPr>
-    </w:p>
-    <w:p>
-      <w:pPr>
-        <w:pStyle w:val="template"/>
-      </w:pPr>
-    </w:p>
-    <w:p>
-      <w:pPr>
-        <w:pStyle w:val="template"/>
-      </w:pPr>
-    </w:p>
-    <w:p>
-      <w:pPr>
-        <w:pStyle w:val="template"/>
-      </w:pPr>
-    </w:p>
-    <w:p>
-      <w:pPr>
-        <w:pStyle w:val="template"/>
-      </w:pPr>
-    </w:p>
-    <w:p>
-      <w:pPr>
-        <w:pStyle w:val="template"/>
-      </w:pPr>
-    </w:p>
-    <w:p>
-      <w:pPr>
-        <w:pStyle w:val="template"/>
-      </w:pPr>
-    </w:p>
-    <w:p>
-      <w:pPr>
-        <w:pStyle w:val="template"/>
-      </w:pPr>
-    </w:p>
-    <w:p>
-      <w:pPr>
-        <w:pStyle w:val="template"/>
-      </w:pPr>
-    </w:p>
-    <w:p>
-      <w:pPr>
-        <w:pStyle w:val="template"/>
-      </w:pPr>
-    </w:p>
-    <w:p>
-      <w:pPr>
-        <w:pStyle w:val="template"/>
-      </w:pPr>
-    </w:p>
-    <w:p>
-      <w:pPr>
-        <w:pStyle w:val="template"/>
-      </w:pPr>
-    </w:p>
-    <w:p>
-      <w:pPr>
-        <w:pStyle w:val="template"/>
-      </w:pPr>
-    </w:p>
-    <w:p>
-      <w:pPr>
-        <w:pStyle w:val="template"/>
-      </w:pPr>
-    </w:p>
-    <w:p>
-      <w:pPr>
-        <w:pStyle w:val="template"/>
-      </w:pPr>
-    </w:p>
-    <w:p>
-      <w:pPr>
-        <w:pStyle w:val="template"/>
-      </w:pPr>
-    </w:p>
-    <w:p>
-      <w:pPr>
-        <w:pStyle w:val="template"/>
-      </w:pPr>
-    </w:p>
-    <w:p>
-      <w:pPr>
-        <w:pStyle w:val="template"/>
-      </w:pPr>
-    </w:p>
-    <w:p>
-      <w:pPr>
-        <w:pStyle w:val="template"/>
-      </w:pPr>
-    </w:p>
-    <w:p>
-      <w:pPr>
-        <w:pStyle w:val="template"/>
-      </w:pPr>
-    </w:p>
-    <w:bookmarkEnd w:id="37"/>
+      <w:bookmarkStart w:id="55" w:name="_Toc439994696"/>
+    </w:p>
+    <w:p>
+      <w:pPr>
+        <w:pStyle w:val="template"/>
+      </w:pPr>
+    </w:p>
+    <w:p>
+      <w:pPr>
+        <w:pStyle w:val="template"/>
+      </w:pPr>
+    </w:p>
+    <w:p>
+      <w:pPr>
+        <w:pStyle w:val="template"/>
+      </w:pPr>
+    </w:p>
+    <w:p>
+      <w:pPr>
+        <w:pStyle w:val="template"/>
+      </w:pPr>
+    </w:p>
+    <w:p>
+      <w:pPr>
+        <w:pStyle w:val="template"/>
+      </w:pPr>
+    </w:p>
+    <w:p>
+      <w:pPr>
+        <w:pStyle w:val="template"/>
+      </w:pPr>
+    </w:p>
+    <w:p>
+      <w:pPr>
+        <w:pStyle w:val="template"/>
+      </w:pPr>
+    </w:p>
+    <w:p>
+      <w:pPr>
+        <w:pStyle w:val="template"/>
+      </w:pPr>
+    </w:p>
+    <w:p>
+      <w:pPr>
+        <w:pStyle w:val="template"/>
+      </w:pPr>
+    </w:p>
+    <w:p>
+      <w:pPr>
+        <w:pStyle w:val="template"/>
+      </w:pPr>
+    </w:p>
+    <w:p>
+      <w:pPr>
+        <w:pStyle w:val="template"/>
+      </w:pPr>
+    </w:p>
+    <w:p>
+      <w:pPr>
+        <w:pStyle w:val="template"/>
+      </w:pPr>
+    </w:p>
+    <w:p>
+      <w:pPr>
+        <w:pStyle w:val="template"/>
+      </w:pPr>
+    </w:p>
+    <w:p>
+      <w:pPr>
+        <w:pStyle w:val="template"/>
+      </w:pPr>
+    </w:p>
+    <w:p>
+      <w:pPr>
+        <w:pStyle w:val="template"/>
+      </w:pPr>
+    </w:p>
+    <w:p>
+      <w:pPr>
+        <w:pStyle w:val="template"/>
+      </w:pPr>
+    </w:p>
+    <w:p>
+      <w:pPr>
+        <w:pStyle w:val="template"/>
+      </w:pPr>
+    </w:p>
+    <w:p>
+      <w:pPr>
+        <w:pStyle w:val="template"/>
+      </w:pPr>
+    </w:p>
+    <w:p>
+      <w:pPr>
+        <w:pStyle w:val="template"/>
+      </w:pPr>
+    </w:p>
+    <w:p>
+      <w:pPr>
+        <w:pStyle w:val="template"/>
+      </w:pPr>
+    </w:p>
+    <w:p>
+      <w:pPr>
+        <w:pStyle w:val="template"/>
+      </w:pPr>
+    </w:p>
+    <w:p>
+      <w:pPr>
+        <w:pStyle w:val="template"/>
+      </w:pPr>
+    </w:p>
+    <w:p>
+      <w:pPr>
+        <w:pStyle w:val="template"/>
+      </w:pPr>
+    </w:p>
+    <w:p>
+      <w:pPr>
+        <w:pStyle w:val="template"/>
+      </w:pPr>
+    </w:p>
+    <w:p>
+      <w:pPr>
+        <w:pStyle w:val="template"/>
+      </w:pPr>
+    </w:p>
+    <w:p>
+      <w:pPr>
+        <w:pStyle w:val="template"/>
+      </w:pPr>
+    </w:p>
+    <w:p>
+      <w:pPr>
+        <w:pStyle w:val="template"/>
+      </w:pPr>
+    </w:p>
+    <w:p>
+      <w:pPr>
+        <w:pStyle w:val="template"/>
+      </w:pPr>
+    </w:p>
+    <w:p>
+      <w:pPr>
+        <w:pStyle w:val="template"/>
+      </w:pPr>
+    </w:p>
+    <w:p>
+      <w:pPr>
+        <w:pStyle w:val="template"/>
+      </w:pPr>
+    </w:p>
+    <w:p>
+      <w:pPr>
+        <w:pStyle w:val="template"/>
+      </w:pPr>
+    </w:p>
+    <w:p>
+      <w:pPr>
+        <w:pStyle w:val="template"/>
+      </w:pPr>
+    </w:p>
+    <w:p>
+      <w:pPr>
+        <w:pStyle w:val="template"/>
+      </w:pPr>
+    </w:p>
+    <w:p>
+      <w:pPr>
+        <w:pStyle w:val="template"/>
+      </w:pPr>
+    </w:p>
+    <w:p>
+      <w:pPr>
+        <w:pStyle w:val="template"/>
+      </w:pPr>
+    </w:p>
+    <w:p>
+      <w:pPr>
+        <w:pStyle w:val="template"/>
+      </w:pPr>
+    </w:p>
+    <w:p>
+      <w:pPr>
+        <w:pStyle w:val="template"/>
+      </w:pPr>
+    </w:p>
+    <w:p>
+      <w:pPr>
+        <w:pStyle w:val="template"/>
+      </w:pPr>
+    </w:p>
+    <w:p>
+      <w:pPr>
+        <w:pStyle w:val="template"/>
+      </w:pPr>
+    </w:p>
+    <w:p>
+      <w:pPr>
+        <w:pStyle w:val="template"/>
+      </w:pPr>
+    </w:p>
+    <w:p>
+      <w:pPr>
+        <w:pStyle w:val="template"/>
+      </w:pPr>
+    </w:p>
+    <w:p>
+      <w:pPr>
+        <w:pStyle w:val="template"/>
+      </w:pPr>
+    </w:p>
+    <w:p>
+      <w:pPr>
+        <w:pStyle w:val="template"/>
+      </w:pPr>
+    </w:p>
+    <w:bookmarkEnd w:id="55"/>
     <w:p/>
     <w:p/>
     <w:p/>
@@ -4107,7 +4621,7 @@
           <w:color w:val="FFFFFF"/>
         </w:rPr>
       </w:pPr>
-      <w:bookmarkStart w:id="38" w:name="_Toc226963046"/>
+      <w:bookmarkStart w:id="56" w:name="_Toc226963046"/>
       <w:r>
         <w:rPr>
           <w:rFonts w:ascii="Arial" w:hAnsi="Arial"/>
@@ -4116,7 +4630,7 @@
         <w:lastRenderedPageBreak/>
         <w:t>Conclusion</w:t>
       </w:r>
-      <w:bookmarkEnd w:id="38"/>
+      <w:bookmarkEnd w:id="56"/>
     </w:p>
     <w:p>
       <w:pPr>
@@ -4202,8 +4716,8 @@
           <w:color w:val="FFFFFF"/>
         </w:rPr>
       </w:pPr>
-      <w:bookmarkStart w:id="39" w:name="_Toc439994698"/>
-      <w:bookmarkStart w:id="40" w:name="_Toc226963047"/>
+      <w:bookmarkStart w:id="57" w:name="_Toc439994698"/>
+      <w:bookmarkStart w:id="58" w:name="_Toc226963047"/>
       <w:r>
         <w:rPr>
           <w:rFonts w:ascii="Arial" w:hAnsi="Arial"/>
@@ -4212,7 +4726,7 @@
         <w:lastRenderedPageBreak/>
         <w:t xml:space="preserve">Appendix </w:t>
       </w:r>
-      <w:bookmarkEnd w:id="39"/>
+      <w:bookmarkEnd w:id="57"/>
       <w:r>
         <w:rPr>
           <w:rFonts w:ascii="Arial" w:hAnsi="Arial"/>
@@ -4220,7 +4734,7 @@
         </w:rPr>
         <w:t>A - Group Log</w:t>
       </w:r>
-      <w:bookmarkEnd w:id="40"/>
+      <w:bookmarkEnd w:id="58"/>
     </w:p>
     <w:p>
       <w:pPr>
@@ -4241,8 +4755,8 @@
       </w:r>
     </w:p>
     <w:sectPr>
-      <w:headerReference w:type="default" r:id="rId21"/>
-      <w:footerReference w:type="default" r:id="rId22"/>
+      <w:headerReference w:type="default" r:id="rId25"/>
+      <w:footerReference w:type="default" r:id="rId26"/>
       <w:pgSz w:w="12240" w:h="15840"/>
       <w:pgMar w:top="1440" w:right="1296" w:bottom="1440" w:left="1296" w:header="720" w:footer="720" w:gutter="0"/>
       <w:pgNumType w:start="1"/>
@@ -4355,8 +4869,13 @@
       <w:fldChar w:fldCharType="separate"/>
     </w:r>
     <w:r>
-      <w:t>ii</w:t>
+      <w:t>i</w:t>
     </w:r>
+    <w:proofErr w:type="spellStart"/>
+    <w:r>
+      <w:t>i</w:t>
+    </w:r>
+    <w:proofErr w:type="spellEnd"/>
     <w:r>
       <w:fldChar w:fldCharType="end"/>
     </w:r>
@@ -4794,6 +5313,14 @@
     <w:abstractNumId w:val="0"/>
   </w:num>
 </w:numbering>
+</file>
+
+<file path=word/people.xml><?xml version="1.0" encoding="utf-8"?>
+<w15:people xmlns:wpc="http://schemas.microsoft.com/office/word/2010/wordprocessingCanvas" xmlns:cx="http://schemas.microsoft.com/office/drawing/2014/chartex" xmlns:cx1="http://schemas.microsoft.com/office/drawing/2015/9/8/chartex" xmlns:cx2="http://schemas.microsoft.com/office/drawing/2015/10/21/chartex" xmlns:cx3="http://schemas.microsoft.com/office/drawing/2016/5/9/chartex" xmlns:cx4="http://schemas.microsoft.com/office/drawing/2016/5/10/chartex" xmlns:cx5="http://schemas.microsoft.com/office/drawing/2016/5/11/chartex" xmlns:cx6="http://schemas.microsoft.com/office/drawing/2016/5/12/chartex" xmlns:cx7="http://schemas.microsoft.com/office/drawing/2016/5/13/chartex" xmlns:cx8="http://schemas.microsoft.com/office/drawing/2016/5/14/chartex" xmlns:mc="http://schemas.openxmlformats.org/markup-compatibility/2006" xmlns:aink="http://schemas.microsoft.com/office/drawing/2016/ink" xmlns:am3d="http://schemas.microsoft.com/office/drawing/2017/model3d" xmlns:o="urn:schemas-microsoft-com:office:office" xmlns:r="http://schemas.openxmlformats.org/officeDocument/2006/relationships" xmlns:m="http://schemas.openxmlformats.org/officeDocument/2006/math" xmlns:v="urn:schemas-microsoft-com:vml" xmlns:wp14="http://schemas.microsoft.com/office/word/2010/wordprocessingDrawing" xmlns:wp="http://schemas.openxmlformats.org/drawingml/2006/wordprocessingDrawing" xmlns:w10="urn:schemas-microsoft-com:office:word" xmlns:w="http://schemas.openxmlformats.org/wordprocessingml/2006/main" xmlns:w14="http://schemas.microsoft.com/office/word/2010/wordml" xmlns:w15="http://schemas.microsoft.com/office/word/2012/wordml" xmlns:w16cex="http://schemas.microsoft.com/office/word/2018/wordml/cex" xmlns:w16cid="http://schemas.microsoft.com/office/word/2016/wordml/cid" xmlns:w16="http://schemas.microsoft.com/office/word/2018/wordml" xmlns:w16se="http://schemas.microsoft.com/office/word/2015/wordml/symex" xmlns:wpg="http://schemas.microsoft.com/office/word/2010/wordprocessingGroup" xmlns:wpi="http://schemas.microsoft.com/office/word/2010/wordprocessingInk" xmlns:wne="http://schemas.microsoft.com/office/word/2006/wordml" xmlns:wps="http://schemas.microsoft.com/office/word/2010/wordprocessingShape" mc:Ignorable="w14 w15 w16se w16cid w16 w16cex wp14">
+  <w15:person w15:author="John Stevenson">
+    <w15:presenceInfo w15:providerId="Windows Live" w15:userId="ded37735b76934b8"/>
+  </w15:person>
+</w15:people>
 </file>
 
 <file path=word/styles.xml><?xml version="1.0" encoding="utf-8"?>
@@ -5391,6 +5918,7 @@
   <w:style w:type="character" w:default="1" w:styleId="DefaultParagraphFont">
     <w:name w:val="Default Paragraph Font"/>
     <w:uiPriority w:val="1"/>
+    <w:semiHidden/>
     <w:unhideWhenUsed/>
   </w:style>
   <w:style w:type="table" w:default="1" w:styleId="TableNormal">

</xml_diff>

<commit_message>
Added Updated UML Diagram to FinalReport
</commit_message>
<xml_diff>
--- a/doc/FinalReport.docx
+++ b/doc/FinalReport.docx
@@ -1880,8 +1880,18 @@
                 <w:sz w:val="22"/>
                 <w:szCs w:val="22"/>
               </w:rPr>
-              <w:t>Unified Modeling Language, used to create visuals of how systems works..</w:t>
+              <w:t xml:space="preserve">Unified Modeling Language, used to create visuals of how systems </w:t>
             </w:r>
+            <w:proofErr w:type="gramStart"/>
+            <w:r>
+              <w:rPr>
+                <w:rFonts w:ascii="Arial" w:hAnsi="Arial" w:cs="Arial"/>
+                <w:sz w:val="22"/>
+                <w:szCs w:val="22"/>
+              </w:rPr>
+              <w:t>works..</w:t>
+            </w:r>
+            <w:proofErr w:type="gramEnd"/>
           </w:p>
         </w:tc>
       </w:tr>
@@ -4333,7 +4343,29 @@
           <w:sz w:val="24"/>
           <w:szCs w:val="24"/>
         </w:rPr>
-        <w:t>Play With Animal Screenshot:</w:t>
+        <w:t xml:space="preserve">Play </w:t>
+      </w:r>
+      <w:proofErr w:type="gramStart"/>
+      <w:r>
+        <w:rPr>
+          <w:rFonts w:ascii="Times New Roman" w:hAnsi="Times New Roman" w:cs="Times New Roman"/>
+          <w:i w:val="0"/>
+          <w:iCs w:val="0"/>
+          <w:sz w:val="24"/>
+          <w:szCs w:val="24"/>
+        </w:rPr>
+        <w:t>With</w:t>
+      </w:r>
+      <w:proofErr w:type="gramEnd"/>
+      <w:r>
+        <w:rPr>
+          <w:rFonts w:ascii="Times New Roman" w:hAnsi="Times New Roman" w:cs="Times New Roman"/>
+          <w:i w:val="0"/>
+          <w:iCs w:val="0"/>
+          <w:sz w:val="24"/>
+          <w:szCs w:val="24"/>
+        </w:rPr>
+        <w:t xml:space="preserve"> Animal Screenshot:</w:t>
       </w:r>
     </w:p>
     <w:p>
@@ -4591,6 +4623,73 @@
         </w:rPr>
         <w:lastRenderedPageBreak/>
         <w:drawing>
+          <wp:anchor distT="0" distB="0" distL="114300" distR="114300" simplePos="0" relativeHeight="251669504" behindDoc="0" locked="0" layoutInCell="1" allowOverlap="1" wp14:anchorId="1883E3E5" wp14:editId="205F30BD">
+            <wp:simplePos x="0" y="0"/>
+            <wp:positionH relativeFrom="margin">
+              <wp:posOffset>-91440</wp:posOffset>
+            </wp:positionH>
+            <wp:positionV relativeFrom="paragraph">
+              <wp:posOffset>2545080</wp:posOffset>
+            </wp:positionV>
+            <wp:extent cx="6126480" cy="5701030"/>
+            <wp:effectExtent l="0" t="0" r="7620" b="0"/>
+            <wp:wrapNone/>
+            <wp:docPr id="20" name="Picture 20"/>
+            <wp:cNvGraphicFramePr>
+              <a:graphicFrameLocks xmlns:a="http://schemas.openxmlformats.org/drawingml/2006/main" noChangeAspect="1"/>
+            </wp:cNvGraphicFramePr>
+            <a:graphic xmlns:a="http://schemas.openxmlformats.org/drawingml/2006/main">
+              <a:graphicData uri="http://schemas.openxmlformats.org/drawingml/2006/picture">
+                <pic:pic xmlns:pic="http://schemas.openxmlformats.org/drawingml/2006/picture">
+                  <pic:nvPicPr>
+                    <pic:cNvPr id="0" name="Picture 16"/>
+                    <pic:cNvPicPr>
+                      <a:picLocks noChangeAspect="1" noChangeArrowheads="1"/>
+                    </pic:cNvPicPr>
+                  </pic:nvPicPr>
+                  <pic:blipFill>
+                    <a:blip r:embed="rId24">
+                      <a:extLst>
+                        <a:ext uri="{28A0092B-C50C-407E-A947-70E740481C1C}">
+                          <a14:useLocalDpi xmlns:a14="http://schemas.microsoft.com/office/drawing/2010/main" val="0"/>
+                        </a:ext>
+                      </a:extLst>
+                    </a:blip>
+                    <a:srcRect/>
+                    <a:stretch>
+                      <a:fillRect/>
+                    </a:stretch>
+                  </pic:blipFill>
+                  <pic:spPr bwMode="auto">
+                    <a:xfrm>
+                      <a:off x="0" y="0"/>
+                      <a:ext cx="6126480" cy="5701030"/>
+                    </a:xfrm>
+                    <a:prstGeom prst="rect">
+                      <a:avLst/>
+                    </a:prstGeom>
+                    <a:noFill/>
+                    <a:ln>
+                      <a:noFill/>
+                    </a:ln>
+                  </pic:spPr>
+                </pic:pic>
+              </a:graphicData>
+            </a:graphic>
+            <wp14:sizeRelH relativeFrom="page">
+              <wp14:pctWidth>0</wp14:pctWidth>
+            </wp14:sizeRelH>
+            <wp14:sizeRelV relativeFrom="page">
+              <wp14:pctHeight>0</wp14:pctHeight>
+            </wp14:sizeRelV>
+          </wp:anchor>
+        </w:drawing>
+      </w:r>
+      <w:r>
+        <w:rPr>
+          <w:noProof/>
+        </w:rPr>
+        <w:drawing>
           <wp:anchor distT="0" distB="0" distL="114300" distR="114300" simplePos="0" relativeHeight="251668480" behindDoc="0" locked="0" layoutInCell="1" allowOverlap="1" wp14:anchorId="25B1CC49" wp14:editId="1AC27F36">
             <wp:simplePos x="0" y="0"/>
             <wp:positionH relativeFrom="column">
@@ -4616,7 +4715,7 @@
                     </pic:cNvPicPr>
                   </pic:nvPicPr>
                   <pic:blipFill>
-                    <a:blip r:embed="rId24" cstate="print">
+                    <a:blip r:embed="rId25" cstate="print">
                       <a:extLst>
                         <a:ext uri="{28A0092B-C50C-407E-A947-70E740481C1C}">
                           <a14:useLocalDpi xmlns:a14="http://schemas.microsoft.com/office/drawing/2010/main" val="0"/>
@@ -4751,6 +4850,41 @@
     </w:p>
     <w:p>
       <w:pPr>
+        <w:pStyle w:val="template"/>
+      </w:pPr>
+    </w:p>
+    <w:p>
+      <w:pPr>
+        <w:pStyle w:val="template"/>
+      </w:pPr>
+    </w:p>
+    <w:p>
+      <w:pPr>
+        <w:pStyle w:val="template"/>
+      </w:pPr>
+    </w:p>
+    <w:p>
+      <w:pPr>
+        <w:pStyle w:val="template"/>
+      </w:pPr>
+    </w:p>
+    <w:p>
+      <w:pPr>
+        <w:pStyle w:val="template"/>
+      </w:pPr>
+    </w:p>
+    <w:p>
+      <w:pPr>
+        <w:pStyle w:val="template"/>
+      </w:pPr>
+    </w:p>
+    <w:p>
+      <w:pPr>
+        <w:pStyle w:val="template"/>
+      </w:pPr>
+    </w:p>
+    <w:p>
+      <w:pPr>
         <w:pStyle w:val="Heading1"/>
         <w:numPr>
           <w:ilvl w:val="0"/>
@@ -4775,6 +4909,7 @@
           <w:rFonts w:ascii="Arial" w:hAnsi="Arial"/>
           <w:color w:val="FFFFFF"/>
         </w:rPr>
+        <w:lastRenderedPageBreak/>
         <w:t>Implementation</w:t>
       </w:r>
       <w:bookmarkEnd w:id="24"/>
@@ -4799,6 +4934,7 @@
       </w:r>
       <w:bookmarkEnd w:id="25"/>
     </w:p>
+    <w:p/>
     <w:p>
       <w:pPr>
         <w:pStyle w:val="template"/>
@@ -4890,7 +5026,6 @@
         <w:rPr>
           <w:rFonts w:ascii="Arial" w:hAnsi="Arial"/>
         </w:rPr>
-        <w:lastRenderedPageBreak/>
         <w:t>Task Distribution</w:t>
       </w:r>
       <w:bookmarkEnd w:id="26"/>
@@ -4970,25 +5105,24 @@
           <w:i/>
           <w:sz w:val="22"/>
         </w:rPr>
-        <w:t xml:space="preserve">Design and implementation of Main page and Play with Animal page -&gt; Seth </w:t>
-      </w:r>
-      <w:proofErr w:type="spellStart"/>
-      <w:r>
+        <w:t xml:space="preserve">Design and implementation of Main page and Play with Animal page -&gt; Seth Lanante  </w:t>
+      </w:r>
+    </w:p>
+    <w:p>
+      <w:pPr>
         <w:rPr>
           <w:rFonts w:ascii="Arial" w:hAnsi="Arial"/>
           <w:i/>
           <w:sz w:val="22"/>
         </w:rPr>
-        <w:t>Lanante</w:t>
-      </w:r>
-      <w:proofErr w:type="spellEnd"/>
+      </w:pPr>
       <w:r>
         <w:rPr>
           <w:rFonts w:ascii="Arial" w:hAnsi="Arial"/>
           <w:i/>
           <w:sz w:val="22"/>
         </w:rPr>
-        <w:t xml:space="preserve">  </w:t>
+        <w:t>Initial layout of software testing -&gt; Seth Lanante</w:t>
       </w:r>
     </w:p>
     <w:p>
@@ -5005,45 +5139,8 @@
           <w:i/>
           <w:sz w:val="22"/>
         </w:rPr>
-        <w:t xml:space="preserve">Initial layout of software testing -&gt; Seth </w:t>
-      </w:r>
-      <w:proofErr w:type="spellStart"/>
-      <w:r>
-        <w:rPr>
-          <w:rFonts w:ascii="Arial" w:hAnsi="Arial"/>
-          <w:i/>
-          <w:sz w:val="22"/>
-        </w:rPr>
-        <w:t>Lanante</w:t>
-      </w:r>
-      <w:proofErr w:type="spellEnd"/>
-    </w:p>
-    <w:p>
-      <w:pPr>
-        <w:rPr>
-          <w:rFonts w:ascii="Arial" w:hAnsi="Arial"/>
-          <w:i/>
-          <w:sz w:val="22"/>
-        </w:rPr>
-      </w:pPr>
-      <w:r>
-        <w:rPr>
-          <w:rFonts w:ascii="Arial" w:hAnsi="Arial"/>
-          <w:i/>
-          <w:sz w:val="22"/>
-        </w:rPr>
-        <w:t xml:space="preserve">Co-design of class diagrams -&gt; Seth </w:t>
-      </w:r>
-      <w:proofErr w:type="spellStart"/>
-      <w:r>
-        <w:rPr>
-          <w:rFonts w:ascii="Arial" w:hAnsi="Arial"/>
-          <w:i/>
-          <w:sz w:val="22"/>
-        </w:rPr>
-        <w:t>Lanante</w:t>
-      </w:r>
-      <w:proofErr w:type="spellEnd"/>
+        <w:t>Co-design of class diagrams -&gt; Seth Lanante</w:t>
+      </w:r>
     </w:p>
     <w:p/>
     <w:p>
@@ -5185,7 +5282,15 @@
         <w:ind w:left="432"/>
       </w:pPr>
       <w:r>
-        <w:t xml:space="preserve">Two of our group members were not able to view the final versions of the play with animal and feed animal pages. One of them was able to fix this by switching from Google Chrome to Microsoft Edge when running the html code. We think this may be linked to how cookies are handled in the browser, but we aren’t certain. </w:t>
+        <w:t xml:space="preserve">Two of our group members were not able to view the final versions of the play with animal and feed animal pages. One of them was able to fix this by switching from Google Chrome to Microsoft Edge when running the html code. We think this may be linked to how cookies are handled in the browser, but we </w:t>
+      </w:r>
+      <w:proofErr w:type="gramStart"/>
+      <w:r>
+        <w:t>aren’t</w:t>
+      </w:r>
+      <w:proofErr w:type="gramEnd"/>
+      <w:r>
+        <w:t xml:space="preserve"> certain. </w:t>
       </w:r>
     </w:p>
     <w:p>
@@ -5201,7 +5306,15 @@
       </w:pPr>
       <w:r>
         <w:tab/>
-        <w:t xml:space="preserve">Finding a way to store animals took a bit of researching. Most methods we found were either difficult to implement or didn’t quite fit our requirements. For instance, using a file to store long-term information proved to be impossible when running in a browser. We settled on </w:t>
+        <w:t xml:space="preserve">Finding a way to store animals took a bit of researching. Most methods we found were either difficult to implement or </w:t>
+      </w:r>
+      <w:proofErr w:type="gramStart"/>
+      <w:r>
+        <w:t>didn’t</w:t>
+      </w:r>
+      <w:proofErr w:type="gramEnd"/>
+      <w:r>
+        <w:t xml:space="preserve"> quite fit our requirements. For instance, using a file to store long-term information proved to be impossible when running in a browser. We settled on </w:t>
       </w:r>
       <w:proofErr w:type="spellStart"/>
       <w:r>
@@ -5265,7 +5378,6 @@
           <w:rFonts w:ascii="Arial" w:hAnsi="Arial"/>
           <w:color w:val="FFFFFF"/>
         </w:rPr>
-        <w:lastRenderedPageBreak/>
         <w:t>Testing</w:t>
       </w:r>
       <w:bookmarkEnd w:id="29"/>
@@ -5357,7 +5469,15 @@
         <w:jc w:val="both"/>
       </w:pPr>
       <w:r>
-        <w:t>TODO: Give a list of items or functions you want to test, and also a schedule for performing the testing. &gt;</w:t>
+        <w:t xml:space="preserve">TODO: Give a list of items or functions you want to test, </w:t>
+      </w:r>
+      <w:proofErr w:type="gramStart"/>
+      <w:r>
+        <w:t>and also</w:t>
+      </w:r>
+      <w:proofErr w:type="gramEnd"/>
+      <w:r>
+        <w:t xml:space="preserve"> a schedule for performing the testing. &gt;</w:t>
       </w:r>
     </w:p>
     <w:p>
@@ -5453,7 +5573,15 @@
         <w:jc w:val="both"/>
       </w:pPr>
       <w:r>
-        <w:t>TODO: Provide a list of use cases or functions you have tested, as well as the testing results (whether or not the system passed the tests).&gt;</w:t>
+        <w:t>TODO: Provide a list of use cases or functions you have tested, as well as the testing results (</w:t>
+      </w:r>
+      <w:proofErr w:type="gramStart"/>
+      <w:r>
+        <w:t>whether or not</w:t>
+      </w:r>
+      <w:proofErr w:type="gramEnd"/>
+      <w:r>
+        <w:t xml:space="preserve"> the system passed the tests).&gt;</w:t>
       </w:r>
     </w:p>
     <w:p>
@@ -5477,7 +5605,23 @@
           <w:i w:val="0"/>
           <w:iCs w:val="0"/>
         </w:rPr>
-        <w:t>For the log in page we tested by making sure that it will only proceed to the main page if the correct credentials was entered, which it did. For edge case test we put a limit of 20 characters for the username and 30 characters for the password so that any long strings will not be accepted. Additionally, we tested to make sure that empty strings are not accepted either. The result of this is if any string that is not a valid username and password is entered then the log in page will just reload.</w:t>
+        <w:t xml:space="preserve">For the log in </w:t>
+      </w:r>
+      <w:proofErr w:type="gramStart"/>
+      <w:r>
+        <w:rPr>
+          <w:i w:val="0"/>
+          <w:iCs w:val="0"/>
+        </w:rPr>
+        <w:t>page</w:t>
+      </w:r>
+      <w:proofErr w:type="gramEnd"/>
+      <w:r>
+        <w:rPr>
+          <w:i w:val="0"/>
+          <w:iCs w:val="0"/>
+        </w:rPr>
+        <w:t xml:space="preserve"> we tested by making sure that it will only proceed to the main page if the correct credentials was entered, which it did. For edge case test we put a limit of 20 characters for the username and 30 characters for the password so that any long strings will not be accepted. Additionally, we tested to make sure that empty strings are not accepted either. The result of this is if any string that is not a valid username and password is entered then the log in page will just reload.</w:t>
       </w:r>
     </w:p>
     <w:p>
@@ -5505,7 +5649,23 @@
           <w:iCs w:val="0"/>
         </w:rPr>
         <w:tab/>
-        <w:t>For the feed animal testing we made sure that it was only displaying the animals that belonged to the current logged in user so we tested it by logging in with both user and seeing if feed animal display the correct animal names. We also tested to make sure that when we click on the animal that it displays the correct picture for the animal type and that as we click the feed button it progresses through the right sequence of photos. This is done for every animal and after testing it shows the correct results.</w:t>
+        <w:t xml:space="preserve">For the feed animal testing we made sure that it was only displaying the animals that belonged to the current logged in </w:t>
+      </w:r>
+      <w:proofErr w:type="gramStart"/>
+      <w:r>
+        <w:rPr>
+          <w:i w:val="0"/>
+          <w:iCs w:val="0"/>
+        </w:rPr>
+        <w:t>user</w:t>
+      </w:r>
+      <w:proofErr w:type="gramEnd"/>
+      <w:r>
+        <w:rPr>
+          <w:i w:val="0"/>
+          <w:iCs w:val="0"/>
+        </w:rPr>
+        <w:t xml:space="preserve"> so we tested it by logging in with both user and seeing if feed animal display the correct animal names. We also tested to make sure that when we click on the animal that it displays the correct picture for the animal type and that as we click the feed button it progresses through the right sequence of photos. This is done for every animal and after testing it shows the correct results.</w:t>
       </w:r>
     </w:p>
     <w:p>
@@ -5536,11 +5696,19 @@
       <w:r>
         <w:t>&lt;</w:t>
       </w:r>
+      <w:proofErr w:type="gramStart"/>
       <w:r>
         <w:rPr>
           <w:color w:val="0000FF"/>
         </w:rPr>
-        <w:t>Similar to the Section 4.2, but this section is for the non-functional requirements.</w:t>
+        <w:t>Similar to</w:t>
+      </w:r>
+      <w:proofErr w:type="gramEnd"/>
+      <w:r>
+        <w:rPr>
+          <w:color w:val="0000FF"/>
+        </w:rPr>
+        <w:t xml:space="preserve"> the Section 4.2, but this section is for the non-functional requirements.</w:t>
       </w:r>
       <w:r>
         <w:t xml:space="preserve"> &gt;</w:t>
@@ -5572,17 +5740,62 @@
           <w:sz w:val="24"/>
           <w:szCs w:val="24"/>
         </w:rPr>
-        <w:t xml:space="preserve">For Non-functional Requirements </w:t>
-      </w:r>
-      <w:r>
-        <w:rPr>
-          <w:rFonts w:ascii="Times New Roman" w:hAnsi="Times New Roman" w:cs="Times New Roman"/>
-          <w:i w:val="0"/>
-          <w:iCs w:val="0"/>
-          <w:sz w:val="24"/>
-          <w:szCs w:val="24"/>
-        </w:rPr>
-        <w:t>the only tests we had was for the speed of loading each page. We can click through every page after logging in and seeing if it takes too long to load. All the pages we have seen loads near instantly so it meets the general speed requirements.</w:t>
+        <w:lastRenderedPageBreak/>
+        <w:t xml:space="preserve">For Non-functional </w:t>
+      </w:r>
+      <w:proofErr w:type="gramStart"/>
+      <w:r>
+        <w:rPr>
+          <w:rFonts w:ascii="Times New Roman" w:hAnsi="Times New Roman" w:cs="Times New Roman"/>
+          <w:i w:val="0"/>
+          <w:iCs w:val="0"/>
+          <w:sz w:val="24"/>
+          <w:szCs w:val="24"/>
+        </w:rPr>
+        <w:t>Requirements</w:t>
+      </w:r>
+      <w:proofErr w:type="gramEnd"/>
+      <w:r>
+        <w:rPr>
+          <w:rFonts w:ascii="Times New Roman" w:hAnsi="Times New Roman" w:cs="Times New Roman"/>
+          <w:i w:val="0"/>
+          <w:iCs w:val="0"/>
+          <w:sz w:val="24"/>
+          <w:szCs w:val="24"/>
+        </w:rPr>
+        <w:t xml:space="preserve"> </w:t>
+      </w:r>
+      <w:r>
+        <w:rPr>
+          <w:rFonts w:ascii="Times New Roman" w:hAnsi="Times New Roman" w:cs="Times New Roman"/>
+          <w:i w:val="0"/>
+          <w:iCs w:val="0"/>
+          <w:sz w:val="24"/>
+          <w:szCs w:val="24"/>
+        </w:rPr>
+        <w:t xml:space="preserve">the only tests we had was for the speed of loading each page. We can click through every page after logging in and seeing if it takes too long to load. All the pages we have seen loads near </w:t>
+      </w:r>
+      <w:proofErr w:type="gramStart"/>
+      <w:r>
+        <w:rPr>
+          <w:rFonts w:ascii="Times New Roman" w:hAnsi="Times New Roman" w:cs="Times New Roman"/>
+          <w:i w:val="0"/>
+          <w:iCs w:val="0"/>
+          <w:sz w:val="24"/>
+          <w:szCs w:val="24"/>
+        </w:rPr>
+        <w:t>instantly</w:t>
+      </w:r>
+      <w:proofErr w:type="gramEnd"/>
+      <w:r>
+        <w:rPr>
+          <w:rFonts w:ascii="Times New Roman" w:hAnsi="Times New Roman" w:cs="Times New Roman"/>
+          <w:i w:val="0"/>
+          <w:iCs w:val="0"/>
+          <w:sz w:val="24"/>
+          <w:szCs w:val="24"/>
+        </w:rPr>
+        <w:t xml:space="preserve"> so it meets the general speed requirements.</w:t>
       </w:r>
     </w:p>
     <w:p>
@@ -5658,7 +5871,6 @@
           <w:sz w:val="24"/>
           <w:szCs w:val="24"/>
         </w:rPr>
-        <w:lastRenderedPageBreak/>
         <w:t>The hardware and software requirements we used for this project was a laptop that has google chrome installed and have enough memory and resources to run the animal database.</w:t>
       </w:r>
     </w:p>
@@ -6437,6 +6649,7 @@
               <w:rPr>
                 <w:rFonts w:ascii="Times New Roman" w:hAnsi="Times New Roman" w:cs="Times New Roman"/>
               </w:rPr>
+              <w:lastRenderedPageBreak/>
               <w:t>11/13/20</w:t>
             </w:r>
           </w:p>
@@ -6647,7 +6860,6 @@
               <w:rPr>
                 <w:rFonts w:ascii="Times New Roman" w:hAnsi="Times New Roman" w:cs="Times New Roman"/>
               </w:rPr>
-              <w:lastRenderedPageBreak/>
               <w:t>12/05/20</w:t>
             </w:r>
           </w:p>
@@ -6738,7 +6950,21 @@
               <w:rPr>
                 <w:rFonts w:ascii="Times New Roman" w:hAnsi="Times New Roman" w:cs="Times New Roman"/>
               </w:rPr>
-              <w:t>. Go over what we have and what we need to do. Specifically different use cases (what different users will do), log in page, how we will connect everything from page to page.</w:t>
+              <w:t xml:space="preserve">. Go over what we have and what we need to do. </w:t>
+            </w:r>
+            <w:proofErr w:type="gramStart"/>
+            <w:r>
+              <w:rPr>
+                <w:rFonts w:ascii="Times New Roman" w:hAnsi="Times New Roman" w:cs="Times New Roman"/>
+              </w:rPr>
+              <w:t>Specifically</w:t>
+            </w:r>
+            <w:proofErr w:type="gramEnd"/>
+            <w:r>
+              <w:rPr>
+                <w:rFonts w:ascii="Times New Roman" w:hAnsi="Times New Roman" w:cs="Times New Roman"/>
+              </w:rPr>
+              <w:t xml:space="preserve"> different use cases (what different users will do), log in page, how we will connect everything from page to page.</w:t>
             </w:r>
           </w:p>
         </w:tc>
@@ -6892,7 +7118,21 @@
               <w:rPr>
                 <w:rFonts w:ascii="Times New Roman" w:hAnsi="Times New Roman" w:cs="Times New Roman"/>
               </w:rPr>
-              <w:t>All member present. Group discussion on what we have and what we need to do.</w:t>
+              <w:t xml:space="preserve">All member </w:t>
+            </w:r>
+            <w:proofErr w:type="gramStart"/>
+            <w:r>
+              <w:rPr>
+                <w:rFonts w:ascii="Times New Roman" w:hAnsi="Times New Roman" w:cs="Times New Roman"/>
+              </w:rPr>
+              <w:t>present</w:t>
+            </w:r>
+            <w:proofErr w:type="gramEnd"/>
+            <w:r>
+              <w:rPr>
+                <w:rFonts w:ascii="Times New Roman" w:hAnsi="Times New Roman" w:cs="Times New Roman"/>
+              </w:rPr>
+              <w:t>. Group discussion on what we have and what we need to do.</w:t>
             </w:r>
           </w:p>
         </w:tc>
@@ -7048,8 +7288,8 @@
       </w:pPr>
     </w:p>
     <w:sectPr>
-      <w:headerReference w:type="default" r:id="rId25"/>
-      <w:footerReference w:type="default" r:id="rId26"/>
+      <w:headerReference w:type="default" r:id="rId26"/>
+      <w:footerReference w:type="default" r:id="rId27"/>
       <w:pgSz w:w="12240" w:h="15840"/>
       <w:pgMar w:top="1440" w:right="1296" w:bottom="1440" w:left="1296" w:header="720" w:footer="720" w:gutter="0"/>
       <w:pgNumType w:start="1"/>

</xml_diff>

<commit_message>
Added Sequence Diagrams to FinalReport
</commit_message>
<xml_diff>
--- a/doc/FinalReport.docx
+++ b/doc/FinalReport.docx
@@ -4885,6 +4885,586 @@
     </w:p>
     <w:p>
       <w:pPr>
+        <w:pStyle w:val="template"/>
+      </w:pPr>
+    </w:p>
+    <w:p>
+      <w:pPr>
+        <w:pStyle w:val="template"/>
+      </w:pPr>
+    </w:p>
+    <w:p>
+      <w:pPr>
+        <w:pStyle w:val="template"/>
+      </w:pPr>
+    </w:p>
+    <w:p>
+      <w:pPr>
+        <w:pStyle w:val="template"/>
+      </w:pPr>
+    </w:p>
+    <w:p>
+      <w:pPr>
+        <w:pStyle w:val="template"/>
+      </w:pPr>
+    </w:p>
+    <w:p>
+      <w:pPr>
+        <w:pStyle w:val="template"/>
+      </w:pPr>
+    </w:p>
+    <w:p>
+      <w:pPr>
+        <w:pStyle w:val="template"/>
+      </w:pPr>
+    </w:p>
+    <w:p>
+      <w:pPr>
+        <w:pStyle w:val="template"/>
+      </w:pPr>
+    </w:p>
+    <w:p>
+      <w:pPr>
+        <w:pStyle w:val="template"/>
+      </w:pPr>
+    </w:p>
+    <w:p>
+      <w:pPr>
+        <w:pStyle w:val="template"/>
+      </w:pPr>
+    </w:p>
+    <w:p>
+      <w:pPr>
+        <w:pStyle w:val="template"/>
+      </w:pPr>
+    </w:p>
+    <w:p>
+      <w:pPr>
+        <w:pStyle w:val="template"/>
+      </w:pPr>
+      <w:r>
+        <w:rPr>
+          <w:noProof/>
+        </w:rPr>
+        <w:drawing>
+          <wp:anchor distT="0" distB="0" distL="114300" distR="114300" simplePos="0" relativeHeight="251670528" behindDoc="0" locked="0" layoutInCell="1" allowOverlap="1" wp14:anchorId="7B4E9F5A" wp14:editId="461537C4">
+            <wp:simplePos x="0" y="0"/>
+            <wp:positionH relativeFrom="margin">
+              <wp:align>left</wp:align>
+            </wp:positionH>
+            <wp:positionV relativeFrom="paragraph">
+              <wp:posOffset>7158</wp:posOffset>
+            </wp:positionV>
+            <wp:extent cx="6126480" cy="3599815"/>
+            <wp:effectExtent l="0" t="0" r="7620" b="635"/>
+            <wp:wrapNone/>
+            <wp:docPr id="18" name="Picture 18"/>
+            <wp:cNvGraphicFramePr>
+              <a:graphicFrameLocks xmlns:a="http://schemas.openxmlformats.org/drawingml/2006/main" noChangeAspect="1"/>
+            </wp:cNvGraphicFramePr>
+            <a:graphic xmlns:a="http://schemas.openxmlformats.org/drawingml/2006/main">
+              <a:graphicData uri="http://schemas.openxmlformats.org/drawingml/2006/picture">
+                <pic:pic xmlns:pic="http://schemas.openxmlformats.org/drawingml/2006/picture">
+                  <pic:nvPicPr>
+                    <pic:cNvPr id="1" name=""/>
+                    <pic:cNvPicPr/>
+                  </pic:nvPicPr>
+                  <pic:blipFill>
+                    <a:blip r:embed="rId26">
+                      <a:extLst>
+                        <a:ext uri="{28A0092B-C50C-407E-A947-70E740481C1C}">
+                          <a14:useLocalDpi xmlns:a14="http://schemas.microsoft.com/office/drawing/2010/main" val="0"/>
+                        </a:ext>
+                      </a:extLst>
+                    </a:blip>
+                    <a:stretch>
+                      <a:fillRect/>
+                    </a:stretch>
+                  </pic:blipFill>
+                  <pic:spPr>
+                    <a:xfrm>
+                      <a:off x="0" y="0"/>
+                      <a:ext cx="6126480" cy="3599815"/>
+                    </a:xfrm>
+                    <a:prstGeom prst="rect">
+                      <a:avLst/>
+                    </a:prstGeom>
+                  </pic:spPr>
+                </pic:pic>
+              </a:graphicData>
+            </a:graphic>
+            <wp14:sizeRelH relativeFrom="page">
+              <wp14:pctWidth>0</wp14:pctWidth>
+            </wp14:sizeRelH>
+            <wp14:sizeRelV relativeFrom="page">
+              <wp14:pctHeight>0</wp14:pctHeight>
+            </wp14:sizeRelV>
+          </wp:anchor>
+        </w:drawing>
+      </w:r>
+    </w:p>
+    <w:p>
+      <w:pPr>
+        <w:pStyle w:val="template"/>
+      </w:pPr>
+    </w:p>
+    <w:p>
+      <w:pPr>
+        <w:pStyle w:val="template"/>
+      </w:pPr>
+    </w:p>
+    <w:p>
+      <w:pPr>
+        <w:pStyle w:val="template"/>
+      </w:pPr>
+    </w:p>
+    <w:p>
+      <w:pPr>
+        <w:pStyle w:val="template"/>
+      </w:pPr>
+    </w:p>
+    <w:p>
+      <w:pPr>
+        <w:pStyle w:val="template"/>
+      </w:pPr>
+    </w:p>
+    <w:p>
+      <w:pPr>
+        <w:pStyle w:val="template"/>
+      </w:pPr>
+    </w:p>
+    <w:p>
+      <w:pPr>
+        <w:pStyle w:val="template"/>
+      </w:pPr>
+    </w:p>
+    <w:p>
+      <w:pPr>
+        <w:pStyle w:val="template"/>
+      </w:pPr>
+    </w:p>
+    <w:p>
+      <w:pPr>
+        <w:pStyle w:val="template"/>
+      </w:pPr>
+    </w:p>
+    <w:p>
+      <w:pPr>
+        <w:pStyle w:val="template"/>
+      </w:pPr>
+    </w:p>
+    <w:p>
+      <w:pPr>
+        <w:pStyle w:val="template"/>
+      </w:pPr>
+    </w:p>
+    <w:p>
+      <w:pPr>
+        <w:pStyle w:val="template"/>
+      </w:pPr>
+    </w:p>
+    <w:p>
+      <w:pPr>
+        <w:pStyle w:val="template"/>
+      </w:pPr>
+    </w:p>
+    <w:p>
+      <w:pPr>
+        <w:pStyle w:val="template"/>
+      </w:pPr>
+    </w:p>
+    <w:p>
+      <w:pPr>
+        <w:pStyle w:val="template"/>
+      </w:pPr>
+    </w:p>
+    <w:p>
+      <w:pPr>
+        <w:pStyle w:val="template"/>
+      </w:pPr>
+    </w:p>
+    <w:p>
+      <w:pPr>
+        <w:pStyle w:val="template"/>
+      </w:pPr>
+    </w:p>
+    <w:p>
+      <w:pPr>
+        <w:pStyle w:val="template"/>
+      </w:pPr>
+    </w:p>
+    <w:p>
+      <w:pPr>
+        <w:pStyle w:val="template"/>
+      </w:pPr>
+    </w:p>
+    <w:p>
+      <w:pPr>
+        <w:pStyle w:val="template"/>
+      </w:pPr>
+    </w:p>
+    <w:p>
+      <w:pPr>
+        <w:pStyle w:val="template"/>
+      </w:pPr>
+    </w:p>
+    <w:p>
+      <w:pPr>
+        <w:pStyle w:val="template"/>
+      </w:pPr>
+    </w:p>
+    <w:p>
+      <w:pPr>
+        <w:pStyle w:val="template"/>
+      </w:pPr>
+    </w:p>
+    <w:p>
+      <w:pPr>
+        <w:pStyle w:val="template"/>
+      </w:pPr>
+      <w:r>
+        <w:rPr>
+          <w:noProof/>
+        </w:rPr>
+        <w:drawing>
+          <wp:anchor distT="0" distB="0" distL="114300" distR="114300" simplePos="0" relativeHeight="251671552" behindDoc="0" locked="0" layoutInCell="1" allowOverlap="1" wp14:anchorId="30062DA8" wp14:editId="0F32B875">
+            <wp:simplePos x="0" y="0"/>
+            <wp:positionH relativeFrom="margin">
+              <wp:posOffset>47798</wp:posOffset>
+            </wp:positionH>
+            <wp:positionV relativeFrom="paragraph">
+              <wp:posOffset>54610</wp:posOffset>
+            </wp:positionV>
+            <wp:extent cx="6126480" cy="4326890"/>
+            <wp:effectExtent l="0" t="0" r="7620" b="0"/>
+            <wp:wrapNone/>
+            <wp:docPr id="21" name="Picture 21"/>
+            <wp:cNvGraphicFramePr>
+              <a:graphicFrameLocks xmlns:a="http://schemas.openxmlformats.org/drawingml/2006/main" noChangeAspect="1"/>
+            </wp:cNvGraphicFramePr>
+            <a:graphic xmlns:a="http://schemas.openxmlformats.org/drawingml/2006/main">
+              <a:graphicData uri="http://schemas.openxmlformats.org/drawingml/2006/picture">
+                <pic:pic xmlns:pic="http://schemas.openxmlformats.org/drawingml/2006/picture">
+                  <pic:nvPicPr>
+                    <pic:cNvPr id="1" name=""/>
+                    <pic:cNvPicPr/>
+                  </pic:nvPicPr>
+                  <pic:blipFill>
+                    <a:blip r:embed="rId27">
+                      <a:extLst>
+                        <a:ext uri="{28A0092B-C50C-407E-A947-70E740481C1C}">
+                          <a14:useLocalDpi xmlns:a14="http://schemas.microsoft.com/office/drawing/2010/main" val="0"/>
+                        </a:ext>
+                      </a:extLst>
+                    </a:blip>
+                    <a:stretch>
+                      <a:fillRect/>
+                    </a:stretch>
+                  </pic:blipFill>
+                  <pic:spPr>
+                    <a:xfrm>
+                      <a:off x="0" y="0"/>
+                      <a:ext cx="6126480" cy="4326890"/>
+                    </a:xfrm>
+                    <a:prstGeom prst="rect">
+                      <a:avLst/>
+                    </a:prstGeom>
+                  </pic:spPr>
+                </pic:pic>
+              </a:graphicData>
+            </a:graphic>
+            <wp14:sizeRelH relativeFrom="page">
+              <wp14:pctWidth>0</wp14:pctWidth>
+            </wp14:sizeRelH>
+            <wp14:sizeRelV relativeFrom="page">
+              <wp14:pctHeight>0</wp14:pctHeight>
+            </wp14:sizeRelV>
+          </wp:anchor>
+        </w:drawing>
+      </w:r>
+    </w:p>
+    <w:p>
+      <w:pPr>
+        <w:pStyle w:val="template"/>
+      </w:pPr>
+    </w:p>
+    <w:p>
+      <w:pPr>
+        <w:pStyle w:val="template"/>
+      </w:pPr>
+    </w:p>
+    <w:p>
+      <w:pPr>
+        <w:pStyle w:val="template"/>
+      </w:pPr>
+    </w:p>
+    <w:p>
+      <w:pPr>
+        <w:pStyle w:val="template"/>
+      </w:pPr>
+    </w:p>
+    <w:p>
+      <w:pPr>
+        <w:pStyle w:val="template"/>
+      </w:pPr>
+    </w:p>
+    <w:p>
+      <w:pPr>
+        <w:pStyle w:val="template"/>
+      </w:pPr>
+    </w:p>
+    <w:p>
+      <w:pPr>
+        <w:pStyle w:val="template"/>
+      </w:pPr>
+    </w:p>
+    <w:p>
+      <w:pPr>
+        <w:pStyle w:val="template"/>
+      </w:pPr>
+    </w:p>
+    <w:p>
+      <w:pPr>
+        <w:pStyle w:val="template"/>
+      </w:pPr>
+    </w:p>
+    <w:p>
+      <w:pPr>
+        <w:pStyle w:val="template"/>
+      </w:pPr>
+    </w:p>
+    <w:p>
+      <w:pPr>
+        <w:pStyle w:val="template"/>
+      </w:pPr>
+    </w:p>
+    <w:p>
+      <w:pPr>
+        <w:pStyle w:val="template"/>
+      </w:pPr>
+    </w:p>
+    <w:p>
+      <w:pPr>
+        <w:pStyle w:val="template"/>
+      </w:pPr>
+    </w:p>
+    <w:p>
+      <w:pPr>
+        <w:pStyle w:val="template"/>
+      </w:pPr>
+    </w:p>
+    <w:p>
+      <w:pPr>
+        <w:pStyle w:val="template"/>
+      </w:pPr>
+    </w:p>
+    <w:p>
+      <w:pPr>
+        <w:pStyle w:val="template"/>
+      </w:pPr>
+    </w:p>
+    <w:p>
+      <w:pPr>
+        <w:pStyle w:val="template"/>
+      </w:pPr>
+    </w:p>
+    <w:p>
+      <w:pPr>
+        <w:pStyle w:val="template"/>
+      </w:pPr>
+    </w:p>
+    <w:p>
+      <w:pPr>
+        <w:pStyle w:val="template"/>
+      </w:pPr>
+    </w:p>
+    <w:p>
+      <w:pPr>
+        <w:pStyle w:val="template"/>
+      </w:pPr>
+    </w:p>
+    <w:p>
+      <w:pPr>
+        <w:pStyle w:val="template"/>
+      </w:pPr>
+    </w:p>
+    <w:p>
+      <w:pPr>
+        <w:pStyle w:val="template"/>
+      </w:pPr>
+    </w:p>
+    <w:p>
+      <w:pPr>
+        <w:pStyle w:val="template"/>
+      </w:pPr>
+    </w:p>
+    <w:p>
+      <w:pPr>
+        <w:pStyle w:val="template"/>
+      </w:pPr>
+    </w:p>
+    <w:p>
+      <w:pPr>
+        <w:pStyle w:val="template"/>
+      </w:pPr>
+    </w:p>
+    <w:p>
+      <w:pPr>
+        <w:pStyle w:val="template"/>
+      </w:pPr>
+    </w:p>
+    <w:p>
+      <w:pPr>
+        <w:pStyle w:val="template"/>
+      </w:pPr>
+    </w:p>
+    <w:p>
+      <w:pPr>
+        <w:pStyle w:val="template"/>
+      </w:pPr>
+    </w:p>
+    <w:p>
+      <w:pPr>
+        <w:pStyle w:val="template"/>
+      </w:pPr>
+    </w:p>
+    <w:p>
+      <w:pPr>
+        <w:pStyle w:val="template"/>
+      </w:pPr>
+    </w:p>
+    <w:p>
+      <w:pPr>
+        <w:pStyle w:val="template"/>
+      </w:pPr>
+    </w:p>
+    <w:p>
+      <w:pPr>
+        <w:pStyle w:val="template"/>
+      </w:pPr>
+    </w:p>
+    <w:p>
+      <w:pPr>
+        <w:pStyle w:val="template"/>
+      </w:pPr>
+    </w:p>
+    <w:p>
+      <w:pPr>
+        <w:pStyle w:val="template"/>
+      </w:pPr>
+    </w:p>
+    <w:p>
+      <w:pPr>
+        <w:pStyle w:val="template"/>
+      </w:pPr>
+    </w:p>
+    <w:p>
+      <w:pPr>
+        <w:pStyle w:val="template"/>
+      </w:pPr>
+    </w:p>
+    <w:p>
+      <w:pPr>
+        <w:pStyle w:val="template"/>
+      </w:pPr>
+    </w:p>
+    <w:p>
+      <w:pPr>
+        <w:pStyle w:val="template"/>
+      </w:pPr>
+    </w:p>
+    <w:p>
+      <w:pPr>
+        <w:pStyle w:val="template"/>
+      </w:pPr>
+    </w:p>
+    <w:p>
+      <w:pPr>
+        <w:pStyle w:val="template"/>
+      </w:pPr>
+    </w:p>
+    <w:p>
+      <w:pPr>
+        <w:pStyle w:val="template"/>
+      </w:pPr>
+    </w:p>
+    <w:p>
+      <w:pPr>
+        <w:pStyle w:val="template"/>
+      </w:pPr>
+    </w:p>
+    <w:p>
+      <w:pPr>
+        <w:pStyle w:val="template"/>
+      </w:pPr>
+      <w:r>
+        <w:rPr>
+          <w:noProof/>
+        </w:rPr>
+        <w:drawing>
+          <wp:anchor distT="0" distB="0" distL="114300" distR="114300" simplePos="0" relativeHeight="251672576" behindDoc="0" locked="0" layoutInCell="1" allowOverlap="1" wp14:anchorId="5439A4D5" wp14:editId="3B0091B7">
+            <wp:simplePos x="0" y="0"/>
+            <wp:positionH relativeFrom="column">
+              <wp:posOffset>1385</wp:posOffset>
+            </wp:positionH>
+            <wp:positionV relativeFrom="paragraph">
+              <wp:posOffset>-3020291</wp:posOffset>
+            </wp:positionV>
+            <wp:extent cx="6126480" cy="3136265"/>
+            <wp:effectExtent l="0" t="0" r="7620" b="6985"/>
+            <wp:wrapNone/>
+            <wp:docPr id="22" name="Picture 22"/>
+            <wp:cNvGraphicFramePr>
+              <a:graphicFrameLocks xmlns:a="http://schemas.openxmlformats.org/drawingml/2006/main" noChangeAspect="1"/>
+            </wp:cNvGraphicFramePr>
+            <a:graphic xmlns:a="http://schemas.openxmlformats.org/drawingml/2006/main">
+              <a:graphicData uri="http://schemas.openxmlformats.org/drawingml/2006/picture">
+                <pic:pic xmlns:pic="http://schemas.openxmlformats.org/drawingml/2006/picture">
+                  <pic:nvPicPr>
+                    <pic:cNvPr id="1" name=""/>
+                    <pic:cNvPicPr/>
+                  </pic:nvPicPr>
+                  <pic:blipFill>
+                    <a:blip r:embed="rId28">
+                      <a:extLst>
+                        <a:ext uri="{28A0092B-C50C-407E-A947-70E740481C1C}">
+                          <a14:useLocalDpi xmlns:a14="http://schemas.microsoft.com/office/drawing/2010/main" val="0"/>
+                        </a:ext>
+                      </a:extLst>
+                    </a:blip>
+                    <a:stretch>
+                      <a:fillRect/>
+                    </a:stretch>
+                  </pic:blipFill>
+                  <pic:spPr>
+                    <a:xfrm>
+                      <a:off x="0" y="0"/>
+                      <a:ext cx="6126480" cy="3136265"/>
+                    </a:xfrm>
+                    <a:prstGeom prst="rect">
+                      <a:avLst/>
+                    </a:prstGeom>
+                  </pic:spPr>
+                </pic:pic>
+              </a:graphicData>
+            </a:graphic>
+            <wp14:sizeRelH relativeFrom="page">
+              <wp14:pctWidth>0</wp14:pctWidth>
+            </wp14:sizeRelH>
+            <wp14:sizeRelV relativeFrom="page">
+              <wp14:pctHeight>0</wp14:pctHeight>
+            </wp14:sizeRelV>
+          </wp:anchor>
+        </w:drawing>
+      </w:r>
+    </w:p>
+    <w:p>
+      <w:pPr>
+        <w:pStyle w:val="template"/>
+      </w:pPr>
+    </w:p>
+    <w:p>
+      <w:pPr>
         <w:pStyle w:val="Heading1"/>
         <w:numPr>
           <w:ilvl w:val="0"/>
@@ -4909,7 +5489,6 @@
           <w:rFonts w:ascii="Arial" w:hAnsi="Arial"/>
           <w:color w:val="FFFFFF"/>
         </w:rPr>
-        <w:lastRenderedPageBreak/>
         <w:t>Implementation</w:t>
       </w:r>
       <w:bookmarkEnd w:id="24"/>
@@ -5282,7 +5861,11 @@
         <w:ind w:left="432"/>
       </w:pPr>
       <w:r>
-        <w:t xml:space="preserve">Two of our group members were not able to view the final versions of the play with animal and feed animal pages. One of them was able to fix this by switching from Google Chrome to Microsoft Edge when running the html code. We think this may be linked to how cookies are handled in the browser, but we </w:t>
+        <w:t xml:space="preserve">Two of our group members were not able to view the final versions of the play with animal and feed animal pages. One of them was able to fix this by switching from Google Chrome to </w:t>
+      </w:r>
+      <w:r>
+        <w:lastRenderedPageBreak/>
+        <w:t xml:space="preserve">Microsoft Edge when running the html code. We think this may be linked to how cookies are handled in the browser, but we </w:t>
       </w:r>
       <w:proofErr w:type="gramStart"/>
       <w:r>
@@ -5733,7 +6316,6 @@
           <w:i w:val="0"/>
           <w:iCs w:val="0"/>
         </w:rPr>
-        <w:lastRenderedPageBreak/>
         <w:tab/>
         <w:t xml:space="preserve">For the database, we tested that the data pushed can be retained both temporarily and for long-term storage. The database retains information in long-term storage across sessions and deletes all temporary storage when a session is ended. </w:t>
       </w:r>
@@ -6182,7 +6764,6 @@
           <w:sz w:val="24"/>
           <w:szCs w:val="24"/>
         </w:rPr>
-        <w:lastRenderedPageBreak/>
         <w:t xml:space="preserve">Seth Lanante: 1-2 hours for Milestone 1. 3-4 hours for milestone 2. 3-4 hours for Milestone 3. Learning how to </w:t>
       </w:r>
       <w:r>
@@ -6273,47 +6854,7 @@
           <w:sz w:val="24"/>
           <w:szCs w:val="24"/>
         </w:rPr>
-        <w:t>John Stevenson: Less than 1 hour for milestone 1. 2 hours for milestone 2. 1</w:t>
-      </w:r>
-      <w:r>
-        <w:rPr>
-          <w:rFonts w:ascii="Times New Roman" w:hAnsi="Times New Roman" w:cs="Times New Roman"/>
-          <w:i w:val="0"/>
-          <w:iCs w:val="0"/>
-          <w:sz w:val="24"/>
-          <w:szCs w:val="24"/>
-        </w:rPr>
-        <w:t>0</w:t>
-      </w:r>
-      <w:r>
-        <w:rPr>
-          <w:rFonts w:ascii="Times New Roman" w:hAnsi="Times New Roman" w:cs="Times New Roman"/>
-          <w:i w:val="0"/>
-          <w:iCs w:val="0"/>
-          <w:sz w:val="24"/>
-          <w:szCs w:val="24"/>
-        </w:rPr>
-        <w:t>-1</w:t>
-      </w:r>
-      <w:r>
-        <w:rPr>
-          <w:rFonts w:ascii="Times New Roman" w:hAnsi="Times New Roman" w:cs="Times New Roman"/>
-          <w:i w:val="0"/>
-          <w:iCs w:val="0"/>
-          <w:sz w:val="24"/>
-          <w:szCs w:val="24"/>
-        </w:rPr>
-        <w:t>3</w:t>
-      </w:r>
-      <w:r>
-        <w:rPr>
-          <w:rFonts w:ascii="Times New Roman" w:hAnsi="Times New Roman" w:cs="Times New Roman"/>
-          <w:i w:val="0"/>
-          <w:iCs w:val="0"/>
-          <w:sz w:val="24"/>
-          <w:szCs w:val="24"/>
-        </w:rPr>
-        <w:t xml:space="preserve"> hours for milestone 3. Milestone 3 took the most effort because it took a lot of trial and error to design the create animal page and code in html. It also took a lot to code the database/data retention and load in a user’s animals upon login. </w:t>
+        <w:t xml:space="preserve">John Stevenson: Less than 1 hour for milestone 1. 2 hours for milestone 2. 10-13 hours for milestone 3. Milestone 3 took the most effort because it took a lot of trial and error to design the create animal page and code in html. It also took a lot to code the database/data retention and load in a user’s animals upon login. </w:t>
       </w:r>
     </w:p>
     <w:p>
@@ -6677,7 +7218,6 @@
           <w:rFonts w:ascii="Arial" w:hAnsi="Arial"/>
           <w:color w:val="FFFFFF"/>
         </w:rPr>
-        <w:lastRenderedPageBreak/>
         <w:t xml:space="preserve">Appendix </w:t>
       </w:r>
       <w:bookmarkEnd w:id="38"/>
@@ -7223,7 +7763,14 @@
               <w:rPr>
                 <w:rFonts w:ascii="Times New Roman" w:hAnsi="Times New Roman" w:cs="Times New Roman"/>
               </w:rPr>
-              <w:t xml:space="preserve"> different use cases (what different users will do), log in page, how we will connect everything from page to page.</w:t>
+              <w:t xml:space="preserve"> </w:t>
+            </w:r>
+            <w:r>
+              <w:rPr>
+                <w:rFonts w:ascii="Times New Roman" w:hAnsi="Times New Roman" w:cs="Times New Roman"/>
+              </w:rPr>
+              <w:lastRenderedPageBreak/>
+              <w:t>different use cases (what different users will do), log in page, how we will connect everything from page to page.</w:t>
             </w:r>
           </w:p>
         </w:tc>
@@ -7245,6 +7792,7 @@
               <w:rPr>
                 <w:rFonts w:ascii="Times New Roman" w:hAnsi="Times New Roman" w:cs="Times New Roman"/>
               </w:rPr>
+              <w:lastRenderedPageBreak/>
               <w:t>12/11/20</w:t>
             </w:r>
           </w:p>
@@ -7462,7 +8010,6 @@
               <w:rPr>
                 <w:rFonts w:ascii="Times New Roman" w:hAnsi="Times New Roman" w:cs="Times New Roman"/>
               </w:rPr>
-              <w:lastRenderedPageBreak/>
               <w:t>Night meeting all members present: Worked on making the presentation to present to the teacher.</w:t>
             </w:r>
           </w:p>
@@ -7493,7 +8040,6 @@
               <w:rPr>
                 <w:rFonts w:ascii="Times New Roman" w:hAnsi="Times New Roman" w:cs="Times New Roman"/>
               </w:rPr>
-              <w:lastRenderedPageBreak/>
               <w:t>12/16/20</w:t>
             </w:r>
           </w:p>
@@ -7549,8 +8095,8 @@
       </w:pPr>
     </w:p>
     <w:sectPr>
-      <w:headerReference w:type="default" r:id="rId26"/>
-      <w:footerReference w:type="default" r:id="rId27"/>
+      <w:headerReference w:type="default" r:id="rId29"/>
+      <w:footerReference w:type="default" r:id="rId30"/>
       <w:pgSz w:w="12240" w:h="15840"/>
       <w:pgMar w:top="1440" w:right="1296" w:bottom="1440" w:left="1296" w:header="720" w:footer="720" w:gutter="0"/>
       <w:pgNumType w:start="1"/>

</xml_diff>

<commit_message>
yevs portion for the Final Report document
my edits to the final report doc pushing
</commit_message>
<xml_diff>
--- a/doc/FinalReport.docx
+++ b/doc/FinalReport.docx
@@ -319,16 +319,8 @@
               <w:rPr>
                 <w:sz w:val="22"/>
               </w:rPr>
-              <w:t xml:space="preserve">Yevgeniy </w:t>
+              <w:t>Yevgeniy Diriyenko</w:t>
             </w:r>
-            <w:proofErr w:type="spellStart"/>
-            <w:r>
-              <w:rPr>
-                <w:sz w:val="22"/>
-              </w:rPr>
-              <w:t>Diriyenko</w:t>
-            </w:r>
-            <w:proofErr w:type="spellEnd"/>
           </w:p>
         </w:tc>
         <w:tc>
@@ -1880,18 +1872,8 @@
                 <w:sz w:val="22"/>
                 <w:szCs w:val="22"/>
               </w:rPr>
-              <w:t xml:space="preserve">Unified Modeling Language, used to create visuals of how systems </w:t>
+              <w:t>Unified Modeling Language, used to create visuals of how systems works..</w:t>
             </w:r>
-            <w:proofErr w:type="gramStart"/>
-            <w:r>
-              <w:rPr>
-                <w:rFonts w:ascii="Arial" w:hAnsi="Arial" w:cs="Arial"/>
-                <w:sz w:val="22"/>
-                <w:szCs w:val="22"/>
-              </w:rPr>
-              <w:t>works..</w:t>
-            </w:r>
-            <w:proofErr w:type="gramEnd"/>
           </w:p>
         </w:tc>
       </w:tr>
@@ -4343,29 +4325,7 @@
           <w:sz w:val="24"/>
           <w:szCs w:val="24"/>
         </w:rPr>
-        <w:t xml:space="preserve">Play </w:t>
-      </w:r>
-      <w:proofErr w:type="gramStart"/>
-      <w:r>
-        <w:rPr>
-          <w:rFonts w:ascii="Times New Roman" w:hAnsi="Times New Roman" w:cs="Times New Roman"/>
-          <w:i w:val="0"/>
-          <w:iCs w:val="0"/>
-          <w:sz w:val="24"/>
-          <w:szCs w:val="24"/>
-        </w:rPr>
-        <w:t>With</w:t>
-      </w:r>
-      <w:proofErr w:type="gramEnd"/>
-      <w:r>
-        <w:rPr>
-          <w:rFonts w:ascii="Times New Roman" w:hAnsi="Times New Roman" w:cs="Times New Roman"/>
-          <w:i w:val="0"/>
-          <w:iCs w:val="0"/>
-          <w:sz w:val="24"/>
-          <w:szCs w:val="24"/>
-        </w:rPr>
-        <w:t xml:space="preserve"> Animal Screenshot:</w:t>
+        <w:t>Play With Animal Screenshot:</w:t>
       </w:r>
     </w:p>
     <w:p>
@@ -5736,61 +5696,58 @@
           <w:i/>
           <w:sz w:val="22"/>
         </w:rPr>
-        <w:t xml:space="preserve">Design and implantation of View Animal page -&gt; </w:t>
-      </w:r>
-      <w:r>
+        <w:t>Implementation of final ideas and editing for original SRS doc -&gt; Yevgeniy Diriyenko</w:t>
+      </w:r>
+    </w:p>
+    <w:p>
+      <w:pPr>
         <w:rPr>
           <w:rFonts w:ascii="Arial" w:hAnsi="Arial"/>
           <w:i/>
           <w:sz w:val="22"/>
         </w:rPr>
-        <w:t xml:space="preserve">Yevgeniy </w:t>
-      </w:r>
-      <w:proofErr w:type="spellStart"/>
+      </w:pPr>
       <w:r>
         <w:rPr>
           <w:rFonts w:ascii="Arial" w:hAnsi="Arial"/>
           <w:i/>
           <w:sz w:val="22"/>
         </w:rPr>
-        <w:t>Diriyenko</w:t>
-      </w:r>
-      <w:proofErr w:type="spellEnd"/>
-    </w:p>
-    <w:p>
-      <w:pPr>
+        <w:t xml:space="preserve">Design and implantation of View Animal page -&gt; </w:t>
+      </w:r>
+      <w:r>
         <w:rPr>
           <w:rFonts w:ascii="Arial" w:hAnsi="Arial"/>
           <w:i/>
           <w:sz w:val="22"/>
         </w:rPr>
-      </w:pPr>
-      <w:r>
+        <w:t>Yevgeniy Diriyenko</w:t>
+      </w:r>
+    </w:p>
+    <w:p>
+      <w:pPr>
         <w:rPr>
           <w:rFonts w:ascii="Arial" w:hAnsi="Arial"/>
           <w:i/>
           <w:sz w:val="22"/>
         </w:rPr>
-        <w:t xml:space="preserve">Design of sequence diagrams -&gt; </w:t>
-      </w:r>
+      </w:pPr>
       <w:r>
         <w:rPr>
           <w:rFonts w:ascii="Arial" w:hAnsi="Arial"/>
           <w:i/>
           <w:sz w:val="22"/>
         </w:rPr>
-        <w:t xml:space="preserve">Yevgeniy </w:t>
-      </w:r>
-      <w:proofErr w:type="spellStart"/>
+        <w:t xml:space="preserve">Design of sequence diagrams -&gt; </w:t>
+      </w:r>
       <w:r>
         <w:rPr>
           <w:rFonts w:ascii="Arial" w:hAnsi="Arial"/>
           <w:i/>
           <w:sz w:val="22"/>
         </w:rPr>
-        <w:t>Diriyenko</w:t>
-      </w:r>
-      <w:proofErr w:type="spellEnd"/>
+        <w:t>Yevgeniy Diriyenko</w:t>
+      </w:r>
     </w:p>
     <w:p>
       <w:pPr>
@@ -5814,18 +5771,25 @@
           <w:i/>
           <w:sz w:val="22"/>
         </w:rPr>
-        <w:t xml:space="preserve">Yevgeniy </w:t>
-      </w:r>
-      <w:proofErr w:type="spellStart"/>
-      <w:r>
+        <w:t>Yevgeniy Diriyenko</w:t>
+      </w:r>
+    </w:p>
+    <w:p>
+      <w:pPr>
         <w:rPr>
           <w:rFonts w:ascii="Arial" w:hAnsi="Arial"/>
           <w:i/>
           <w:sz w:val="22"/>
         </w:rPr>
-        <w:t>Diriyenko</w:t>
-      </w:r>
-      <w:proofErr w:type="spellEnd"/>
+      </w:pPr>
+      <w:r>
+        <w:rPr>
+          <w:rFonts w:ascii="Arial" w:hAnsi="Arial"/>
+          <w:i/>
+          <w:sz w:val="22"/>
+        </w:rPr>
+        <w:t>Designed data structure with tracking system for viewing -&gt; Yevgeniy Diriyenko</w:t>
+      </w:r>
     </w:p>
     <w:p>
       <w:pPr>
@@ -5843,6 +5807,7 @@
         <w:rPr>
           <w:rFonts w:ascii="Arial" w:hAnsi="Arial"/>
         </w:rPr>
+        <w:lastRenderedPageBreak/>
         <w:t>Challenges</w:t>
       </w:r>
       <w:bookmarkEnd w:id="27"/>
@@ -5861,19 +5826,7 @@
         <w:ind w:left="432"/>
       </w:pPr>
       <w:r>
-        <w:t xml:space="preserve">Two of our group members were not able to view the final versions of the play with animal and feed animal pages. One of them was able to fix this by switching from Google Chrome to </w:t>
-      </w:r>
-      <w:r>
-        <w:lastRenderedPageBreak/>
-        <w:t xml:space="preserve">Microsoft Edge when running the html code. We think this may be linked to how cookies are handled in the browser, but we </w:t>
-      </w:r>
-      <w:proofErr w:type="gramStart"/>
-      <w:r>
-        <w:t>aren’t</w:t>
-      </w:r>
-      <w:proofErr w:type="gramEnd"/>
-      <w:r>
-        <w:t xml:space="preserve"> certain. </w:t>
+        <w:t xml:space="preserve">Two of our group members were not able to view the final versions of the play with animal and feed animal pages. One of them was able to fix this by switching from Google Chrome to Microsoft Edge when running the html code. We think this may be linked to how cookies are handled in the browser, but we aren’t certain. </w:t>
       </w:r>
     </w:p>
     <w:p>
@@ -5889,15 +5842,7 @@
       </w:pPr>
       <w:r>
         <w:tab/>
-        <w:t xml:space="preserve">Finding a way to store animals took a bit of researching. Most methods we found were either difficult to implement or </w:t>
-      </w:r>
-      <w:proofErr w:type="gramStart"/>
-      <w:r>
-        <w:t>didn’t</w:t>
-      </w:r>
-      <w:proofErr w:type="gramEnd"/>
-      <w:r>
-        <w:t xml:space="preserve"> quite fit our requirements. For instance, using a file to store long-term information proved to be impossible when running in a browser. We settled on </w:t>
+        <w:t xml:space="preserve">Finding a way to store animals took a bit of researching. Most methods we found were either difficult to implement or didn’t quite fit our requirements. For instance, using a file to store long-term information proved to be impossible when running in a browser. We settled on </w:t>
       </w:r>
       <w:proofErr w:type="spellStart"/>
       <w:r>
@@ -6052,15 +5997,7 @@
         <w:jc w:val="both"/>
       </w:pPr>
       <w:r>
-        <w:t xml:space="preserve">TODO: Give a list of items or functions you want to test, </w:t>
-      </w:r>
-      <w:proofErr w:type="gramStart"/>
-      <w:r>
-        <w:t>and also</w:t>
-      </w:r>
-      <w:proofErr w:type="gramEnd"/>
-      <w:r>
-        <w:t xml:space="preserve"> a schedule for performing the testing. &gt;</w:t>
+        <w:t>TODO: Give a list of items or functions you want to test, and also a schedule for performing the testing. &gt;</w:t>
       </w:r>
     </w:p>
     <w:p>
@@ -6135,6 +6072,7 @@
         <w:rPr>
           <w:rFonts w:ascii="Arial" w:hAnsi="Arial"/>
         </w:rPr>
+        <w:lastRenderedPageBreak/>
         <w:t>Tests for Functional Requirements</w:t>
       </w:r>
       <w:bookmarkEnd w:id="32"/>
@@ -6169,15 +6107,7 @@
         <w:jc w:val="both"/>
       </w:pPr>
       <w:r>
-        <w:t>TODO: Provide a list of use cases or functions you have tested, as well as the testing results (</w:t>
-      </w:r>
-      <w:proofErr w:type="gramStart"/>
-      <w:r>
-        <w:t>whether or not</w:t>
-      </w:r>
-      <w:proofErr w:type="gramEnd"/>
-      <w:r>
-        <w:t xml:space="preserve"> the system passed the tests).&gt;</w:t>
+        <w:t>TODO: Provide a list of use cases or functions you have tested, as well as the testing results (whether or not the system passed the tests).&gt;</w:t>
       </w:r>
     </w:p>
     <w:p>
@@ -6201,23 +6131,7 @@
           <w:i w:val="0"/>
           <w:iCs w:val="0"/>
         </w:rPr>
-        <w:t xml:space="preserve">For the log in </w:t>
-      </w:r>
-      <w:proofErr w:type="gramStart"/>
-      <w:r>
-        <w:rPr>
-          <w:i w:val="0"/>
-          <w:iCs w:val="0"/>
-        </w:rPr>
-        <w:t>page</w:t>
-      </w:r>
-      <w:proofErr w:type="gramEnd"/>
-      <w:r>
-        <w:rPr>
-          <w:i w:val="0"/>
-          <w:iCs w:val="0"/>
-        </w:rPr>
-        <w:t xml:space="preserve"> we tested by making sure that it will only proceed to the main page if the correct credentials was entered, which it did. For edge case test we put a limit of 20 characters for the username and 30 characters for the password so that any long strings will not be accepted. Additionally, we tested to make sure that empty strings are not accepted either. The result of this is if any string that is not a valid username and password is entered then the log in page will just reload.</w:t>
+        <w:t>For the log in page we tested by making sure that it will only proceed to the main page if the correct credentials was entered, which it did. For edge case test we put a limit of 20 characters for the username and 30 characters for the password so that any long strings will not be accepted. Additionally, we tested to make sure that empty strings are not accepted either. The result of this is if any string that is not a valid username and password is entered then the log in page will just reload.</w:t>
       </w:r>
     </w:p>
     <w:p>
@@ -6245,23 +6159,7 @@
           <w:iCs w:val="0"/>
         </w:rPr>
         <w:tab/>
-        <w:t xml:space="preserve">For the feed animal testing we made sure that it was only displaying the animals that belonged to the current logged in </w:t>
-      </w:r>
-      <w:proofErr w:type="gramStart"/>
-      <w:r>
-        <w:rPr>
-          <w:i w:val="0"/>
-          <w:iCs w:val="0"/>
-        </w:rPr>
-        <w:t>user</w:t>
-      </w:r>
-      <w:proofErr w:type="gramEnd"/>
-      <w:r>
-        <w:rPr>
-          <w:i w:val="0"/>
-          <w:iCs w:val="0"/>
-        </w:rPr>
-        <w:t xml:space="preserve"> so we tested it by logging in with both user and seeing if feed animal display the correct animal names. We also tested to make sure that when we click on the animal that it displays the correct picture for the animal type and that as we click the feed button it progresses through the right sequence of photos. This is done for every animal and after testing it shows the correct results.</w:t>
+        <w:t>For the feed animal testing we made sure that it was only displaying the animals that belonged to the current logged in user so we tested it by logging in with both user and seeing if feed animal display the correct animal names. We also tested to make sure that when we click on the animal that it displays the correct picture for the animal type and that as we click the feed button it progresses through the right sequence of photos. This is done for every animal and after testing it shows the correct results.</w:t>
       </w:r>
     </w:p>
     <w:p>
@@ -6329,6 +6227,31 @@
           <w:iCs w:val="0"/>
         </w:rPr>
       </w:pPr>
+      <w:r>
+        <w:rPr>
+          <w:i w:val="0"/>
+          <w:iCs w:val="0"/>
+        </w:rPr>
+        <w:tab/>
+      </w:r>
+    </w:p>
+    <w:p>
+      <w:pPr>
+        <w:pStyle w:val="template"/>
+        <w:jc w:val="both"/>
+        <w:rPr>
+          <w:i w:val="0"/>
+          <w:iCs w:val="0"/>
+        </w:rPr>
+      </w:pPr>
+      <w:r>
+        <w:rPr>
+          <w:i w:val="0"/>
+          <w:iCs w:val="0"/>
+        </w:rPr>
+        <w:tab/>
+        <w:t>For View Animal we tested empty or incorrect strings to find animal(s). Then we tested to verify that the animal searched was the same animal that was found. After we tested the previous and next buttons to make sure no errors occur, and the animals are viewed in the correct order.</w:t>
+      </w:r>
     </w:p>
     <w:p>
       <w:pPr>
@@ -6358,19 +6281,11 @@
       <w:r>
         <w:t>&lt;</w:t>
       </w:r>
-      <w:proofErr w:type="gramStart"/>
       <w:r>
         <w:rPr>
           <w:color w:val="0000FF"/>
         </w:rPr>
-        <w:t>Similar to</w:t>
-      </w:r>
-      <w:proofErr w:type="gramEnd"/>
-      <w:r>
-        <w:rPr>
-          <w:color w:val="0000FF"/>
-        </w:rPr>
-        <w:t xml:space="preserve"> the Section 4.2, but this section is for the non-functional requirements.</w:t>
+        <w:t>Similar to the Section 4.2, but this section is for the non-functional requirements.</w:t>
       </w:r>
       <w:r>
         <w:t xml:space="preserve"> &gt;</w:t>
@@ -6402,61 +6317,17 @@
           <w:sz w:val="24"/>
           <w:szCs w:val="24"/>
         </w:rPr>
-        <w:t xml:space="preserve">For Non-functional </w:t>
-      </w:r>
-      <w:proofErr w:type="gramStart"/>
-      <w:r>
-        <w:rPr>
-          <w:rFonts w:ascii="Times New Roman" w:hAnsi="Times New Roman" w:cs="Times New Roman"/>
-          <w:i w:val="0"/>
-          <w:iCs w:val="0"/>
-          <w:sz w:val="24"/>
-          <w:szCs w:val="24"/>
-        </w:rPr>
-        <w:t>Requirements</w:t>
-      </w:r>
-      <w:proofErr w:type="gramEnd"/>
-      <w:r>
-        <w:rPr>
-          <w:rFonts w:ascii="Times New Roman" w:hAnsi="Times New Roman" w:cs="Times New Roman"/>
-          <w:i w:val="0"/>
-          <w:iCs w:val="0"/>
-          <w:sz w:val="24"/>
-          <w:szCs w:val="24"/>
-        </w:rPr>
-        <w:t xml:space="preserve"> </w:t>
-      </w:r>
-      <w:r>
-        <w:rPr>
-          <w:rFonts w:ascii="Times New Roman" w:hAnsi="Times New Roman" w:cs="Times New Roman"/>
-          <w:i w:val="0"/>
-          <w:iCs w:val="0"/>
-          <w:sz w:val="24"/>
-          <w:szCs w:val="24"/>
-        </w:rPr>
-        <w:t xml:space="preserve">the only tests we had was for the speed of loading each page. We can click through every page after logging in and seeing if it takes too long to load. All the pages we have seen loads near </w:t>
-      </w:r>
-      <w:proofErr w:type="gramStart"/>
-      <w:r>
-        <w:rPr>
-          <w:rFonts w:ascii="Times New Roman" w:hAnsi="Times New Roman" w:cs="Times New Roman"/>
-          <w:i w:val="0"/>
-          <w:iCs w:val="0"/>
-          <w:sz w:val="24"/>
-          <w:szCs w:val="24"/>
-        </w:rPr>
-        <w:t>instantly</w:t>
-      </w:r>
-      <w:proofErr w:type="gramEnd"/>
-      <w:r>
-        <w:rPr>
-          <w:rFonts w:ascii="Times New Roman" w:hAnsi="Times New Roman" w:cs="Times New Roman"/>
-          <w:i w:val="0"/>
-          <w:iCs w:val="0"/>
-          <w:sz w:val="24"/>
-          <w:szCs w:val="24"/>
-        </w:rPr>
-        <w:t xml:space="preserve"> so it meets the general speed requirements.</w:t>
+        <w:t xml:space="preserve">For Non-functional Requirements </w:t>
+      </w:r>
+      <w:r>
+        <w:rPr>
+          <w:rFonts w:ascii="Times New Roman" w:hAnsi="Times New Roman" w:cs="Times New Roman"/>
+          <w:i w:val="0"/>
+          <w:iCs w:val="0"/>
+          <w:sz w:val="24"/>
+          <w:szCs w:val="24"/>
+        </w:rPr>
+        <w:t>the only tests we had was for the speed of loading each page. We can click through every page after logging in and seeing if it takes too long to load. All the pages we have seen loads near instantly so it meets the general speed requirements.</w:t>
       </w:r>
     </w:p>
     <w:p>
@@ -6796,29 +6667,7 @@
           <w:sz w:val="24"/>
           <w:szCs w:val="24"/>
         </w:rPr>
-        <w:t xml:space="preserve"> files was a difficulty for me, Milestone 3 </w:t>
-      </w:r>
-      <w:proofErr w:type="gramStart"/>
-      <w:r>
-        <w:rPr>
-          <w:rFonts w:ascii="Times New Roman" w:hAnsi="Times New Roman" w:cs="Times New Roman"/>
-          <w:i w:val="0"/>
-          <w:iCs w:val="0"/>
-          <w:sz w:val="24"/>
-          <w:szCs w:val="24"/>
-        </w:rPr>
-        <w:t>definitely took</w:t>
-      </w:r>
-      <w:proofErr w:type="gramEnd"/>
-      <w:r>
-        <w:rPr>
-          <w:rFonts w:ascii="Times New Roman" w:hAnsi="Times New Roman" w:cs="Times New Roman"/>
-          <w:i w:val="0"/>
-          <w:iCs w:val="0"/>
-          <w:sz w:val="24"/>
-          <w:szCs w:val="24"/>
-        </w:rPr>
-        <w:t xml:space="preserve"> most of my effort.</w:t>
+        <w:t xml:space="preserve"> files was a difficulty for me, Milestone 3 definitely took most of my effort.</w:t>
       </w:r>
     </w:p>
     <w:p>
@@ -6855,6 +6704,96 @@
           <w:szCs w:val="24"/>
         </w:rPr>
         <w:t xml:space="preserve">John Stevenson: Less than 1 hour for milestone 1. 2 hours for milestone 2. 10-13 hours for milestone 3. Milestone 3 took the most effort because it took a lot of trial and error to design the create animal page and code in html. It also took a lot to code the database/data retention and load in a user’s animals upon login. </w:t>
+      </w:r>
+    </w:p>
+    <w:p>
+      <w:pPr>
+        <w:pStyle w:val="template"/>
+        <w:jc w:val="both"/>
+        <w:rPr>
+          <w:rFonts w:ascii="Times New Roman" w:hAnsi="Times New Roman" w:cs="Times New Roman"/>
+          <w:i w:val="0"/>
+          <w:iCs w:val="0"/>
+          <w:sz w:val="24"/>
+          <w:szCs w:val="24"/>
+        </w:rPr>
+      </w:pPr>
+    </w:p>
+    <w:p>
+      <w:pPr>
+        <w:pStyle w:val="template"/>
+        <w:jc w:val="both"/>
+        <w:rPr>
+          <w:rFonts w:ascii="Times New Roman" w:hAnsi="Times New Roman" w:cs="Times New Roman"/>
+          <w:i w:val="0"/>
+          <w:iCs w:val="0"/>
+          <w:sz w:val="24"/>
+          <w:szCs w:val="24"/>
+        </w:rPr>
+      </w:pPr>
+      <w:r>
+        <w:rPr>
+          <w:rFonts w:ascii="Times New Roman" w:hAnsi="Times New Roman" w:cs="Times New Roman"/>
+          <w:i w:val="0"/>
+          <w:iCs w:val="0"/>
+          <w:sz w:val="24"/>
+          <w:szCs w:val="24"/>
+        </w:rPr>
+        <w:t>Yevgeniy Diriyenko</w:t>
+      </w:r>
+      <w:r>
+        <w:rPr>
+          <w:rFonts w:ascii="Times New Roman" w:hAnsi="Times New Roman" w:cs="Times New Roman"/>
+          <w:i w:val="0"/>
+          <w:iCs w:val="0"/>
+          <w:sz w:val="24"/>
+          <w:szCs w:val="24"/>
+        </w:rPr>
+        <w:t xml:space="preserve">: 1-1.5 hours for milestone 1. 3-4 hours for milestone 2. 10-14 hours for milestone 3. Milestone 3 was the most difficult first of all due to the fact that I have never had any experience with html, secondly the entire portion of it required cooperation and editing somewhat of </w:t>
+      </w:r>
+      <w:proofErr w:type="spellStart"/>
+      <w:r>
+        <w:rPr>
+          <w:rFonts w:ascii="Times New Roman" w:hAnsi="Times New Roman" w:cs="Times New Roman"/>
+          <w:i w:val="0"/>
+          <w:iCs w:val="0"/>
+          <w:sz w:val="24"/>
+          <w:szCs w:val="24"/>
+        </w:rPr>
+        <w:t>each others</w:t>
+      </w:r>
+      <w:proofErr w:type="spellEnd"/>
+      <w:r>
+        <w:rPr>
+          <w:rFonts w:ascii="Times New Roman" w:hAnsi="Times New Roman" w:cs="Times New Roman"/>
+          <w:i w:val="0"/>
+          <w:iCs w:val="0"/>
+          <w:sz w:val="24"/>
+          <w:szCs w:val="24"/>
+        </w:rPr>
+        <w:t xml:space="preserve"> pages. So we had to rely on </w:t>
+      </w:r>
+      <w:proofErr w:type="spellStart"/>
+      <w:r>
+        <w:rPr>
+          <w:rFonts w:ascii="Times New Roman" w:hAnsi="Times New Roman" w:cs="Times New Roman"/>
+          <w:i w:val="0"/>
+          <w:iCs w:val="0"/>
+          <w:sz w:val="24"/>
+          <w:szCs w:val="24"/>
+        </w:rPr>
+        <w:t>each others</w:t>
+      </w:r>
+      <w:proofErr w:type="spellEnd"/>
+      <w:r>
+        <w:rPr>
+          <w:rFonts w:ascii="Times New Roman" w:hAnsi="Times New Roman" w:cs="Times New Roman"/>
+          <w:i w:val="0"/>
+          <w:iCs w:val="0"/>
+          <w:sz w:val="24"/>
+          <w:szCs w:val="24"/>
+        </w:rPr>
+        <w:t xml:space="preserve"> work throughout the entire portion. As well as having to format the data that I was presenting in the page in such a way that it made sense to the user, despite having zero experience in building or formatting a website. So in essence everything was learned and implemented on the spot. </w:t>
       </w:r>
     </w:p>
     <w:p>
@@ -7449,6 +7388,7 @@
               <w:rPr>
                 <w:rFonts w:ascii="Times New Roman" w:hAnsi="Times New Roman" w:cs="Times New Roman"/>
               </w:rPr>
+              <w:lastRenderedPageBreak/>
               <w:t>11/13/20</w:t>
             </w:r>
           </w:p>
@@ -7749,28 +7689,7 @@
               <w:rPr>
                 <w:rFonts w:ascii="Times New Roman" w:hAnsi="Times New Roman" w:cs="Times New Roman"/>
               </w:rPr>
-              <w:t xml:space="preserve">. Go over what we have and what we need to do. </w:t>
-            </w:r>
-            <w:proofErr w:type="gramStart"/>
-            <w:r>
-              <w:rPr>
-                <w:rFonts w:ascii="Times New Roman" w:hAnsi="Times New Roman" w:cs="Times New Roman"/>
-              </w:rPr>
-              <w:t>Specifically</w:t>
-            </w:r>
-            <w:proofErr w:type="gramEnd"/>
-            <w:r>
-              <w:rPr>
-                <w:rFonts w:ascii="Times New Roman" w:hAnsi="Times New Roman" w:cs="Times New Roman"/>
-              </w:rPr>
-              <w:t xml:space="preserve"> </w:t>
-            </w:r>
-            <w:r>
-              <w:rPr>
-                <w:rFonts w:ascii="Times New Roman" w:hAnsi="Times New Roman" w:cs="Times New Roman"/>
-              </w:rPr>
-              <w:lastRenderedPageBreak/>
-              <w:t>different use cases (what different users will do), log in page, how we will connect everything from page to page.</w:t>
+              <w:t>. Go over what we have and what we need to do. Specifically different use cases (what different users will do), log in page, how we will connect everything from page to page.</w:t>
             </w:r>
           </w:p>
         </w:tc>
@@ -7792,7 +7711,6 @@
               <w:rPr>
                 <w:rFonts w:ascii="Times New Roman" w:hAnsi="Times New Roman" w:cs="Times New Roman"/>
               </w:rPr>
-              <w:lastRenderedPageBreak/>
               <w:t>12/11/20</w:t>
             </w:r>
           </w:p>
@@ -7925,21 +7843,7 @@
               <w:rPr>
                 <w:rFonts w:ascii="Times New Roman" w:hAnsi="Times New Roman" w:cs="Times New Roman"/>
               </w:rPr>
-              <w:t xml:space="preserve">All member </w:t>
-            </w:r>
-            <w:proofErr w:type="gramStart"/>
-            <w:r>
-              <w:rPr>
-                <w:rFonts w:ascii="Times New Roman" w:hAnsi="Times New Roman" w:cs="Times New Roman"/>
-              </w:rPr>
-              <w:t>present</w:t>
-            </w:r>
-            <w:proofErr w:type="gramEnd"/>
-            <w:r>
-              <w:rPr>
-                <w:rFonts w:ascii="Times New Roman" w:hAnsi="Times New Roman" w:cs="Times New Roman"/>
-              </w:rPr>
-              <w:t>. Group discussion on what we have and what we need to do.</w:t>
+              <w:t>All member present. Group discussion on what we have and what we need to do.</w:t>
             </w:r>
           </w:p>
         </w:tc>

</xml_diff>